<commit_message>
Updated the summary section
</commit_message>
<xml_diff>
--- a/Paper.docx
+++ b/Paper.docx
@@ -1,6 +1,6 @@
 
 <file path=word/document.xml><?xml version="1.0" encoding="utf-8"?>
-<w:document xmlns:wpc="http://schemas.microsoft.com/office/word/2010/wordprocessingCanvas" xmlns:cx="http://schemas.microsoft.com/office/drawing/2014/chartex" xmlns:cx1="http://schemas.microsoft.com/office/drawing/2015/9/8/chartex" xmlns:mc="http://schemas.openxmlformats.org/markup-compatibility/2006" xmlns:o="urn:schemas-microsoft-com:office:office" xmlns:r="http://schemas.openxmlformats.org/officeDocument/2006/relationships" xmlns:m="http://schemas.openxmlformats.org/officeDocument/2006/math" xmlns:v="urn:schemas-microsoft-com:vml" xmlns:wp14="http://schemas.microsoft.com/office/word/2010/wordprocessingDrawing" xmlns:wp="http://schemas.openxmlformats.org/drawingml/2006/wordprocessingDrawing" xmlns:w10="urn:schemas-microsoft-com:office:word" xmlns:w="http://schemas.openxmlformats.org/wordprocessingml/2006/main" xmlns:w14="http://schemas.microsoft.com/office/word/2010/wordml" xmlns:w15="http://schemas.microsoft.com/office/word/2012/wordml" xmlns:w16se="http://schemas.microsoft.com/office/word/2015/wordml/symex" xmlns:wpg="http://schemas.microsoft.com/office/word/2010/wordprocessingGroup" xmlns:wpi="http://schemas.microsoft.com/office/word/2010/wordprocessingInk" xmlns:wne="http://schemas.microsoft.com/office/word/2006/wordml" xmlns:wps="http://schemas.microsoft.com/office/word/2010/wordprocessingShape" mc:Ignorable="w14 w15 w16se wp14">
+<w:document xmlns:wpc="http://schemas.microsoft.com/office/word/2010/wordprocessingCanvas" xmlns:mc="http://schemas.openxmlformats.org/markup-compatibility/2006" xmlns:o="urn:schemas-microsoft-com:office:office" xmlns:r="http://schemas.openxmlformats.org/officeDocument/2006/relationships" xmlns:m="http://schemas.openxmlformats.org/officeDocument/2006/math" xmlns:v="urn:schemas-microsoft-com:vml" xmlns:wp14="http://schemas.microsoft.com/office/word/2010/wordprocessingDrawing" xmlns:wp="http://schemas.openxmlformats.org/drawingml/2006/wordprocessingDrawing" xmlns:w10="urn:schemas-microsoft-com:office:word" xmlns:w="http://schemas.openxmlformats.org/wordprocessingml/2006/main" xmlns:w14="http://schemas.microsoft.com/office/word/2010/wordml" xmlns:wpg="http://schemas.microsoft.com/office/word/2010/wordprocessingGroup" xmlns:wpi="http://schemas.microsoft.com/office/word/2010/wordprocessingInk" xmlns:wne="http://schemas.microsoft.com/office/word/2006/wordml" xmlns:wps="http://schemas.microsoft.com/office/word/2010/wordprocessingShape" mc:Ignorable="w14 wp14">
   <w:body>
     <w:sdt>
       <w:sdtPr>
@@ -53,7 +53,7 @@
                         <pic:cNvPicPr/>
                       </pic:nvPicPr>
                       <pic:blipFill>
-                        <a:blip r:embed="rId7" cstate="print">
+                        <a:blip r:embed="rId8" cstate="print">
                           <a:biLevel thresh="75000"/>
                           <a:extLst>
                             <a:ext uri="{28A0092B-C50C-407E-A947-70E740481C1C}">
@@ -398,7 +398,7 @@
                   </wp:anchor>
                 </w:drawing>
               </mc:Choice>
-              <mc:Fallback>
+              <mc:Fallback xmlns:w16se="http://schemas.microsoft.com/office/word/2015/wordml/symex" xmlns:w15="http://schemas.microsoft.com/office/word/2012/wordml" xmlns:cx1="http://schemas.microsoft.com/office/drawing/2015/9/8/chartex" xmlns:cx="http://schemas.microsoft.com/office/drawing/2014/chartex">
                 <w:pict>
                   <v:shapetype w14:anchorId="341642A5" id="_x0000_t202" coordsize="21600,21600" o:spt="202" path="m,l,21600r21600,l21600,xe">
                     <v:stroke joinstyle="miter"/>
@@ -556,7 +556,7 @@
                         <pic:cNvPicPr/>
                       </pic:nvPicPr>
                       <pic:blipFill>
-                        <a:blip r:embed="rId8" cstate="print">
+                        <a:blip r:embed="rId9" cstate="print">
                           <a:biLevel thresh="75000"/>
                           <a:extLst>
                             <a:ext uri="{28A0092B-C50C-407E-A947-70E740481C1C}">
@@ -612,8 +612,8 @@
           <w:rFonts w:cs="Times New Roman"/>
         </w:rPr>
       </w:pPr>
-      <w:bookmarkStart w:id="0" w:name="_Toc488149238"/>
-      <w:bookmarkStart w:id="1" w:name="_Toc488153656"/>
+      <w:bookmarkStart w:id="0" w:name="_Toc488153656"/>
+      <w:bookmarkStart w:id="1" w:name="_Toc488149238"/>
       <w:r>
         <w:rPr>
           <w:rFonts w:cs="Times New Roman"/>
@@ -621,7 +621,7 @@
         <w:lastRenderedPageBreak/>
         <w:t>SUMMARY</w:t>
       </w:r>
-      <w:bookmarkEnd w:id="1"/>
+      <w:bookmarkEnd w:id="0"/>
     </w:p>
     <w:p>
       <w:pPr>
@@ -650,6 +650,85 @@
         </w:rPr>
         <w:t xml:space="preserve"> here</w:t>
       </w:r>
+    </w:p>
+    <w:p>
+      <w:pPr>
+        <w:jc w:val="both"/>
+        <w:rPr>
+          <w:rFonts w:ascii="Times New Roman" w:hAnsi="Times New Roman" w:cs="Times New Roman"/>
+          <w:color w:val="000000" w:themeColor="text1"/>
+          <w:sz w:val="24"/>
+          <w:szCs w:val="24"/>
+        </w:rPr>
+      </w:pPr>
+      <w:r>
+        <w:rPr>
+          <w:rFonts w:ascii="Times New Roman" w:hAnsi="Times New Roman" w:cs="Times New Roman"/>
+          <w:color w:val="000000" w:themeColor="text1"/>
+          <w:sz w:val="24"/>
+          <w:szCs w:val="24"/>
+        </w:rPr>
+        <w:t>During</w:t>
+      </w:r>
+      <w:r>
+        <w:rPr>
+          <w:rFonts w:ascii="Times New Roman" w:hAnsi="Times New Roman" w:cs="Times New Roman"/>
+          <w:color w:val="000000" w:themeColor="text1"/>
+          <w:sz w:val="24"/>
+          <w:szCs w:val="24"/>
+        </w:rPr>
+        <w:t xml:space="preserve"> the</w:t>
+      </w:r>
+      <w:r>
+        <w:rPr>
+          <w:rFonts w:ascii="Times New Roman" w:hAnsi="Times New Roman" w:cs="Times New Roman"/>
+          <w:color w:val="000000" w:themeColor="text1"/>
+          <w:sz w:val="24"/>
+          <w:szCs w:val="24"/>
+        </w:rPr>
+        <w:t xml:space="preserve"> past decade effective project management has become a desired skill that every organization is seeking in people. Projects are now more complex and dispersed among different countries and their successful operation is the key for the organizations and their businesses.</w:t>
+      </w:r>
+    </w:p>
+    <w:p>
+      <w:pPr>
+        <w:jc w:val="both"/>
+        <w:rPr>
+          <w:rFonts w:ascii="Times New Roman" w:hAnsi="Times New Roman" w:cs="Times New Roman"/>
+          <w:color w:val="000000" w:themeColor="text1"/>
+          <w:sz w:val="24"/>
+          <w:szCs w:val="24"/>
+        </w:rPr>
+      </w:pPr>
+      <w:r>
+        <w:rPr>
+          <w:rFonts w:ascii="Times New Roman" w:hAnsi="Times New Roman" w:cs="Times New Roman"/>
+          <w:color w:val="000000" w:themeColor="text1"/>
+          <w:sz w:val="24"/>
+          <w:szCs w:val="24"/>
+        </w:rPr>
+        <w:t xml:space="preserve">As this is the era of globalization and the market is very competitive, project managers need to be able to understand the sophistications in the problems and come up with ways of solving them within the scope and limitation of the projects. They are the people that need to be smart enough to devise problems into sub problems and use all the members in the project team according to their area of expertise and bring the best outcome from them. </w:t>
+      </w:r>
+    </w:p>
+    <w:p>
+      <w:pPr>
+        <w:rPr>
+          <w:rFonts w:ascii="Times New Roman" w:hAnsi="Times New Roman" w:cs="Times New Roman"/>
+          <w:color w:val="000000" w:themeColor="text1"/>
+          <w:sz w:val="24"/>
+          <w:szCs w:val="24"/>
+        </w:rPr>
+      </w:pPr>
+      <w:r>
+        <w:rPr>
+          <w:rFonts w:ascii="Times New Roman" w:hAnsi="Times New Roman" w:cs="Times New Roman"/>
+          <w:color w:val="000000" w:themeColor="text1"/>
+          <w:sz w:val="24"/>
+          <w:szCs w:val="24"/>
+        </w:rPr>
+        <w:t>// Imam here</w:t>
+      </w:r>
+      <w:bookmarkStart w:id="2" w:name="_GoBack"/>
+      <w:bookmarkEnd w:id="2"/>
     </w:p>
     <w:p>
       <w:pPr>
@@ -983,93 +1062,55 @@
           <w:r>
             <w:fldChar w:fldCharType="separate"/>
           </w:r>
-          <w:bookmarkStart w:id="2" w:name="_GoBack"/>
-          <w:bookmarkEnd w:id="2"/>
-          <w:r>
-            <w:rPr>
-              <w:rStyle w:val="Hyperlink"/>
-            </w:rPr>
-            <w:fldChar w:fldCharType="begin"/>
-          </w:r>
-          <w:r>
-            <w:rPr>
-              <w:rStyle w:val="Hyperlink"/>
-            </w:rPr>
-            <w:instrText xml:space="preserve"> </w:instrText>
-          </w:r>
-          <w:r>
-            <w:instrText>HYPERLINK \l "_Toc488153656"</w:instrText>
-          </w:r>
-          <w:r>
-            <w:rPr>
-              <w:rStyle w:val="Hyperlink"/>
-            </w:rPr>
-            <w:instrText xml:space="preserve"> </w:instrText>
-          </w:r>
-          <w:r>
-            <w:rPr>
-              <w:rStyle w:val="Hyperlink"/>
-            </w:rPr>
-          </w:r>
-          <w:r>
-            <w:rPr>
-              <w:rStyle w:val="Hyperlink"/>
-            </w:rPr>
-            <w:fldChar w:fldCharType="separate"/>
-          </w:r>
-          <w:r>
-            <w:rPr>
-              <w:rStyle w:val="Hyperlink"/>
-            </w:rPr>
-            <w:t>SUMMARY</w:t>
-          </w:r>
-          <w:r>
-            <w:rPr>
-              <w:webHidden/>
-            </w:rPr>
-            <w:tab/>
-          </w:r>
-          <w:r>
-            <w:rPr>
-              <w:webHidden/>
-            </w:rPr>
-            <w:fldChar w:fldCharType="begin"/>
-          </w:r>
-          <w:r>
-            <w:rPr>
-              <w:webHidden/>
-            </w:rPr>
-            <w:instrText xml:space="preserve"> PAGEREF _Toc488153656 \h </w:instrText>
-          </w:r>
-          <w:r>
-            <w:rPr>
-              <w:webHidden/>
-            </w:rPr>
-          </w:r>
-          <w:r>
-            <w:rPr>
-              <w:webHidden/>
-            </w:rPr>
-            <w:fldChar w:fldCharType="separate"/>
-          </w:r>
-          <w:r>
-            <w:rPr>
-              <w:webHidden/>
-            </w:rPr>
-            <w:t>I</w:t>
-          </w:r>
-          <w:r>
-            <w:rPr>
-              <w:webHidden/>
-            </w:rPr>
-            <w:fldChar w:fldCharType="end"/>
-          </w:r>
-          <w:r>
-            <w:rPr>
-              <w:rStyle w:val="Hyperlink"/>
-            </w:rPr>
-            <w:fldChar w:fldCharType="end"/>
-          </w:r>
+          <w:hyperlink w:anchor="_Toc488153656" w:history="1">
+            <w:r>
+              <w:rPr>
+                <w:rStyle w:val="Hyperlink"/>
+              </w:rPr>
+              <w:t>SUMMARY</w:t>
+            </w:r>
+            <w:r>
+              <w:rPr>
+                <w:webHidden/>
+              </w:rPr>
+              <w:tab/>
+            </w:r>
+            <w:r>
+              <w:rPr>
+                <w:webHidden/>
+              </w:rPr>
+              <w:fldChar w:fldCharType="begin"/>
+            </w:r>
+            <w:r>
+              <w:rPr>
+                <w:webHidden/>
+              </w:rPr>
+              <w:instrText xml:space="preserve"> PAGEREF _Toc488153656 \h </w:instrText>
+            </w:r>
+            <w:r>
+              <w:rPr>
+                <w:webHidden/>
+              </w:rPr>
+            </w:r>
+            <w:r>
+              <w:rPr>
+                <w:webHidden/>
+              </w:rPr>
+              <w:fldChar w:fldCharType="separate"/>
+            </w:r>
+            <w:r>
+              <w:rPr>
+                <w:webHidden/>
+              </w:rPr>
+              <w:t>I</w:t>
+            </w:r>
+            <w:r>
+              <w:rPr>
+                <w:webHidden/>
+              </w:rPr>
+              <w:fldChar w:fldCharType="end"/>
+            </w:r>
+          </w:hyperlink>
         </w:p>
         <w:p>
           <w:pPr>
@@ -2458,6 +2499,7 @@
         <w:rPr>
           <w:rFonts w:ascii="Times New Roman" w:hAnsi="Times New Roman" w:cs="Times New Roman"/>
         </w:rPr>
+        <w:lastRenderedPageBreak/>
         <w:br w:type="page"/>
       </w:r>
     </w:p>
@@ -2729,7 +2771,7 @@
       <w:r>
         <w:t xml:space="preserve"> Management</w:t>
       </w:r>
-      <w:bookmarkEnd w:id="0"/>
+      <w:bookmarkEnd w:id="1"/>
       <w:bookmarkEnd w:id="5"/>
     </w:p>
     <w:p>
@@ -3206,16 +3248,7 @@
           <w:sz w:val="24"/>
           <w:szCs w:val="24"/>
         </w:rPr>
-        <w:t xml:space="preserve">Virtual project management is the system by which virtual teams collaborate for a finite period of time toward a specific goal. There is a multiplicity of factors that may explain the increasing adoption of virtual project management in the current international workplace. </w:t>
-      </w:r>
-      <w:r>
-        <w:rPr>
-          <w:rFonts w:ascii="Times New Roman" w:hAnsi="Times New Roman" w:cs="Times New Roman"/>
-          <w:color w:val="000000" w:themeColor="text1"/>
-          <w:sz w:val="24"/>
-          <w:szCs w:val="24"/>
-        </w:rPr>
-        <w:t xml:space="preserve">The current increase in virtual projects and their economic importance within </w:t>
+        <w:t xml:space="preserve">Virtual project management is the system by which virtual teams collaborate for a finite period of time toward a specific goal. There is a multiplicity of factors that may explain the increasing adoption of virtual project management in the current international </w:t>
       </w:r>
       <w:r>
         <w:rPr>
@@ -3225,7 +3258,16 @@
           <w:szCs w:val="24"/>
         </w:rPr>
         <w:lastRenderedPageBreak/>
-        <w:t xml:space="preserve">the project management industry make it a convincing case to investigate the factors that affect the success of the virtual team. </w:t>
+        <w:t xml:space="preserve">workplace. </w:t>
+      </w:r>
+      <w:r>
+        <w:rPr>
+          <w:rFonts w:ascii="Times New Roman" w:hAnsi="Times New Roman" w:cs="Times New Roman"/>
+          <w:color w:val="000000" w:themeColor="text1"/>
+          <w:sz w:val="24"/>
+          <w:szCs w:val="24"/>
+        </w:rPr>
+        <w:t xml:space="preserve">The current increase in virtual projects and their economic importance within the project management industry make it a convincing case to investigate the factors that affect the success of the virtual team. </w:t>
       </w:r>
       <w:r>
         <w:rPr>
@@ -3650,17 +3692,8 @@
           <w:sz w:val="24"/>
           <w:szCs w:val="24"/>
         </w:rPr>
-        <w:t xml:space="preserve">With the rise of virtual projects, it is particularly important to adapt management and leadership strategies to the new paradigm. Project management knowledge and techniques </w:t>
-      </w:r>
-      <w:r>
-        <w:rPr>
-          <w:rFonts w:ascii="Times New Roman" w:hAnsi="Times New Roman" w:cs="Times New Roman"/>
-          <w:color w:val="000000" w:themeColor="text1"/>
-          <w:sz w:val="24"/>
-          <w:szCs w:val="24"/>
-        </w:rPr>
         <w:lastRenderedPageBreak/>
-        <w:t>need to be applied on virtual projects, however, reduced direct human interaction, technical complexities and other characteristics require that project leaders of virtual teams address various issues of enhanced difficulty when ap</w:t>
+        <w:t>With the rise of virtual projects, it is particularly important to adapt management and leadership strategies to the new paradigm. Project management knowledge and techniques need to be applied on virtual projects, however, reduced direct human interaction, technical complexities and other characteristics require that project leaders of virtual teams address various issues of enhanced difficulty when ap</w:t>
       </w:r>
       <w:r>
         <w:rPr>
@@ -4399,7 +4432,17 @@
           <w:sz w:val="24"/>
           <w:szCs w:val="24"/>
         </w:rPr>
-        <w:t>among virtual team members, which links back to selecting the right individuals</w:t>
+        <w:t xml:space="preserve">among virtual team </w:t>
+      </w:r>
+      <w:r>
+        <w:rPr>
+          <w:rFonts w:ascii="Times New Roman" w:hAnsi="Times New Roman" w:cs="Times New Roman"/>
+          <w:color w:val="000000" w:themeColor="text1"/>
+          <w:sz w:val="24"/>
+          <w:szCs w:val="24"/>
+        </w:rPr>
+        <w:lastRenderedPageBreak/>
+        <w:t>members, which links back to selecting the right individuals</w:t>
       </w:r>
       <w:r>
         <w:rPr>
@@ -4463,7 +4506,6 @@
         <w:rPr>
           <w:rFonts w:cs="Times New Roman"/>
         </w:rPr>
-        <w:lastRenderedPageBreak/>
         <w:t xml:space="preserve">2.3 </w:t>
       </w:r>
       <w:r>
@@ -4793,11 +4835,11 @@
         <w:tblLook w:val="04A0" w:firstRow="1" w:lastRow="0" w:firstColumn="1" w:lastColumn="0" w:noHBand="0" w:noVBand="1"/>
       </w:tblPr>
       <w:tblGrid>
-        <w:gridCol w:w="1345"/>
-        <w:gridCol w:w="2107"/>
-        <w:gridCol w:w="1943"/>
-        <w:gridCol w:w="1509"/>
-        <w:gridCol w:w="1726"/>
+        <w:gridCol w:w="1380"/>
+        <w:gridCol w:w="2163"/>
+        <w:gridCol w:w="1994"/>
+        <w:gridCol w:w="1548"/>
+        <w:gridCol w:w="1771"/>
       </w:tblGrid>
       <w:tr>
         <w:tc>
@@ -5761,6 +5803,7 @@
           <w:sz w:val="24"/>
           <w:szCs w:val="24"/>
         </w:rPr>
+        <w:lastRenderedPageBreak/>
         <w:t xml:space="preserve">The category identified is the one regarding virtual environments and how the </w:t>
       </w:r>
       <w:r>
@@ -5806,17 +5849,7 @@
           <w:sz w:val="24"/>
           <w:szCs w:val="24"/>
         </w:rPr>
-        <w:t xml:space="preserve">the </w:t>
-      </w:r>
-      <w:r>
-        <w:rPr>
-          <w:rFonts w:ascii="Times New Roman" w:hAnsi="Times New Roman" w:cs="Times New Roman"/>
-          <w:color w:val="000000" w:themeColor="text1"/>
-          <w:sz w:val="24"/>
-          <w:szCs w:val="24"/>
-        </w:rPr>
-        <w:lastRenderedPageBreak/>
-        <w:t xml:space="preserve">words that are mostly used. </w:t>
+        <w:t xml:space="preserve">the words that are mostly used. </w:t>
       </w:r>
       <w:r>
         <w:rPr>
@@ -6100,11 +6133,11 @@
         <w:tblLook w:val="04A0" w:firstRow="1" w:lastRow="0" w:firstColumn="1" w:lastColumn="0" w:noHBand="0" w:noVBand="1"/>
       </w:tblPr>
       <w:tblGrid>
-        <w:gridCol w:w="1726"/>
-        <w:gridCol w:w="1726"/>
-        <w:gridCol w:w="1726"/>
-        <w:gridCol w:w="1726"/>
-        <w:gridCol w:w="1726"/>
+        <w:gridCol w:w="1772"/>
+        <w:gridCol w:w="1771"/>
+        <w:gridCol w:w="1771"/>
+        <w:gridCol w:w="1771"/>
+        <w:gridCol w:w="1771"/>
       </w:tblGrid>
       <w:tr>
         <w:tc>
@@ -6743,7 +6776,17 @@
                 <w:sz w:val="20"/>
                 <w:szCs w:val="24"/>
               </w:rPr>
-              <w:t>followed by emails.</w:t>
+              <w:t xml:space="preserve">followed by </w:t>
+            </w:r>
+            <w:r>
+              <w:rPr>
+                <w:rFonts w:ascii="Times New Roman" w:hAnsi="Times New Roman" w:cs="Times New Roman"/>
+                <w:color w:val="000000" w:themeColor="text1"/>
+                <w:sz w:val="20"/>
+                <w:szCs w:val="24"/>
+              </w:rPr>
+              <w:lastRenderedPageBreak/>
+              <w:t>emails.</w:t>
             </w:r>
           </w:p>
         </w:tc>
@@ -6768,6 +6811,7 @@
                 <w:sz w:val="20"/>
                 <w:szCs w:val="24"/>
               </w:rPr>
+              <w:lastRenderedPageBreak/>
               <w:t xml:space="preserve">Using the pyramid of communication. </w:t>
             </w:r>
             <w:r>
@@ -6807,6 +6851,7 @@
                 <w:sz w:val="20"/>
                 <w:szCs w:val="24"/>
               </w:rPr>
+              <w:lastRenderedPageBreak/>
               <w:t>R</w:t>
             </w:r>
             <w:r>
@@ -6875,17 +6920,7 @@
                 <w:sz w:val="20"/>
                 <w:szCs w:val="24"/>
               </w:rPr>
-              <w:t xml:space="preserve">The stress lays in the planning phase, instead of </w:t>
-            </w:r>
-            <w:r>
-              <w:rPr>
-                <w:rFonts w:ascii="Times New Roman" w:hAnsi="Times New Roman" w:cs="Times New Roman"/>
-                <w:color w:val="000000" w:themeColor="text1"/>
-                <w:sz w:val="20"/>
-                <w:szCs w:val="24"/>
-              </w:rPr>
-              <w:lastRenderedPageBreak/>
-              <w:t>brainst</w:t>
+              <w:t>The stress lays in the planning phase, instead of brainst</w:t>
             </w:r>
             <w:r>
               <w:rPr>
@@ -6919,18 +6954,7 @@
                 <w:sz w:val="20"/>
                 <w:szCs w:val="24"/>
               </w:rPr>
-              <w:lastRenderedPageBreak/>
-              <w:t xml:space="preserve">Communication is constant with email, instant </w:t>
-            </w:r>
-            <w:r>
-              <w:rPr>
-                <w:rFonts w:ascii="Times New Roman" w:hAnsi="Times New Roman" w:cs="Times New Roman"/>
-                <w:color w:val="000000" w:themeColor="text1"/>
-                <w:sz w:val="20"/>
-                <w:szCs w:val="24"/>
-              </w:rPr>
-              <w:lastRenderedPageBreak/>
-              <w:t xml:space="preserve">messaging and </w:t>
+              <w:t xml:space="preserve">Communication is constant with email, instant messaging and </w:t>
             </w:r>
             <w:r>
               <w:rPr>
@@ -6965,18 +6989,7 @@
                 <w:sz w:val="20"/>
                 <w:szCs w:val="24"/>
               </w:rPr>
-              <w:lastRenderedPageBreak/>
-              <w:t xml:space="preserve">Use a team site where people can share things or </w:t>
-            </w:r>
-            <w:r>
-              <w:rPr>
-                <w:rFonts w:ascii="Times New Roman" w:hAnsi="Times New Roman" w:cs="Times New Roman"/>
-                <w:color w:val="000000" w:themeColor="text1"/>
-                <w:sz w:val="20"/>
-                <w:szCs w:val="24"/>
-              </w:rPr>
-              <w:lastRenderedPageBreak/>
-              <w:t>show their profiles</w:t>
+              <w:t>Use a team site where people can share things or show their profiles</w:t>
             </w:r>
             <w:r>
               <w:rPr>
@@ -7012,7 +7025,6 @@
           <w:sz w:val="24"/>
           <w:szCs w:val="24"/>
         </w:rPr>
-        <w:lastRenderedPageBreak/>
         <w:t xml:space="preserve">Table </w:t>
       </w:r>
       <w:r>
@@ -7716,11 +7728,11 @@
         <w:tblLook w:val="04A0" w:firstRow="1" w:lastRow="0" w:firstColumn="1" w:lastColumn="0" w:noHBand="0" w:noVBand="1"/>
       </w:tblPr>
       <w:tblGrid>
-        <w:gridCol w:w="1726"/>
-        <w:gridCol w:w="1726"/>
-        <w:gridCol w:w="1726"/>
-        <w:gridCol w:w="1726"/>
-        <w:gridCol w:w="1726"/>
+        <w:gridCol w:w="1772"/>
+        <w:gridCol w:w="1771"/>
+        <w:gridCol w:w="1771"/>
+        <w:gridCol w:w="1771"/>
+        <w:gridCol w:w="1771"/>
       </w:tblGrid>
       <w:tr>
         <w:tc>
@@ -7958,7 +7970,17 @@
                 <w:sz w:val="20"/>
                 <w:szCs w:val="24"/>
               </w:rPr>
-              <w:t>With similar cultures it's easy to see if they're motivated. Overseas is more difficult.</w:t>
+              <w:t xml:space="preserve">With similar cultures it's easy to see if they're motivated. Overseas is more </w:t>
+            </w:r>
+            <w:r>
+              <w:rPr>
+                <w:rFonts w:ascii="Times New Roman" w:hAnsi="Times New Roman" w:cs="Times New Roman"/>
+                <w:color w:val="000000" w:themeColor="text1"/>
+                <w:sz w:val="20"/>
+                <w:szCs w:val="24"/>
+              </w:rPr>
+              <w:lastRenderedPageBreak/>
+              <w:t>difficult.</w:t>
             </w:r>
           </w:p>
         </w:tc>
@@ -7983,6 +8005,7 @@
                 <w:sz w:val="20"/>
                 <w:szCs w:val="24"/>
               </w:rPr>
+              <w:lastRenderedPageBreak/>
               <w:t xml:space="preserve">Important to set goals together and build relationships in the </w:t>
             </w:r>
             <w:r>
@@ -8026,7 +8049,17 @@
                 <w:sz w:val="20"/>
                 <w:szCs w:val="24"/>
               </w:rPr>
-              <w:t>It's difficult to maintain high motivation if people fear for their jobs.</w:t>
+              <w:t xml:space="preserve">It's difficult to maintain high motivation if people fear for </w:t>
+            </w:r>
+            <w:r>
+              <w:rPr>
+                <w:rFonts w:ascii="Times New Roman" w:hAnsi="Times New Roman" w:cs="Times New Roman"/>
+                <w:color w:val="000000" w:themeColor="text1"/>
+                <w:sz w:val="20"/>
+                <w:szCs w:val="24"/>
+              </w:rPr>
+              <w:lastRenderedPageBreak/>
+              <w:t>their jobs.</w:t>
             </w:r>
           </w:p>
         </w:tc>
@@ -8858,8 +8891,8 @@
         <w:tblLook w:val="04A0" w:firstRow="1" w:lastRow="0" w:firstColumn="1" w:lastColumn="0" w:noHBand="0" w:noVBand="1"/>
       </w:tblPr>
       <w:tblGrid>
-        <w:gridCol w:w="1726"/>
-        <w:gridCol w:w="6904"/>
+        <w:gridCol w:w="1771"/>
+        <w:gridCol w:w="7085"/>
       </w:tblGrid>
       <w:tr>
         <w:trPr>
@@ -10492,7 +10525,7 @@
 </file>
 
 <file path=word/endnotes.xml><?xml version="1.0" encoding="utf-8"?>
-<w:endnotes xmlns:wpc="http://schemas.microsoft.com/office/word/2010/wordprocessingCanvas" xmlns:cx="http://schemas.microsoft.com/office/drawing/2014/chartex" xmlns:cx1="http://schemas.microsoft.com/office/drawing/2015/9/8/chartex" xmlns:mc="http://schemas.openxmlformats.org/markup-compatibility/2006" xmlns:o="urn:schemas-microsoft-com:office:office" xmlns:r="http://schemas.openxmlformats.org/officeDocument/2006/relationships" xmlns:m="http://schemas.openxmlformats.org/officeDocument/2006/math" xmlns:v="urn:schemas-microsoft-com:vml" xmlns:wp14="http://schemas.microsoft.com/office/word/2010/wordprocessingDrawing" xmlns:wp="http://schemas.openxmlformats.org/drawingml/2006/wordprocessingDrawing" xmlns:w10="urn:schemas-microsoft-com:office:word" xmlns:w="http://schemas.openxmlformats.org/wordprocessingml/2006/main" xmlns:w14="http://schemas.microsoft.com/office/word/2010/wordml" xmlns:w15="http://schemas.microsoft.com/office/word/2012/wordml" xmlns:w16se="http://schemas.microsoft.com/office/word/2015/wordml/symex" xmlns:wpg="http://schemas.microsoft.com/office/word/2010/wordprocessingGroup" xmlns:wpi="http://schemas.microsoft.com/office/word/2010/wordprocessingInk" xmlns:wne="http://schemas.microsoft.com/office/word/2006/wordml" xmlns:wps="http://schemas.microsoft.com/office/word/2010/wordprocessingShape" mc:Ignorable="w14 w15 w16se wp14">
+<w:endnotes xmlns:wpc="http://schemas.microsoft.com/office/word/2010/wordprocessingCanvas" xmlns:mc="http://schemas.openxmlformats.org/markup-compatibility/2006" xmlns:o="urn:schemas-microsoft-com:office:office" xmlns:r="http://schemas.openxmlformats.org/officeDocument/2006/relationships" xmlns:m="http://schemas.openxmlformats.org/officeDocument/2006/math" xmlns:v="urn:schemas-microsoft-com:vml" xmlns:wp14="http://schemas.microsoft.com/office/word/2010/wordprocessingDrawing" xmlns:wp="http://schemas.openxmlformats.org/drawingml/2006/wordprocessingDrawing" xmlns:w10="urn:schemas-microsoft-com:office:word" xmlns:w="http://schemas.openxmlformats.org/wordprocessingml/2006/main" xmlns:w14="http://schemas.microsoft.com/office/word/2010/wordml" xmlns:wpg="http://schemas.microsoft.com/office/word/2010/wordprocessingGroup" xmlns:wpi="http://schemas.microsoft.com/office/word/2010/wordprocessingInk" xmlns:wne="http://schemas.microsoft.com/office/word/2006/wordml" xmlns:wps="http://schemas.microsoft.com/office/word/2010/wordprocessingShape" mc:Ignorable="w14 wp14">
   <w:endnote w:type="separator" w:id="-1">
     <w:p>
       <w:pPr>
@@ -10517,7 +10550,7 @@
 </file>
 
 <file path=word/footnotes.xml><?xml version="1.0" encoding="utf-8"?>
-<w:footnotes xmlns:wpc="http://schemas.microsoft.com/office/word/2010/wordprocessingCanvas" xmlns:cx="http://schemas.microsoft.com/office/drawing/2014/chartex" xmlns:cx1="http://schemas.microsoft.com/office/drawing/2015/9/8/chartex" xmlns:mc="http://schemas.openxmlformats.org/markup-compatibility/2006" xmlns:o="urn:schemas-microsoft-com:office:office" xmlns:r="http://schemas.openxmlformats.org/officeDocument/2006/relationships" xmlns:m="http://schemas.openxmlformats.org/officeDocument/2006/math" xmlns:v="urn:schemas-microsoft-com:vml" xmlns:wp14="http://schemas.microsoft.com/office/word/2010/wordprocessingDrawing" xmlns:wp="http://schemas.openxmlformats.org/drawingml/2006/wordprocessingDrawing" xmlns:w10="urn:schemas-microsoft-com:office:word" xmlns:w="http://schemas.openxmlformats.org/wordprocessingml/2006/main" xmlns:w14="http://schemas.microsoft.com/office/word/2010/wordml" xmlns:w15="http://schemas.microsoft.com/office/word/2012/wordml" xmlns:w16se="http://schemas.microsoft.com/office/word/2015/wordml/symex" xmlns:wpg="http://schemas.microsoft.com/office/word/2010/wordprocessingGroup" xmlns:wpi="http://schemas.microsoft.com/office/word/2010/wordprocessingInk" xmlns:wne="http://schemas.microsoft.com/office/word/2006/wordml" xmlns:wps="http://schemas.microsoft.com/office/word/2010/wordprocessingShape" mc:Ignorable="w14 w15 w16se wp14">
+<w:footnotes xmlns:wpc="http://schemas.microsoft.com/office/word/2010/wordprocessingCanvas" xmlns:mc="http://schemas.openxmlformats.org/markup-compatibility/2006" xmlns:o="urn:schemas-microsoft-com:office:office" xmlns:r="http://schemas.openxmlformats.org/officeDocument/2006/relationships" xmlns:m="http://schemas.openxmlformats.org/officeDocument/2006/math" xmlns:v="urn:schemas-microsoft-com:vml" xmlns:wp14="http://schemas.microsoft.com/office/word/2010/wordprocessingDrawing" xmlns:wp="http://schemas.openxmlformats.org/drawingml/2006/wordprocessingDrawing" xmlns:w10="urn:schemas-microsoft-com:office:word" xmlns:w="http://schemas.openxmlformats.org/wordprocessingml/2006/main" xmlns:w14="http://schemas.microsoft.com/office/word/2010/wordml" xmlns:wpg="http://schemas.microsoft.com/office/word/2010/wordprocessingGroup" xmlns:wpi="http://schemas.microsoft.com/office/word/2010/wordprocessingInk" xmlns:wne="http://schemas.microsoft.com/office/word/2006/wordml" xmlns:wps="http://schemas.microsoft.com/office/word/2010/wordprocessingShape" mc:Ignorable="w14 wp14">
   <w:footnote w:type="separator" w:id="-1">
     <w:p>
       <w:pPr>
@@ -10542,7 +10575,7 @@
 </file>
 
 <file path=word/styles.xml><?xml version="1.0" encoding="utf-8"?>
-<w:styles xmlns:mc="http://schemas.openxmlformats.org/markup-compatibility/2006" xmlns:r="http://schemas.openxmlformats.org/officeDocument/2006/relationships" xmlns:w="http://schemas.openxmlformats.org/wordprocessingml/2006/main" xmlns:w14="http://schemas.microsoft.com/office/word/2010/wordml" xmlns:w15="http://schemas.microsoft.com/office/word/2012/wordml" xmlns:w16se="http://schemas.microsoft.com/office/word/2015/wordml/symex" mc:Ignorable="w14 w15 w16se">
+<w:styles xmlns:mc="http://schemas.openxmlformats.org/markup-compatibility/2006" xmlns:r="http://schemas.openxmlformats.org/officeDocument/2006/relationships" xmlns:w="http://schemas.openxmlformats.org/wordprocessingml/2006/main" xmlns:w14="http://schemas.microsoft.com/office/word/2010/wordml" mc:Ignorable="w14">
   <w:docDefaults>
     <w:rPrDefault>
       <w:rPr>
@@ -10558,378 +10591,144 @@
       </w:pPr>
     </w:pPrDefault>
   </w:docDefaults>
-  <w:latentStyles w:defLockedState="0" w:defUIPriority="99" w:defSemiHidden="0" w:defUnhideWhenUsed="0" w:defQFormat="0" w:count="371">
-    <w:lsdException w:name="Normal" w:uiPriority="0" w:qFormat="1"/>
-    <w:lsdException w:name="heading 1" w:uiPriority="9" w:qFormat="1"/>
-    <w:lsdException w:name="heading 2" w:semiHidden="1" w:uiPriority="9" w:unhideWhenUsed="1" w:qFormat="1"/>
-    <w:lsdException w:name="heading 3" w:semiHidden="1" w:uiPriority="9" w:unhideWhenUsed="1" w:qFormat="1"/>
-    <w:lsdException w:name="heading 4" w:semiHidden="1" w:uiPriority="9" w:unhideWhenUsed="1" w:qFormat="1"/>
-    <w:lsdException w:name="heading 5" w:semiHidden="1" w:uiPriority="9" w:unhideWhenUsed="1" w:qFormat="1"/>
-    <w:lsdException w:name="heading 6" w:semiHidden="1" w:uiPriority="9" w:unhideWhenUsed="1" w:qFormat="1"/>
-    <w:lsdException w:name="heading 7" w:semiHidden="1" w:uiPriority="9" w:unhideWhenUsed="1" w:qFormat="1"/>
-    <w:lsdException w:name="heading 8" w:semiHidden="1" w:uiPriority="9" w:unhideWhenUsed="1" w:qFormat="1"/>
-    <w:lsdException w:name="heading 9" w:semiHidden="1" w:uiPriority="9" w:unhideWhenUsed="1" w:qFormat="1"/>
-    <w:lsdException w:name="index 1" w:semiHidden="1" w:unhideWhenUsed="1"/>
-    <w:lsdException w:name="index 2" w:semiHidden="1" w:unhideWhenUsed="1"/>
-    <w:lsdException w:name="index 3" w:semiHidden="1" w:unhideWhenUsed="1"/>
-    <w:lsdException w:name="index 4" w:semiHidden="1" w:unhideWhenUsed="1"/>
-    <w:lsdException w:name="index 5" w:semiHidden="1" w:unhideWhenUsed="1"/>
-    <w:lsdException w:name="index 6" w:semiHidden="1" w:unhideWhenUsed="1"/>
-    <w:lsdException w:name="index 7" w:semiHidden="1" w:unhideWhenUsed="1"/>
-    <w:lsdException w:name="index 8" w:semiHidden="1" w:unhideWhenUsed="1"/>
-    <w:lsdException w:name="index 9" w:semiHidden="1" w:unhideWhenUsed="1"/>
-    <w:lsdException w:name="toc 1" w:semiHidden="1" w:uiPriority="39" w:unhideWhenUsed="1"/>
-    <w:lsdException w:name="toc 2" w:semiHidden="1" w:uiPriority="39" w:unhideWhenUsed="1"/>
-    <w:lsdException w:name="toc 3" w:semiHidden="1" w:uiPriority="39" w:unhideWhenUsed="1"/>
-    <w:lsdException w:name="toc 4" w:semiHidden="1" w:uiPriority="39" w:unhideWhenUsed="1"/>
-    <w:lsdException w:name="toc 5" w:semiHidden="1" w:uiPriority="39" w:unhideWhenUsed="1"/>
-    <w:lsdException w:name="toc 6" w:semiHidden="1" w:uiPriority="39" w:unhideWhenUsed="1"/>
-    <w:lsdException w:name="toc 7" w:semiHidden="1" w:uiPriority="39" w:unhideWhenUsed="1"/>
-    <w:lsdException w:name="toc 8" w:semiHidden="1" w:uiPriority="39" w:unhideWhenUsed="1"/>
-    <w:lsdException w:name="toc 9" w:semiHidden="1" w:uiPriority="39" w:unhideWhenUsed="1"/>
-    <w:lsdException w:name="Normal Indent" w:semiHidden="1" w:unhideWhenUsed="1"/>
-    <w:lsdException w:name="footnote text" w:semiHidden="1" w:unhideWhenUsed="1"/>
-    <w:lsdException w:name="annotation text" w:semiHidden="1" w:unhideWhenUsed="1"/>
-    <w:lsdException w:name="header" w:semiHidden="1" w:unhideWhenUsed="1"/>
-    <w:lsdException w:name="footer" w:semiHidden="1" w:unhideWhenUsed="1"/>
-    <w:lsdException w:name="index heading" w:semiHidden="1" w:unhideWhenUsed="1"/>
-    <w:lsdException w:name="caption" w:semiHidden="1" w:uiPriority="35" w:unhideWhenUsed="1" w:qFormat="1"/>
-    <w:lsdException w:name="table of figures" w:semiHidden="1" w:unhideWhenUsed="1"/>
-    <w:lsdException w:name="envelope address" w:semiHidden="1" w:unhideWhenUsed="1"/>
-    <w:lsdException w:name="envelope return" w:semiHidden="1" w:unhideWhenUsed="1"/>
-    <w:lsdException w:name="footnote reference" w:semiHidden="1" w:unhideWhenUsed="1"/>
-    <w:lsdException w:name="annotation reference" w:semiHidden="1" w:unhideWhenUsed="1"/>
-    <w:lsdException w:name="line number" w:semiHidden="1" w:unhideWhenUsed="1"/>
-    <w:lsdException w:name="page number" w:semiHidden="1" w:unhideWhenUsed="1"/>
-    <w:lsdException w:name="endnote reference" w:semiHidden="1" w:unhideWhenUsed="1"/>
-    <w:lsdException w:name="endnote text" w:semiHidden="1" w:unhideWhenUsed="1"/>
-    <w:lsdException w:name="table of authorities" w:semiHidden="1" w:unhideWhenUsed="1"/>
-    <w:lsdException w:name="macro" w:semiHidden="1" w:unhideWhenUsed="1"/>
-    <w:lsdException w:name="toa heading" w:semiHidden="1" w:unhideWhenUsed="1"/>
-    <w:lsdException w:name="List" w:semiHidden="1" w:unhideWhenUsed="1"/>
-    <w:lsdException w:name="List Bullet" w:semiHidden="1" w:unhideWhenUsed="1"/>
-    <w:lsdException w:name="List Number" w:semiHidden="1" w:unhideWhenUsed="1"/>
-    <w:lsdException w:name="List 2" w:semiHidden="1" w:unhideWhenUsed="1"/>
-    <w:lsdException w:name="List 3" w:semiHidden="1" w:unhideWhenUsed="1"/>
-    <w:lsdException w:name="List 4" w:semiHidden="1" w:unhideWhenUsed="1"/>
-    <w:lsdException w:name="List 5" w:semiHidden="1" w:unhideWhenUsed="1"/>
-    <w:lsdException w:name="List Bullet 2" w:semiHidden="1" w:unhideWhenUsed="1"/>
-    <w:lsdException w:name="List Bullet 3" w:semiHidden="1" w:unhideWhenUsed="1"/>
-    <w:lsdException w:name="List Bullet 4" w:semiHidden="1" w:unhideWhenUsed="1"/>
-    <w:lsdException w:name="List Bullet 5" w:semiHidden="1" w:unhideWhenUsed="1"/>
-    <w:lsdException w:name="List Number 2" w:semiHidden="1" w:unhideWhenUsed="1"/>
-    <w:lsdException w:name="List Number 3" w:semiHidden="1" w:unhideWhenUsed="1"/>
-    <w:lsdException w:name="List Number 4" w:semiHidden="1" w:unhideWhenUsed="1"/>
-    <w:lsdException w:name="List Number 5" w:semiHidden="1" w:unhideWhenUsed="1"/>
-    <w:lsdException w:name="Title" w:uiPriority="10" w:qFormat="1"/>
-    <w:lsdException w:name="Closing" w:semiHidden="1" w:unhideWhenUsed="1"/>
-    <w:lsdException w:name="Signature" w:semiHidden="1" w:unhideWhenUsed="1"/>
-    <w:lsdException w:name="Default Paragraph Font" w:semiHidden="1" w:uiPriority="1" w:unhideWhenUsed="1"/>
-    <w:lsdException w:name="Body Text" w:semiHidden="1" w:unhideWhenUsed="1"/>
-    <w:lsdException w:name="Body Text Indent" w:semiHidden="1" w:unhideWhenUsed="1"/>
-    <w:lsdException w:name="List Continue" w:semiHidden="1" w:unhideWhenUsed="1"/>
-    <w:lsdException w:name="List Continue 2" w:semiHidden="1" w:unhideWhenUsed="1"/>
-    <w:lsdException w:name="List Continue 3" w:semiHidden="1" w:unhideWhenUsed="1"/>
-    <w:lsdException w:name="List Continue 4" w:semiHidden="1" w:unhideWhenUsed="1"/>
-    <w:lsdException w:name="List Continue 5" w:semiHidden="1" w:unhideWhenUsed="1"/>
-    <w:lsdException w:name="Message Header" w:semiHidden="1" w:unhideWhenUsed="1"/>
-    <w:lsdException w:name="Subtitle" w:uiPriority="11" w:qFormat="1"/>
-    <w:lsdException w:name="Salutation" w:semiHidden="1" w:unhideWhenUsed="1"/>
-    <w:lsdException w:name="Date" w:semiHidden="1" w:unhideWhenUsed="1"/>
-    <w:lsdException w:name="Body Text First Indent" w:semiHidden="1" w:unhideWhenUsed="1"/>
-    <w:lsdException w:name="Body Text First Indent 2" w:semiHidden="1" w:unhideWhenUsed="1"/>
-    <w:lsdException w:name="Note Heading" w:semiHidden="1" w:unhideWhenUsed="1"/>
-    <w:lsdException w:name="Body Text 2" w:semiHidden="1" w:unhideWhenUsed="1"/>
-    <w:lsdException w:name="Body Text 3" w:semiHidden="1" w:unhideWhenUsed="1"/>
-    <w:lsdException w:name="Body Text Indent 2" w:semiHidden="1" w:unhideWhenUsed="1"/>
-    <w:lsdException w:name="Body Text Indent 3" w:semiHidden="1" w:unhideWhenUsed="1"/>
-    <w:lsdException w:name="Block Text" w:semiHidden="1" w:unhideWhenUsed="1"/>
-    <w:lsdException w:name="Hyperlink" w:semiHidden="1" w:unhideWhenUsed="1"/>
-    <w:lsdException w:name="FollowedHyperlink" w:semiHidden="1" w:unhideWhenUsed="1"/>
-    <w:lsdException w:name="Strong" w:uiPriority="22" w:qFormat="1"/>
-    <w:lsdException w:name="Emphasis" w:uiPriority="20" w:qFormat="1"/>
-    <w:lsdException w:name="Document Map" w:semiHidden="1" w:unhideWhenUsed="1"/>
-    <w:lsdException w:name="Plain Text" w:semiHidden="1" w:unhideWhenUsed="1"/>
-    <w:lsdException w:name="E-mail Signature" w:semiHidden="1" w:unhideWhenUsed="1"/>
-    <w:lsdException w:name="HTML Top of Form" w:semiHidden="1" w:unhideWhenUsed="1"/>
-    <w:lsdException w:name="HTML Bottom of Form" w:semiHidden="1" w:unhideWhenUsed="1"/>
-    <w:lsdException w:name="Normal (Web)" w:semiHidden="1" w:unhideWhenUsed="1"/>
-    <w:lsdException w:name="HTML Acronym" w:semiHidden="1" w:unhideWhenUsed="1"/>
-    <w:lsdException w:name="HTML Address" w:semiHidden="1" w:unhideWhenUsed="1"/>
-    <w:lsdException w:name="HTML Cite" w:semiHidden="1" w:unhideWhenUsed="1"/>
-    <w:lsdException w:name="HTML Code" w:semiHidden="1" w:unhideWhenUsed="1"/>
-    <w:lsdException w:name="HTML Definition" w:semiHidden="1" w:unhideWhenUsed="1"/>
-    <w:lsdException w:name="HTML Keyboard" w:semiHidden="1" w:unhideWhenUsed="1"/>
-    <w:lsdException w:name="HTML Preformatted" w:semiHidden="1" w:unhideWhenUsed="1"/>
-    <w:lsdException w:name="HTML Sample" w:semiHidden="1" w:unhideWhenUsed="1"/>
-    <w:lsdException w:name="HTML Typewriter" w:semiHidden="1" w:unhideWhenUsed="1"/>
-    <w:lsdException w:name="HTML Variable" w:semiHidden="1" w:unhideWhenUsed="1"/>
-    <w:lsdException w:name="Normal Table" w:semiHidden="1" w:unhideWhenUsed="1"/>
-    <w:lsdException w:name="annotation subject" w:semiHidden="1" w:unhideWhenUsed="1"/>
-    <w:lsdException w:name="No List" w:semiHidden="1" w:unhideWhenUsed="1"/>
-    <w:lsdException w:name="Outline List 1" w:semiHidden="1" w:unhideWhenUsed="1"/>
-    <w:lsdException w:name="Outline List 2" w:semiHidden="1" w:unhideWhenUsed="1"/>
-    <w:lsdException w:name="Outline List 3" w:semiHidden="1" w:unhideWhenUsed="1"/>
-    <w:lsdException w:name="Table Simple 1" w:semiHidden="1" w:unhideWhenUsed="1"/>
-    <w:lsdException w:name="Table Simple 2" w:semiHidden="1" w:unhideWhenUsed="1"/>
-    <w:lsdException w:name="Table Simple 3" w:semiHidden="1" w:unhideWhenUsed="1"/>
-    <w:lsdException w:name="Table Classic 1" w:semiHidden="1" w:unhideWhenUsed="1"/>
-    <w:lsdException w:name="Table Classic 2" w:semiHidden="1" w:unhideWhenUsed="1"/>
-    <w:lsdException w:name="Table Classic 3" w:semiHidden="1" w:unhideWhenUsed="1"/>
-    <w:lsdException w:name="Table Classic 4" w:semiHidden="1" w:unhideWhenUsed="1"/>
-    <w:lsdException w:name="Table Colorful 1" w:semiHidden="1" w:unhideWhenUsed="1"/>
-    <w:lsdException w:name="Table Colorful 2" w:semiHidden="1" w:unhideWhenUsed="1"/>
-    <w:lsdException w:name="Table Colorful 3" w:semiHidden="1" w:unhideWhenUsed="1"/>
-    <w:lsdException w:name="Table Columns 1" w:semiHidden="1" w:unhideWhenUsed="1"/>
-    <w:lsdException w:name="Table Columns 2" w:semiHidden="1" w:unhideWhenUsed="1"/>
-    <w:lsdException w:name="Table Columns 3" w:semiHidden="1" w:unhideWhenUsed="1"/>
-    <w:lsdException w:name="Table Columns 4" w:semiHidden="1" w:unhideWhenUsed="1"/>
-    <w:lsdException w:name="Table Columns 5" w:semiHidden="1" w:unhideWhenUsed="1"/>
-    <w:lsdException w:name="Table Grid 1" w:semiHidden="1" w:unhideWhenUsed="1"/>
-    <w:lsdException w:name="Table Grid 2" w:semiHidden="1" w:unhideWhenUsed="1"/>
-    <w:lsdException w:name="Table Grid 3" w:semiHidden="1" w:unhideWhenUsed="1"/>
-    <w:lsdException w:name="Table Grid 4" w:semiHidden="1" w:unhideWhenUsed="1"/>
-    <w:lsdException w:name="Table Grid 5" w:semiHidden="1" w:unhideWhenUsed="1"/>
-    <w:lsdException w:name="Table Grid 6" w:semiHidden="1" w:unhideWhenUsed="1"/>
-    <w:lsdException w:name="Table Grid 7" w:semiHidden="1" w:unhideWhenUsed="1"/>
-    <w:lsdException w:name="Table Grid 8" w:semiHidden="1" w:unhideWhenUsed="1"/>
-    <w:lsdException w:name="Table List 1" w:semiHidden="1" w:unhideWhenUsed="1"/>
-    <w:lsdException w:name="Table List 2" w:semiHidden="1" w:unhideWhenUsed="1"/>
-    <w:lsdException w:name="Table List 3" w:semiHidden="1" w:unhideWhenUsed="1"/>
-    <w:lsdException w:name="Table List 4" w:semiHidden="1" w:unhideWhenUsed="1"/>
-    <w:lsdException w:name="Table List 5" w:semiHidden="1" w:unhideWhenUsed="1"/>
-    <w:lsdException w:name="Table List 6" w:semiHidden="1" w:unhideWhenUsed="1"/>
-    <w:lsdException w:name="Table List 7" w:semiHidden="1" w:unhideWhenUsed="1"/>
-    <w:lsdException w:name="Table List 8" w:semiHidden="1" w:unhideWhenUsed="1"/>
-    <w:lsdException w:name="Table 3D effects 1" w:semiHidden="1" w:unhideWhenUsed="1"/>
-    <w:lsdException w:name="Table 3D effects 2" w:semiHidden="1" w:unhideWhenUsed="1"/>
-    <w:lsdException w:name="Table 3D effects 3" w:semiHidden="1" w:unhideWhenUsed="1"/>
-    <w:lsdException w:name="Table Contemporary" w:semiHidden="1" w:unhideWhenUsed="1"/>
-    <w:lsdException w:name="Table Elegant" w:semiHidden="1" w:unhideWhenUsed="1"/>
-    <w:lsdException w:name="Table Professional" w:semiHidden="1" w:unhideWhenUsed="1"/>
-    <w:lsdException w:name="Table Subtle 1" w:semiHidden="1" w:unhideWhenUsed="1"/>
-    <w:lsdException w:name="Table Subtle 2" w:semiHidden="1" w:unhideWhenUsed="1"/>
-    <w:lsdException w:name="Table Web 1" w:semiHidden="1" w:unhideWhenUsed="1"/>
-    <w:lsdException w:name="Table Web 2" w:semiHidden="1" w:unhideWhenUsed="1"/>
-    <w:lsdException w:name="Table Web 3" w:semiHidden="1" w:unhideWhenUsed="1"/>
-    <w:lsdException w:name="Balloon Text" w:semiHidden="1" w:unhideWhenUsed="1"/>
-    <w:lsdException w:name="Table Grid" w:uiPriority="39"/>
-    <w:lsdException w:name="Table Theme" w:semiHidden="1" w:unhideWhenUsed="1"/>
-    <w:lsdException w:name="Placeholder Text" w:semiHidden="1"/>
-    <w:lsdException w:name="No Spacing" w:uiPriority="1" w:qFormat="1"/>
-    <w:lsdException w:name="Light Shading" w:uiPriority="60"/>
-    <w:lsdException w:name="Light List" w:uiPriority="61"/>
-    <w:lsdException w:name="Light Grid" w:uiPriority="62"/>
-    <w:lsdException w:name="Medium Shading 1" w:uiPriority="63"/>
-    <w:lsdException w:name="Medium Shading 2" w:uiPriority="64"/>
-    <w:lsdException w:name="Medium List 1" w:uiPriority="65"/>
-    <w:lsdException w:name="Medium List 2" w:uiPriority="66"/>
-    <w:lsdException w:name="Medium Grid 1" w:uiPriority="67"/>
-    <w:lsdException w:name="Medium Grid 2" w:uiPriority="68"/>
-    <w:lsdException w:name="Medium Grid 3" w:uiPriority="69"/>
-    <w:lsdException w:name="Dark List" w:uiPriority="70"/>
-    <w:lsdException w:name="Colorful Shading" w:uiPriority="71"/>
-    <w:lsdException w:name="Colorful List" w:uiPriority="72"/>
-    <w:lsdException w:name="Colorful Grid" w:uiPriority="73"/>
-    <w:lsdException w:name="Light Shading Accent 1" w:uiPriority="60"/>
-    <w:lsdException w:name="Light List Accent 1" w:uiPriority="61"/>
-    <w:lsdException w:name="Light Grid Accent 1" w:uiPriority="62"/>
-    <w:lsdException w:name="Medium Shading 1 Accent 1" w:uiPriority="63"/>
-    <w:lsdException w:name="Medium Shading 2 Accent 1" w:uiPriority="64"/>
-    <w:lsdException w:name="Medium List 1 Accent 1" w:uiPriority="65"/>
-    <w:lsdException w:name="Revision" w:semiHidden="1"/>
-    <w:lsdException w:name="List Paragraph" w:uiPriority="34" w:qFormat="1"/>
-    <w:lsdException w:name="Quote" w:uiPriority="29" w:qFormat="1"/>
-    <w:lsdException w:name="Intense Quote" w:uiPriority="30" w:qFormat="1"/>
-    <w:lsdException w:name="Medium List 2 Accent 1" w:uiPriority="66"/>
-    <w:lsdException w:name="Medium Grid 1 Accent 1" w:uiPriority="67"/>
-    <w:lsdException w:name="Medium Grid 2 Accent 1" w:uiPriority="68"/>
-    <w:lsdException w:name="Medium Grid 3 Accent 1" w:uiPriority="69"/>
-    <w:lsdException w:name="Dark List Accent 1" w:uiPriority="70"/>
-    <w:lsdException w:name="Colorful Shading Accent 1" w:uiPriority="71"/>
-    <w:lsdException w:name="Colorful List Accent 1" w:uiPriority="72"/>
-    <w:lsdException w:name="Colorful Grid Accent 1" w:uiPriority="73"/>
-    <w:lsdException w:name="Light Shading Accent 2" w:uiPriority="60"/>
-    <w:lsdException w:name="Light List Accent 2" w:uiPriority="61"/>
-    <w:lsdException w:name="Light Grid Accent 2" w:uiPriority="62"/>
-    <w:lsdException w:name="Medium Shading 1 Accent 2" w:uiPriority="63"/>
-    <w:lsdException w:name="Medium Shading 2 Accent 2" w:uiPriority="64"/>
-    <w:lsdException w:name="Medium List 1 Accent 2" w:uiPriority="65"/>
-    <w:lsdException w:name="Medium List 2 Accent 2" w:uiPriority="66"/>
-    <w:lsdException w:name="Medium Grid 1 Accent 2" w:uiPriority="67"/>
-    <w:lsdException w:name="Medium Grid 2 Accent 2" w:uiPriority="68"/>
-    <w:lsdException w:name="Medium Grid 3 Accent 2" w:uiPriority="69"/>
-    <w:lsdException w:name="Dark List Accent 2" w:uiPriority="70"/>
-    <w:lsdException w:name="Colorful Shading Accent 2" w:uiPriority="71"/>
-    <w:lsdException w:name="Colorful List Accent 2" w:uiPriority="72"/>
-    <w:lsdException w:name="Colorful Grid Accent 2" w:uiPriority="73"/>
-    <w:lsdException w:name="Light Shading Accent 3" w:uiPriority="60"/>
-    <w:lsdException w:name="Light List Accent 3" w:uiPriority="61"/>
-    <w:lsdException w:name="Light Grid Accent 3" w:uiPriority="62"/>
-    <w:lsdException w:name="Medium Shading 1 Accent 3" w:uiPriority="63"/>
-    <w:lsdException w:name="Medium Shading 2 Accent 3" w:uiPriority="64"/>
-    <w:lsdException w:name="Medium List 1 Accent 3" w:uiPriority="65"/>
-    <w:lsdException w:name="Medium List 2 Accent 3" w:uiPriority="66"/>
-    <w:lsdException w:name="Medium Grid 1 Accent 3" w:uiPriority="67"/>
-    <w:lsdException w:name="Medium Grid 2 Accent 3" w:uiPriority="68"/>
-    <w:lsdException w:name="Medium Grid 3 Accent 3" w:uiPriority="69"/>
-    <w:lsdException w:name="Dark List Accent 3" w:uiPriority="70"/>
-    <w:lsdException w:name="Colorful Shading Accent 3" w:uiPriority="71"/>
-    <w:lsdException w:name="Colorful List Accent 3" w:uiPriority="72"/>
-    <w:lsdException w:name="Colorful Grid Accent 3" w:uiPriority="73"/>
-    <w:lsdException w:name="Light Shading Accent 4" w:uiPriority="60"/>
-    <w:lsdException w:name="Light List Accent 4" w:uiPriority="61"/>
-    <w:lsdException w:name="Light Grid Accent 4" w:uiPriority="62"/>
-    <w:lsdException w:name="Medium Shading 1 Accent 4" w:uiPriority="63"/>
-    <w:lsdException w:name="Medium Shading 2 Accent 4" w:uiPriority="64"/>
-    <w:lsdException w:name="Medium List 1 Accent 4" w:uiPriority="65"/>
-    <w:lsdException w:name="Medium List 2 Accent 4" w:uiPriority="66"/>
-    <w:lsdException w:name="Medium Grid 1 Accent 4" w:uiPriority="67"/>
-    <w:lsdException w:name="Medium Grid 2 Accent 4" w:uiPriority="68"/>
-    <w:lsdException w:name="Medium Grid 3 Accent 4" w:uiPriority="69"/>
-    <w:lsdException w:name="Dark List Accent 4" w:uiPriority="70"/>
-    <w:lsdException w:name="Colorful Shading Accent 4" w:uiPriority="71"/>
-    <w:lsdException w:name="Colorful List Accent 4" w:uiPriority="72"/>
-    <w:lsdException w:name="Colorful Grid Accent 4" w:uiPriority="73"/>
-    <w:lsdException w:name="Light Shading Accent 5" w:uiPriority="60"/>
-    <w:lsdException w:name="Light List Accent 5" w:uiPriority="61"/>
-    <w:lsdException w:name="Light Grid Accent 5" w:uiPriority="62"/>
-    <w:lsdException w:name="Medium Shading 1 Accent 5" w:uiPriority="63"/>
-    <w:lsdException w:name="Medium Shading 2 Accent 5" w:uiPriority="64"/>
-    <w:lsdException w:name="Medium List 1 Accent 5" w:uiPriority="65"/>
-    <w:lsdException w:name="Medium List 2 Accent 5" w:uiPriority="66"/>
-    <w:lsdException w:name="Medium Grid 1 Accent 5" w:uiPriority="67"/>
-    <w:lsdException w:name="Medium Grid 2 Accent 5" w:uiPriority="68"/>
-    <w:lsdException w:name="Medium Grid 3 Accent 5" w:uiPriority="69"/>
-    <w:lsdException w:name="Dark List Accent 5" w:uiPriority="70"/>
-    <w:lsdException w:name="Colorful Shading Accent 5" w:uiPriority="71"/>
-    <w:lsdException w:name="Colorful List Accent 5" w:uiPriority="72"/>
-    <w:lsdException w:name="Colorful Grid Accent 5" w:uiPriority="73"/>
-    <w:lsdException w:name="Light Shading Accent 6" w:uiPriority="60"/>
-    <w:lsdException w:name="Light List Accent 6" w:uiPriority="61"/>
-    <w:lsdException w:name="Light Grid Accent 6" w:uiPriority="62"/>
-    <w:lsdException w:name="Medium Shading 1 Accent 6" w:uiPriority="63"/>
-    <w:lsdException w:name="Medium Shading 2 Accent 6" w:uiPriority="64"/>
-    <w:lsdException w:name="Medium List 1 Accent 6" w:uiPriority="65"/>
-    <w:lsdException w:name="Medium List 2 Accent 6" w:uiPriority="66"/>
-    <w:lsdException w:name="Medium Grid 1 Accent 6" w:uiPriority="67"/>
-    <w:lsdException w:name="Medium Grid 2 Accent 6" w:uiPriority="68"/>
-    <w:lsdException w:name="Medium Grid 3 Accent 6" w:uiPriority="69"/>
-    <w:lsdException w:name="Dark List Accent 6" w:uiPriority="70"/>
-    <w:lsdException w:name="Colorful Shading Accent 6" w:uiPriority="71"/>
-    <w:lsdException w:name="Colorful List Accent 6" w:uiPriority="72"/>
-    <w:lsdException w:name="Colorful Grid Accent 6" w:uiPriority="73"/>
-    <w:lsdException w:name="Subtle Emphasis" w:uiPriority="19" w:qFormat="1"/>
-    <w:lsdException w:name="Intense Emphasis" w:uiPriority="21" w:qFormat="1"/>
-    <w:lsdException w:name="Subtle Reference" w:uiPriority="31" w:qFormat="1"/>
-    <w:lsdException w:name="Intense Reference" w:uiPriority="32" w:qFormat="1"/>
-    <w:lsdException w:name="Book Title" w:uiPriority="33" w:qFormat="1"/>
-    <w:lsdException w:name="Bibliography" w:semiHidden="1" w:uiPriority="37" w:unhideWhenUsed="1"/>
-    <w:lsdException w:name="TOC Heading" w:semiHidden="1" w:uiPriority="39" w:unhideWhenUsed="1" w:qFormat="1"/>
-    <w:lsdException w:name="Plain Table 1" w:uiPriority="41"/>
-    <w:lsdException w:name="Plain Table 2" w:uiPriority="42"/>
-    <w:lsdException w:name="Plain Table 3" w:uiPriority="43"/>
-    <w:lsdException w:name="Plain Table 4" w:uiPriority="44"/>
-    <w:lsdException w:name="Plain Table 5" w:uiPriority="45"/>
-    <w:lsdException w:name="Grid Table Light" w:uiPriority="40"/>
-    <w:lsdException w:name="Grid Table 1 Light" w:uiPriority="46"/>
-    <w:lsdException w:name="Grid Table 2" w:uiPriority="47"/>
-    <w:lsdException w:name="Grid Table 3" w:uiPriority="48"/>
-    <w:lsdException w:name="Grid Table 4" w:uiPriority="49"/>
-    <w:lsdException w:name="Grid Table 5 Dark" w:uiPriority="50"/>
-    <w:lsdException w:name="Grid Table 6 Colorful" w:uiPriority="51"/>
-    <w:lsdException w:name="Grid Table 7 Colorful" w:uiPriority="52"/>
-    <w:lsdException w:name="Grid Table 1 Light Accent 1" w:uiPriority="46"/>
-    <w:lsdException w:name="Grid Table 2 Accent 1" w:uiPriority="47"/>
-    <w:lsdException w:name="Grid Table 3 Accent 1" w:uiPriority="48"/>
-    <w:lsdException w:name="Grid Table 4 Accent 1" w:uiPriority="49"/>
-    <w:lsdException w:name="Grid Table 5 Dark Accent 1" w:uiPriority="50"/>
-    <w:lsdException w:name="Grid Table 6 Colorful Accent 1" w:uiPriority="51"/>
-    <w:lsdException w:name="Grid Table 7 Colorful Accent 1" w:uiPriority="52"/>
-    <w:lsdException w:name="Grid Table 1 Light Accent 2" w:uiPriority="46"/>
-    <w:lsdException w:name="Grid Table 2 Accent 2" w:uiPriority="47"/>
-    <w:lsdException w:name="Grid Table 3 Accent 2" w:uiPriority="48"/>
-    <w:lsdException w:name="Grid Table 4 Accent 2" w:uiPriority="49"/>
-    <w:lsdException w:name="Grid Table 5 Dark Accent 2" w:uiPriority="50"/>
-    <w:lsdException w:name="Grid Table 6 Colorful Accent 2" w:uiPriority="51"/>
-    <w:lsdException w:name="Grid Table 7 Colorful Accent 2" w:uiPriority="52"/>
-    <w:lsdException w:name="Grid Table 1 Light Accent 3" w:uiPriority="46"/>
-    <w:lsdException w:name="Grid Table 2 Accent 3" w:uiPriority="47"/>
-    <w:lsdException w:name="Grid Table 3 Accent 3" w:uiPriority="48"/>
-    <w:lsdException w:name="Grid Table 4 Accent 3" w:uiPriority="49"/>
-    <w:lsdException w:name="Grid Table 5 Dark Accent 3" w:uiPriority="50"/>
-    <w:lsdException w:name="Grid Table 6 Colorful Accent 3" w:uiPriority="51"/>
-    <w:lsdException w:name="Grid Table 7 Colorful Accent 3" w:uiPriority="52"/>
-    <w:lsdException w:name="Grid Table 1 Light Accent 4" w:uiPriority="46"/>
-    <w:lsdException w:name="Grid Table 2 Accent 4" w:uiPriority="47"/>
-    <w:lsdException w:name="Grid Table 3 Accent 4" w:uiPriority="48"/>
-    <w:lsdException w:name="Grid Table 4 Accent 4" w:uiPriority="49"/>
-    <w:lsdException w:name="Grid Table 5 Dark Accent 4" w:uiPriority="50"/>
-    <w:lsdException w:name="Grid Table 6 Colorful Accent 4" w:uiPriority="51"/>
-    <w:lsdException w:name="Grid Table 7 Colorful Accent 4" w:uiPriority="52"/>
-    <w:lsdException w:name="Grid Table 1 Light Accent 5" w:uiPriority="46"/>
-    <w:lsdException w:name="Grid Table 2 Accent 5" w:uiPriority="47"/>
-    <w:lsdException w:name="Grid Table 3 Accent 5" w:uiPriority="48"/>
-    <w:lsdException w:name="Grid Table 4 Accent 5" w:uiPriority="49"/>
-    <w:lsdException w:name="Grid Table 5 Dark Accent 5" w:uiPriority="50"/>
-    <w:lsdException w:name="Grid Table 6 Colorful Accent 5" w:uiPriority="51"/>
-    <w:lsdException w:name="Grid Table 7 Colorful Accent 5" w:uiPriority="52"/>
-    <w:lsdException w:name="Grid Table 1 Light Accent 6" w:uiPriority="46"/>
-    <w:lsdException w:name="Grid Table 2 Accent 6" w:uiPriority="47"/>
-    <w:lsdException w:name="Grid Table 3 Accent 6" w:uiPriority="48"/>
-    <w:lsdException w:name="Grid Table 4 Accent 6" w:uiPriority="49"/>
-    <w:lsdException w:name="Grid Table 5 Dark Accent 6" w:uiPriority="50"/>
-    <w:lsdException w:name="Grid Table 6 Colorful Accent 6" w:uiPriority="51"/>
-    <w:lsdException w:name="Grid Table 7 Colorful Accent 6" w:uiPriority="52"/>
-    <w:lsdException w:name="List Table 1 Light" w:uiPriority="46"/>
-    <w:lsdException w:name="List Table 2" w:uiPriority="47"/>
-    <w:lsdException w:name="List Table 3" w:uiPriority="48"/>
-    <w:lsdException w:name="List Table 4" w:uiPriority="49"/>
-    <w:lsdException w:name="List Table 5 Dark" w:uiPriority="50"/>
-    <w:lsdException w:name="List Table 6 Colorful" w:uiPriority="51"/>
-    <w:lsdException w:name="List Table 7 Colorful" w:uiPriority="52"/>
-    <w:lsdException w:name="List Table 1 Light Accent 1" w:uiPriority="46"/>
-    <w:lsdException w:name="List Table 2 Accent 1" w:uiPriority="47"/>
-    <w:lsdException w:name="List Table 3 Accent 1" w:uiPriority="48"/>
-    <w:lsdException w:name="List Table 4 Accent 1" w:uiPriority="49"/>
-    <w:lsdException w:name="List Table 5 Dark Accent 1" w:uiPriority="50"/>
-    <w:lsdException w:name="List Table 6 Colorful Accent 1" w:uiPriority="51"/>
-    <w:lsdException w:name="List Table 7 Colorful Accent 1" w:uiPriority="52"/>
-    <w:lsdException w:name="List Table 1 Light Accent 2" w:uiPriority="46"/>
-    <w:lsdException w:name="List Table 2 Accent 2" w:uiPriority="47"/>
-    <w:lsdException w:name="List Table 3 Accent 2" w:uiPriority="48"/>
-    <w:lsdException w:name="List Table 4 Accent 2" w:uiPriority="49"/>
-    <w:lsdException w:name="List Table 5 Dark Accent 2" w:uiPriority="50"/>
-    <w:lsdException w:name="List Table 6 Colorful Accent 2" w:uiPriority="51"/>
-    <w:lsdException w:name="List Table 7 Colorful Accent 2" w:uiPriority="52"/>
-    <w:lsdException w:name="List Table 1 Light Accent 3" w:uiPriority="46"/>
-    <w:lsdException w:name="List Table 2 Accent 3" w:uiPriority="47"/>
-    <w:lsdException w:name="List Table 3 Accent 3" w:uiPriority="48"/>
-    <w:lsdException w:name="List Table 4 Accent 3" w:uiPriority="49"/>
-    <w:lsdException w:name="List Table 5 Dark Accent 3" w:uiPriority="50"/>
-    <w:lsdException w:name="List Table 6 Colorful Accent 3" w:uiPriority="51"/>
-    <w:lsdException w:name="List Table 7 Colorful Accent 3" w:uiPriority="52"/>
-    <w:lsdException w:name="List Table 1 Light Accent 4" w:uiPriority="46"/>
-    <w:lsdException w:name="List Table 2 Accent 4" w:uiPriority="47"/>
-    <w:lsdException w:name="List Table 3 Accent 4" w:uiPriority="48"/>
-    <w:lsdException w:name="List Table 4 Accent 4" w:uiPriority="49"/>
-    <w:lsdException w:name="List Table 5 Dark Accent 4" w:uiPriority="50"/>
-    <w:lsdException w:name="List Table 6 Colorful Accent 4" w:uiPriority="51"/>
-    <w:lsdException w:name="List Table 7 Colorful Accent 4" w:uiPriority="52"/>
-    <w:lsdException w:name="List Table 1 Light Accent 5" w:uiPriority="46"/>
-    <w:lsdException w:name="List Table 2 Accent 5" w:uiPriority="47"/>
-    <w:lsdException w:name="List Table 3 Accent 5" w:uiPriority="48"/>
-    <w:lsdException w:name="List Table 4 Accent 5" w:uiPriority="49"/>
-    <w:lsdException w:name="List Table 5 Dark Accent 5" w:uiPriority="50"/>
-    <w:lsdException w:name="List Table 6 Colorful Accent 5" w:uiPriority="51"/>
-    <w:lsdException w:name="List Table 7 Colorful Accent 5" w:uiPriority="52"/>
-    <w:lsdException w:name="List Table 1 Light Accent 6" w:uiPriority="46"/>
-    <w:lsdException w:name="List Table 2 Accent 6" w:uiPriority="47"/>
-    <w:lsdException w:name="List Table 3 Accent 6" w:uiPriority="48"/>
-    <w:lsdException w:name="List Table 4 Accent 6" w:uiPriority="49"/>
-    <w:lsdException w:name="List Table 5 Dark Accent 6" w:uiPriority="50"/>
-    <w:lsdException w:name="List Table 6 Colorful Accent 6" w:uiPriority="51"/>
-    <w:lsdException w:name="List Table 7 Colorful Accent 6" w:uiPriority="52"/>
+  <w:latentStyles w:defLockedState="0" w:defUIPriority="99" w:defSemiHidden="1" w:defUnhideWhenUsed="1" w:defQFormat="0" w:count="267">
+    <w:lsdException w:name="Normal" w:semiHidden="0" w:uiPriority="0" w:unhideWhenUsed="0" w:qFormat="1"/>
+    <w:lsdException w:name="heading 1" w:semiHidden="0" w:uiPriority="9" w:unhideWhenUsed="0" w:qFormat="1"/>
+    <w:lsdException w:name="heading 2" w:uiPriority="9" w:qFormat="1"/>
+    <w:lsdException w:name="heading 3" w:uiPriority="9" w:qFormat="1"/>
+    <w:lsdException w:name="heading 4" w:uiPriority="9" w:qFormat="1"/>
+    <w:lsdException w:name="heading 5" w:uiPriority="9" w:qFormat="1"/>
+    <w:lsdException w:name="heading 6" w:uiPriority="9" w:qFormat="1"/>
+    <w:lsdException w:name="heading 7" w:uiPriority="9" w:qFormat="1"/>
+    <w:lsdException w:name="heading 8" w:uiPriority="9" w:qFormat="1"/>
+    <w:lsdException w:name="heading 9" w:uiPriority="9" w:qFormat="1"/>
+    <w:lsdException w:name="toc 1" w:uiPriority="39"/>
+    <w:lsdException w:name="toc 2" w:uiPriority="39"/>
+    <w:lsdException w:name="toc 3" w:uiPriority="39"/>
+    <w:lsdException w:name="toc 4" w:uiPriority="39"/>
+    <w:lsdException w:name="toc 5" w:uiPriority="39"/>
+    <w:lsdException w:name="toc 6" w:uiPriority="39"/>
+    <w:lsdException w:name="toc 7" w:uiPriority="39"/>
+    <w:lsdException w:name="toc 8" w:uiPriority="39"/>
+    <w:lsdException w:name="toc 9" w:uiPriority="39"/>
+    <w:lsdException w:name="caption" w:uiPriority="35" w:qFormat="1"/>
+    <w:lsdException w:name="Title" w:semiHidden="0" w:uiPriority="10" w:unhideWhenUsed="0" w:qFormat="1"/>
+    <w:lsdException w:name="Default Paragraph Font" w:uiPriority="1"/>
+    <w:lsdException w:name="Subtitle" w:semiHidden="0" w:uiPriority="11" w:unhideWhenUsed="0" w:qFormat="1"/>
+    <w:lsdException w:name="Strong" w:semiHidden="0" w:uiPriority="22" w:unhideWhenUsed="0" w:qFormat="1"/>
+    <w:lsdException w:name="Emphasis" w:semiHidden="0" w:uiPriority="20" w:unhideWhenUsed="0" w:qFormat="1"/>
+    <w:lsdException w:name="Table Grid" w:semiHidden="0" w:uiPriority="39" w:unhideWhenUsed="0"/>
+    <w:lsdException w:name="Placeholder Text" w:unhideWhenUsed="0"/>
+    <w:lsdException w:name="No Spacing" w:semiHidden="0" w:uiPriority="1" w:unhideWhenUsed="0" w:qFormat="1"/>
+    <w:lsdException w:name="Light Shading" w:semiHidden="0" w:uiPriority="60" w:unhideWhenUsed="0"/>
+    <w:lsdException w:name="Light List" w:semiHidden="0" w:uiPriority="61" w:unhideWhenUsed="0"/>
+    <w:lsdException w:name="Light Grid" w:semiHidden="0" w:uiPriority="62" w:unhideWhenUsed="0"/>
+    <w:lsdException w:name="Medium Shading 1" w:semiHidden="0" w:uiPriority="63" w:unhideWhenUsed="0"/>
+    <w:lsdException w:name="Medium Shading 2" w:semiHidden="0" w:uiPriority="64" w:unhideWhenUsed="0"/>
+    <w:lsdException w:name="Medium List 1" w:semiHidden="0" w:uiPriority="65" w:unhideWhenUsed="0"/>
+    <w:lsdException w:name="Medium List 2" w:semiHidden="0" w:uiPriority="66" w:unhideWhenUsed="0"/>
+    <w:lsdException w:name="Medium Grid 1" w:semiHidden="0" w:uiPriority="67" w:unhideWhenUsed="0"/>
+    <w:lsdException w:name="Medium Grid 2" w:semiHidden="0" w:uiPriority="68" w:unhideWhenUsed="0"/>
+    <w:lsdException w:name="Medium Grid 3" w:semiHidden="0" w:uiPriority="69" w:unhideWhenUsed="0"/>
+    <w:lsdException w:name="Dark List" w:semiHidden="0" w:uiPriority="70" w:unhideWhenUsed="0"/>
+    <w:lsdException w:name="Colorful Shading" w:semiHidden="0" w:uiPriority="71" w:unhideWhenUsed="0"/>
+    <w:lsdException w:name="Colorful List" w:semiHidden="0" w:uiPriority="72" w:unhideWhenUsed="0"/>
+    <w:lsdException w:name="Colorful Grid" w:semiHidden="0" w:uiPriority="73" w:unhideWhenUsed="0"/>
+    <w:lsdException w:name="Light Shading Accent 1" w:semiHidden="0" w:uiPriority="60" w:unhideWhenUsed="0"/>
+    <w:lsdException w:name="Light List Accent 1" w:semiHidden="0" w:uiPriority="61" w:unhideWhenUsed="0"/>
+    <w:lsdException w:name="Light Grid Accent 1" w:semiHidden="0" w:uiPriority="62" w:unhideWhenUsed="0"/>
+    <w:lsdException w:name="Medium Shading 1 Accent 1" w:semiHidden="0" w:uiPriority="63" w:unhideWhenUsed="0"/>
+    <w:lsdException w:name="Medium Shading 2 Accent 1" w:semiHidden="0" w:uiPriority="64" w:unhideWhenUsed="0"/>
+    <w:lsdException w:name="Medium List 1 Accent 1" w:semiHidden="0" w:uiPriority="65" w:unhideWhenUsed="0"/>
+    <w:lsdException w:name="Revision" w:unhideWhenUsed="0"/>
+    <w:lsdException w:name="List Paragraph" w:semiHidden="0" w:uiPriority="34" w:unhideWhenUsed="0" w:qFormat="1"/>
+    <w:lsdException w:name="Quote" w:semiHidden="0" w:uiPriority="29" w:unhideWhenUsed="0" w:qFormat="1"/>
+    <w:lsdException w:name="Intense Quote" w:semiHidden="0" w:uiPriority="30" w:unhideWhenUsed="0" w:qFormat="1"/>
+    <w:lsdException w:name="Medium List 2 Accent 1" w:semiHidden="0" w:uiPriority="66" w:unhideWhenUsed="0"/>
+    <w:lsdException w:name="Medium Grid 1 Accent 1" w:semiHidden="0" w:uiPriority="67" w:unhideWhenUsed="0"/>
+    <w:lsdException w:name="Medium Grid 2 Accent 1" w:semiHidden="0" w:uiPriority="68" w:unhideWhenUsed="0"/>
+    <w:lsdException w:name="Medium Grid 3 Accent 1" w:semiHidden="0" w:uiPriority="69" w:unhideWhenUsed="0"/>
+    <w:lsdException w:name="Dark List Accent 1" w:semiHidden="0" w:uiPriority="70" w:unhideWhenUsed="0"/>
+    <w:lsdException w:name="Colorful Shading Accent 1" w:semiHidden="0" w:uiPriority="71" w:unhideWhenUsed="0"/>
+    <w:lsdException w:name="Colorful List Accent 1" w:semiHidden="0" w:uiPriority="72" w:unhideWhenUsed="0"/>
+    <w:lsdException w:name="Colorful Grid Accent 1" w:semiHidden="0" w:uiPriority="73" w:unhideWhenUsed="0"/>
+    <w:lsdException w:name="Light Shading Accent 2" w:semiHidden="0" w:uiPriority="60" w:unhideWhenUsed="0"/>
+    <w:lsdException w:name="Light List Accent 2" w:semiHidden="0" w:uiPriority="61" w:unhideWhenUsed="0"/>
+    <w:lsdException w:name="Light Grid Accent 2" w:semiHidden="0" w:uiPriority="62" w:unhideWhenUsed="0"/>
+    <w:lsdException w:name="Medium Shading 1 Accent 2" w:semiHidden="0" w:uiPriority="63" w:unhideWhenUsed="0"/>
+    <w:lsdException w:name="Medium Shading 2 Accent 2" w:semiHidden="0" w:uiPriority="64" w:unhideWhenUsed="0"/>
+    <w:lsdException w:name="Medium List 1 Accent 2" w:semiHidden="0" w:uiPriority="65" w:unhideWhenUsed="0"/>
+    <w:lsdException w:name="Medium List 2 Accent 2" w:semiHidden="0" w:uiPriority="66" w:unhideWhenUsed="0"/>
+    <w:lsdException w:name="Medium Grid 1 Accent 2" w:semiHidden="0" w:uiPriority="67" w:unhideWhenUsed="0"/>
+    <w:lsdException w:name="Medium Grid 2 Accent 2" w:semiHidden="0" w:uiPriority="68" w:unhideWhenUsed="0"/>
+    <w:lsdException w:name="Medium Grid 3 Accent 2" w:semiHidden="0" w:uiPriority="69" w:unhideWhenUsed="0"/>
+    <w:lsdException w:name="Dark List Accent 2" w:semiHidden="0" w:uiPriority="70" w:unhideWhenUsed="0"/>
+    <w:lsdException w:name="Colorful Shading Accent 2" w:semiHidden="0" w:uiPriority="71" w:unhideWhenUsed="0"/>
+    <w:lsdException w:name="Colorful List Accent 2" w:semiHidden="0" w:uiPriority="72" w:unhideWhenUsed="0"/>
+    <w:lsdException w:name="Colorful Grid Accent 2" w:semiHidden="0" w:uiPriority="73" w:unhideWhenUsed="0"/>
+    <w:lsdException w:name="Light Shading Accent 3" w:semiHidden="0" w:uiPriority="60" w:unhideWhenUsed="0"/>
+    <w:lsdException w:name="Light List Accent 3" w:semiHidden="0" w:uiPriority="61" w:unhideWhenUsed="0"/>
+    <w:lsdException w:name="Light Grid Accent 3" w:semiHidden="0" w:uiPriority="62" w:unhideWhenUsed="0"/>
+    <w:lsdException w:name="Medium Shading 1 Accent 3" w:semiHidden="0" w:uiPriority="63" w:unhideWhenUsed="0"/>
+    <w:lsdException w:name="Medium Shading 2 Accent 3" w:semiHidden="0" w:uiPriority="64" w:unhideWhenUsed="0"/>
+    <w:lsdException w:name="Medium List 1 Accent 3" w:semiHidden="0" w:uiPriority="65" w:unhideWhenUsed="0"/>
+    <w:lsdException w:name="Medium List 2 Accent 3" w:semiHidden="0" w:uiPriority="66" w:unhideWhenUsed="0"/>
+    <w:lsdException w:name="Medium Grid 1 Accent 3" w:semiHidden="0" w:uiPriority="67" w:unhideWhenUsed="0"/>
+    <w:lsdException w:name="Medium Grid 2 Accent 3" w:semiHidden="0" w:uiPriority="68" w:unhideWhenUsed="0"/>
+    <w:lsdException w:name="Medium Grid 3 Accent 3" w:semiHidden="0" w:uiPriority="69" w:unhideWhenUsed="0"/>
+    <w:lsdException w:name="Dark List Accent 3" w:semiHidden="0" w:uiPriority="70" w:unhideWhenUsed="0"/>
+    <w:lsdException w:name="Colorful Shading Accent 3" w:semiHidden="0" w:uiPriority="71" w:unhideWhenUsed="0"/>
+    <w:lsdException w:name="Colorful List Accent 3" w:semiHidden="0" w:uiPriority="72" w:unhideWhenUsed="0"/>
+    <w:lsdException w:name="Colorful Grid Accent 3" w:semiHidden="0" w:uiPriority="73" w:unhideWhenUsed="0"/>
+    <w:lsdException w:name="Light Shading Accent 4" w:semiHidden="0" w:uiPriority="60" w:unhideWhenUsed="0"/>
+    <w:lsdException w:name="Light List Accent 4" w:semiHidden="0" w:uiPriority="61" w:unhideWhenUsed="0"/>
+    <w:lsdException w:name="Light Grid Accent 4" w:semiHidden="0" w:uiPriority="62" w:unhideWhenUsed="0"/>
+    <w:lsdException w:name="Medium Shading 1 Accent 4" w:semiHidden="0" w:uiPriority="63" w:unhideWhenUsed="0"/>
+    <w:lsdException w:name="Medium Shading 2 Accent 4" w:semiHidden="0" w:uiPriority="64" w:unhideWhenUsed="0"/>
+    <w:lsdException w:name="Medium List 1 Accent 4" w:semiHidden="0" w:uiPriority="65" w:unhideWhenUsed="0"/>
+    <w:lsdException w:name="Medium List 2 Accent 4" w:semiHidden="0" w:uiPriority="66" w:unhideWhenUsed="0"/>
+    <w:lsdException w:name="Medium Grid 1 Accent 4" w:semiHidden="0" w:uiPriority="67" w:unhideWhenUsed="0"/>
+    <w:lsdException w:name="Medium Grid 2 Accent 4" w:semiHidden="0" w:uiPriority="68" w:unhideWhenUsed="0"/>
+    <w:lsdException w:name="Medium Grid 3 Accent 4" w:semiHidden="0" w:uiPriority="69" w:unhideWhenUsed="0"/>
+    <w:lsdException w:name="Dark List Accent 4" w:semiHidden="0" w:uiPriority="70" w:unhideWhenUsed="0"/>
+    <w:lsdException w:name="Colorful Shading Accent 4" w:semiHidden="0" w:uiPriority="71" w:unhideWhenUsed="0"/>
+    <w:lsdException w:name="Colorful List Accent 4" w:semiHidden="0" w:uiPriority="72" w:unhideWhenUsed="0"/>
+    <w:lsdException w:name="Colorful Grid Accent 4" w:semiHidden="0" w:uiPriority="73" w:unhideWhenUsed="0"/>
+    <w:lsdException w:name="Light Shading Accent 5" w:semiHidden="0" w:uiPriority="60" w:unhideWhenUsed="0"/>
+    <w:lsdException w:name="Light List Accent 5" w:semiHidden="0" w:uiPriority="61" w:unhideWhenUsed="0"/>
+    <w:lsdException w:name="Light Grid Accent 5" w:semiHidden="0" w:uiPriority="62" w:unhideWhenUsed="0"/>
+    <w:lsdException w:name="Medium Shading 1 Accent 5" w:semiHidden="0" w:uiPriority="63" w:unhideWhenUsed="0"/>
+    <w:lsdException w:name="Medium Shading 2 Accent 5" w:semiHidden="0" w:uiPriority="64" w:unhideWhenUsed="0"/>
+    <w:lsdException w:name="Medium List 1 Accent 5" w:semiHidden="0" w:uiPriority="65" w:unhideWhenUsed="0"/>
+    <w:lsdException w:name="Medium List 2 Accent 5" w:semiHidden="0" w:uiPriority="66" w:unhideWhenUsed="0"/>
+    <w:lsdException w:name="Medium Grid 1 Accent 5" w:semiHidden="0" w:uiPriority="67" w:unhideWhenUsed="0"/>
+    <w:lsdException w:name="Medium Grid 2 Accent 5" w:semiHidden="0" w:uiPriority="68" w:unhideWhenUsed="0"/>
+    <w:lsdException w:name="Medium Grid 3 Accent 5" w:semiHidden="0" w:uiPriority="69" w:unhideWhenUsed="0"/>
+    <w:lsdException w:name="Dark List Accent 5" w:semiHidden="0" w:uiPriority="70" w:unhideWhenUsed="0"/>
+    <w:lsdException w:name="Colorful Shading Accent 5" w:semiHidden="0" w:uiPriority="71" w:unhideWhenUsed="0"/>
+    <w:lsdException w:name="Colorful List Accent 5" w:semiHidden="0" w:uiPriority="72" w:unhideWhenUsed="0"/>
+    <w:lsdException w:name="Colorful Grid Accent 5" w:semiHidden="0" w:uiPriority="73" w:unhideWhenUsed="0"/>
+    <w:lsdException w:name="Light Shading Accent 6" w:semiHidden="0" w:uiPriority="60" w:unhideWhenUsed="0"/>
+    <w:lsdException w:name="Light List Accent 6" w:semiHidden="0" w:uiPriority="61" w:unhideWhenUsed="0"/>
+    <w:lsdException w:name="Light Grid Accent 6" w:semiHidden="0" w:uiPriority="62" w:unhideWhenUsed="0"/>
+    <w:lsdException w:name="Medium Shading 1 Accent 6" w:semiHidden="0" w:uiPriority="63" w:unhideWhenUsed="0"/>
+    <w:lsdException w:name="Medium Shading 2 Accent 6" w:semiHidden="0" w:uiPriority="64" w:unhideWhenUsed="0"/>
+    <w:lsdException w:name="Medium List 1 Accent 6" w:semiHidden="0" w:uiPriority="65" w:unhideWhenUsed="0"/>
+    <w:lsdException w:name="Medium List 2 Accent 6" w:semiHidden="0" w:uiPriority="66" w:unhideWhenUsed="0"/>
+    <w:lsdException w:name="Medium Grid 1 Accent 6" w:semiHidden="0" w:uiPriority="67" w:unhideWhenUsed="0"/>
+    <w:lsdException w:name="Medium Grid 2 Accent 6" w:semiHidden="0" w:uiPriority="68" w:unhideWhenUsed="0"/>
+    <w:lsdException w:name="Medium Grid 3 Accent 6" w:semiHidden="0" w:uiPriority="69" w:unhideWhenUsed="0"/>
+    <w:lsdException w:name="Dark List Accent 6" w:semiHidden="0" w:uiPriority="70" w:unhideWhenUsed="0"/>
+    <w:lsdException w:name="Colorful Shading Accent 6" w:semiHidden="0" w:uiPriority="71" w:unhideWhenUsed="0"/>
+    <w:lsdException w:name="Colorful List Accent 6" w:semiHidden="0" w:uiPriority="72" w:unhideWhenUsed="0"/>
+    <w:lsdException w:name="Colorful Grid Accent 6" w:semiHidden="0" w:uiPriority="73" w:unhideWhenUsed="0"/>
+    <w:lsdException w:name="Subtle Emphasis" w:semiHidden="0" w:uiPriority="19" w:unhideWhenUsed="0" w:qFormat="1"/>
+    <w:lsdException w:name="Intense Emphasis" w:semiHidden="0" w:uiPriority="21" w:unhideWhenUsed="0" w:qFormat="1"/>
+    <w:lsdException w:name="Subtle Reference" w:semiHidden="0" w:uiPriority="31" w:unhideWhenUsed="0" w:qFormat="1"/>
+    <w:lsdException w:name="Intense Reference" w:semiHidden="0" w:uiPriority="32" w:unhideWhenUsed="0" w:qFormat="1"/>
+    <w:lsdException w:name="Book Title" w:semiHidden="0" w:uiPriority="33" w:unhideWhenUsed="0" w:qFormat="1"/>
+    <w:lsdException w:name="Bibliography" w:uiPriority="37"/>
+    <w:lsdException w:name="TOC Heading" w:uiPriority="39" w:qFormat="1"/>
   </w:latentStyles>
   <w:style w:type="paragraph" w:default="1" w:styleId="Normal">
     <w:name w:val="Normal"/>
@@ -11199,6 +10998,7 @@
       <w:spacing w:after="0" w:line="240" w:lineRule="auto"/>
     </w:pPr>
     <w:tblPr>
+      <w:tblInd w:w="0" w:type="dxa"/>
       <w:tblBorders>
         <w:top w:val="single" w:sz="4" w:space="0" w:color="auto"/>
         <w:left w:val="single" w:sz="4" w:space="0" w:color="auto"/>
@@ -11207,9 +11007,15 @@
         <w:insideH w:val="single" w:sz="4" w:space="0" w:color="auto"/>
         <w:insideV w:val="single" w:sz="4" w:space="0" w:color="auto"/>
       </w:tblBorders>
+      <w:tblCellMar>
+        <w:top w:w="0" w:type="dxa"/>
+        <w:left w:w="108" w:type="dxa"/>
+        <w:bottom w:w="0" w:type="dxa"/>
+        <w:right w:w="108" w:type="dxa"/>
+      </w:tblCellMar>
     </w:tblPr>
   </w:style>
-  <w:style w:type="table" w:styleId="PlainTable3">
+  <w:style w:type="table" w:customStyle="1" w:styleId="PlainTable3">
     <w:name w:val="Plain Table 3"/>
     <w:basedOn w:val="TableNormal"/>
     <w:uiPriority w:val="43"/>
@@ -11220,6 +11026,13 @@
     <w:tblPr>
       <w:tblStyleRowBandSize w:val="1"/>
       <w:tblStyleColBandSize w:val="1"/>
+      <w:tblInd w:w="0" w:type="dxa"/>
+      <w:tblCellMar>
+        <w:top w:w="0" w:type="dxa"/>
+        <w:left w:w="108" w:type="dxa"/>
+        <w:bottom w:w="0" w:type="dxa"/>
+        <w:right w:w="108" w:type="dxa"/>
+      </w:tblCellMar>
     </w:tblPr>
     <w:tblStylePr w:type="firstRow">
       <w:rPr>
@@ -11420,11 +11233,733 @@
     <w:uiPriority w:val="99"/>
     <w:rsid w:val="00C71D68"/>
   </w:style>
+  <w:style w:type="paragraph" w:styleId="BalloonText">
+    <w:name w:val="Balloon Text"/>
+    <w:basedOn w:val="Normal"/>
+    <w:link w:val="BalloonTextChar"/>
+    <w:uiPriority w:val="99"/>
+    <w:semiHidden/>
+    <w:unhideWhenUsed/>
+    <w:rsid w:val="00F9353A"/>
+    <w:pPr>
+      <w:spacing w:after="0" w:line="240" w:lineRule="auto"/>
+    </w:pPr>
+    <w:rPr>
+      <w:rFonts w:ascii="Tahoma" w:hAnsi="Tahoma" w:cs="Tahoma"/>
+      <w:sz w:val="16"/>
+      <w:szCs w:val="16"/>
+    </w:rPr>
+  </w:style>
+  <w:style w:type="character" w:customStyle="1" w:styleId="BalloonTextChar">
+    <w:name w:val="Balloon Text Char"/>
+    <w:basedOn w:val="DefaultParagraphFont"/>
+    <w:link w:val="BalloonText"/>
+    <w:uiPriority w:val="99"/>
+    <w:semiHidden/>
+    <w:rsid w:val="00F9353A"/>
+    <w:rPr>
+      <w:rFonts w:ascii="Tahoma" w:hAnsi="Tahoma" w:cs="Tahoma"/>
+      <w:sz w:val="16"/>
+      <w:szCs w:val="16"/>
+    </w:rPr>
+  </w:style>
+</w:styles>
+</file>
+
+<file path=word/stylesWithEffects.xml><?xml version="1.0" encoding="utf-8"?>
+<w:styles xmlns:wpc="http://schemas.microsoft.com/office/word/2010/wordprocessingCanvas" xmlns:mc="http://schemas.openxmlformats.org/markup-compatibility/2006" xmlns:o="urn:schemas-microsoft-com:office:office" xmlns:r="http://schemas.openxmlformats.org/officeDocument/2006/relationships" xmlns:m="http://schemas.openxmlformats.org/officeDocument/2006/math" xmlns:v="urn:schemas-microsoft-com:vml" xmlns:wp14="http://schemas.microsoft.com/office/word/2010/wordprocessingDrawing" xmlns:wp="http://schemas.openxmlformats.org/drawingml/2006/wordprocessingDrawing" xmlns:w10="urn:schemas-microsoft-com:office:word" xmlns:w="http://schemas.openxmlformats.org/wordprocessingml/2006/main" xmlns:w14="http://schemas.microsoft.com/office/word/2010/wordml" xmlns:wpg="http://schemas.microsoft.com/office/word/2010/wordprocessingGroup" xmlns:wpi="http://schemas.microsoft.com/office/word/2010/wordprocessingInk" xmlns:wne="http://schemas.microsoft.com/office/word/2006/wordml" xmlns:wps="http://schemas.microsoft.com/office/word/2010/wordprocessingShape" mc:Ignorable="w14 wp14">
+  <w:docDefaults>
+    <w:rPrDefault>
+      <w:rPr>
+        <w:rFonts w:asciiTheme="minorHAnsi" w:eastAsiaTheme="minorHAnsi" w:hAnsiTheme="minorHAnsi" w:cstheme="minorBidi"/>
+        <w:sz w:val="22"/>
+        <w:szCs w:val="22"/>
+        <w:lang w:val="en-US" w:eastAsia="en-US" w:bidi="ar-SA"/>
+      </w:rPr>
+    </w:rPrDefault>
+    <w:pPrDefault>
+      <w:pPr>
+        <w:spacing w:after="160" w:line="259" w:lineRule="auto"/>
+      </w:pPr>
+    </w:pPrDefault>
+  </w:docDefaults>
+  <w:latentStyles w:defLockedState="0" w:defUIPriority="99" w:defSemiHidden="1" w:defUnhideWhenUsed="1" w:defQFormat="0" w:count="267">
+    <w:lsdException w:name="Normal" w:semiHidden="0" w:uiPriority="0" w:unhideWhenUsed="0" w:qFormat="1"/>
+    <w:lsdException w:name="heading 1" w:semiHidden="0" w:uiPriority="9" w:unhideWhenUsed="0" w:qFormat="1"/>
+    <w:lsdException w:name="heading 2" w:uiPriority="9" w:qFormat="1"/>
+    <w:lsdException w:name="heading 3" w:uiPriority="9" w:qFormat="1"/>
+    <w:lsdException w:name="heading 4" w:uiPriority="9" w:qFormat="1"/>
+    <w:lsdException w:name="heading 5" w:uiPriority="9" w:qFormat="1"/>
+    <w:lsdException w:name="heading 6" w:uiPriority="9" w:qFormat="1"/>
+    <w:lsdException w:name="heading 7" w:uiPriority="9" w:qFormat="1"/>
+    <w:lsdException w:name="heading 8" w:uiPriority="9" w:qFormat="1"/>
+    <w:lsdException w:name="heading 9" w:uiPriority="9" w:qFormat="1"/>
+    <w:lsdException w:name="toc 1" w:uiPriority="39"/>
+    <w:lsdException w:name="toc 2" w:uiPriority="39"/>
+    <w:lsdException w:name="toc 3" w:uiPriority="39"/>
+    <w:lsdException w:name="toc 4" w:uiPriority="39"/>
+    <w:lsdException w:name="toc 5" w:uiPriority="39"/>
+    <w:lsdException w:name="toc 6" w:uiPriority="39"/>
+    <w:lsdException w:name="toc 7" w:uiPriority="39"/>
+    <w:lsdException w:name="toc 8" w:uiPriority="39"/>
+    <w:lsdException w:name="toc 9" w:uiPriority="39"/>
+    <w:lsdException w:name="caption" w:uiPriority="35" w:qFormat="1"/>
+    <w:lsdException w:name="Title" w:semiHidden="0" w:uiPriority="10" w:unhideWhenUsed="0" w:qFormat="1"/>
+    <w:lsdException w:name="Default Paragraph Font" w:uiPriority="1"/>
+    <w:lsdException w:name="Subtitle" w:semiHidden="0" w:uiPriority="11" w:unhideWhenUsed="0" w:qFormat="1"/>
+    <w:lsdException w:name="Strong" w:semiHidden="0" w:uiPriority="22" w:unhideWhenUsed="0" w:qFormat="1"/>
+    <w:lsdException w:name="Emphasis" w:semiHidden="0" w:uiPriority="20" w:unhideWhenUsed="0" w:qFormat="1"/>
+    <w:lsdException w:name="Table Grid" w:semiHidden="0" w:uiPriority="39" w:unhideWhenUsed="0"/>
+    <w:lsdException w:name="Placeholder Text" w:unhideWhenUsed="0"/>
+    <w:lsdException w:name="No Spacing" w:semiHidden="0" w:uiPriority="1" w:unhideWhenUsed="0" w:qFormat="1"/>
+    <w:lsdException w:name="Light Shading" w:semiHidden="0" w:uiPriority="60" w:unhideWhenUsed="0"/>
+    <w:lsdException w:name="Light List" w:semiHidden="0" w:uiPriority="61" w:unhideWhenUsed="0"/>
+    <w:lsdException w:name="Light Grid" w:semiHidden="0" w:uiPriority="62" w:unhideWhenUsed="0"/>
+    <w:lsdException w:name="Medium Shading 1" w:semiHidden="0" w:uiPriority="63" w:unhideWhenUsed="0"/>
+    <w:lsdException w:name="Medium Shading 2" w:semiHidden="0" w:uiPriority="64" w:unhideWhenUsed="0"/>
+    <w:lsdException w:name="Medium List 1" w:semiHidden="0" w:uiPriority="65" w:unhideWhenUsed="0"/>
+    <w:lsdException w:name="Medium List 2" w:semiHidden="0" w:uiPriority="66" w:unhideWhenUsed="0"/>
+    <w:lsdException w:name="Medium Grid 1" w:semiHidden="0" w:uiPriority="67" w:unhideWhenUsed="0"/>
+    <w:lsdException w:name="Medium Grid 2" w:semiHidden="0" w:uiPriority="68" w:unhideWhenUsed="0"/>
+    <w:lsdException w:name="Medium Grid 3" w:semiHidden="0" w:uiPriority="69" w:unhideWhenUsed="0"/>
+    <w:lsdException w:name="Dark List" w:semiHidden="0" w:uiPriority="70" w:unhideWhenUsed="0"/>
+    <w:lsdException w:name="Colorful Shading" w:semiHidden="0" w:uiPriority="71" w:unhideWhenUsed="0"/>
+    <w:lsdException w:name="Colorful List" w:semiHidden="0" w:uiPriority="72" w:unhideWhenUsed="0"/>
+    <w:lsdException w:name="Colorful Grid" w:semiHidden="0" w:uiPriority="73" w:unhideWhenUsed="0"/>
+    <w:lsdException w:name="Light Shading Accent 1" w:semiHidden="0" w:uiPriority="60" w:unhideWhenUsed="0"/>
+    <w:lsdException w:name="Light List Accent 1" w:semiHidden="0" w:uiPriority="61" w:unhideWhenUsed="0"/>
+    <w:lsdException w:name="Light Grid Accent 1" w:semiHidden="0" w:uiPriority="62" w:unhideWhenUsed="0"/>
+    <w:lsdException w:name="Medium Shading 1 Accent 1" w:semiHidden="0" w:uiPriority="63" w:unhideWhenUsed="0"/>
+    <w:lsdException w:name="Medium Shading 2 Accent 1" w:semiHidden="0" w:uiPriority="64" w:unhideWhenUsed="0"/>
+    <w:lsdException w:name="Medium List 1 Accent 1" w:semiHidden="0" w:uiPriority="65" w:unhideWhenUsed="0"/>
+    <w:lsdException w:name="Revision" w:unhideWhenUsed="0"/>
+    <w:lsdException w:name="List Paragraph" w:semiHidden="0" w:uiPriority="34" w:unhideWhenUsed="0" w:qFormat="1"/>
+    <w:lsdException w:name="Quote" w:semiHidden="0" w:uiPriority="29" w:unhideWhenUsed="0" w:qFormat="1"/>
+    <w:lsdException w:name="Intense Quote" w:semiHidden="0" w:uiPriority="30" w:unhideWhenUsed="0" w:qFormat="1"/>
+    <w:lsdException w:name="Medium List 2 Accent 1" w:semiHidden="0" w:uiPriority="66" w:unhideWhenUsed="0"/>
+    <w:lsdException w:name="Medium Grid 1 Accent 1" w:semiHidden="0" w:uiPriority="67" w:unhideWhenUsed="0"/>
+    <w:lsdException w:name="Medium Grid 2 Accent 1" w:semiHidden="0" w:uiPriority="68" w:unhideWhenUsed="0"/>
+    <w:lsdException w:name="Medium Grid 3 Accent 1" w:semiHidden="0" w:uiPriority="69" w:unhideWhenUsed="0"/>
+    <w:lsdException w:name="Dark List Accent 1" w:semiHidden="0" w:uiPriority="70" w:unhideWhenUsed="0"/>
+    <w:lsdException w:name="Colorful Shading Accent 1" w:semiHidden="0" w:uiPriority="71" w:unhideWhenUsed="0"/>
+    <w:lsdException w:name="Colorful List Accent 1" w:semiHidden="0" w:uiPriority="72" w:unhideWhenUsed="0"/>
+    <w:lsdException w:name="Colorful Grid Accent 1" w:semiHidden="0" w:uiPriority="73" w:unhideWhenUsed="0"/>
+    <w:lsdException w:name="Light Shading Accent 2" w:semiHidden="0" w:uiPriority="60" w:unhideWhenUsed="0"/>
+    <w:lsdException w:name="Light List Accent 2" w:semiHidden="0" w:uiPriority="61" w:unhideWhenUsed="0"/>
+    <w:lsdException w:name="Light Grid Accent 2" w:semiHidden="0" w:uiPriority="62" w:unhideWhenUsed="0"/>
+    <w:lsdException w:name="Medium Shading 1 Accent 2" w:semiHidden="0" w:uiPriority="63" w:unhideWhenUsed="0"/>
+    <w:lsdException w:name="Medium Shading 2 Accent 2" w:semiHidden="0" w:uiPriority="64" w:unhideWhenUsed="0"/>
+    <w:lsdException w:name="Medium List 1 Accent 2" w:semiHidden="0" w:uiPriority="65" w:unhideWhenUsed="0"/>
+    <w:lsdException w:name="Medium List 2 Accent 2" w:semiHidden="0" w:uiPriority="66" w:unhideWhenUsed="0"/>
+    <w:lsdException w:name="Medium Grid 1 Accent 2" w:semiHidden="0" w:uiPriority="67" w:unhideWhenUsed="0"/>
+    <w:lsdException w:name="Medium Grid 2 Accent 2" w:semiHidden="0" w:uiPriority="68" w:unhideWhenUsed="0"/>
+    <w:lsdException w:name="Medium Grid 3 Accent 2" w:semiHidden="0" w:uiPriority="69" w:unhideWhenUsed="0"/>
+    <w:lsdException w:name="Dark List Accent 2" w:semiHidden="0" w:uiPriority="70" w:unhideWhenUsed="0"/>
+    <w:lsdException w:name="Colorful Shading Accent 2" w:semiHidden="0" w:uiPriority="71" w:unhideWhenUsed="0"/>
+    <w:lsdException w:name="Colorful List Accent 2" w:semiHidden="0" w:uiPriority="72" w:unhideWhenUsed="0"/>
+    <w:lsdException w:name="Colorful Grid Accent 2" w:semiHidden="0" w:uiPriority="73" w:unhideWhenUsed="0"/>
+    <w:lsdException w:name="Light Shading Accent 3" w:semiHidden="0" w:uiPriority="60" w:unhideWhenUsed="0"/>
+    <w:lsdException w:name="Light List Accent 3" w:semiHidden="0" w:uiPriority="61" w:unhideWhenUsed="0"/>
+    <w:lsdException w:name="Light Grid Accent 3" w:semiHidden="0" w:uiPriority="62" w:unhideWhenUsed="0"/>
+    <w:lsdException w:name="Medium Shading 1 Accent 3" w:semiHidden="0" w:uiPriority="63" w:unhideWhenUsed="0"/>
+    <w:lsdException w:name="Medium Shading 2 Accent 3" w:semiHidden="0" w:uiPriority="64" w:unhideWhenUsed="0"/>
+    <w:lsdException w:name="Medium List 1 Accent 3" w:semiHidden="0" w:uiPriority="65" w:unhideWhenUsed="0"/>
+    <w:lsdException w:name="Medium List 2 Accent 3" w:semiHidden="0" w:uiPriority="66" w:unhideWhenUsed="0"/>
+    <w:lsdException w:name="Medium Grid 1 Accent 3" w:semiHidden="0" w:uiPriority="67" w:unhideWhenUsed="0"/>
+    <w:lsdException w:name="Medium Grid 2 Accent 3" w:semiHidden="0" w:uiPriority="68" w:unhideWhenUsed="0"/>
+    <w:lsdException w:name="Medium Grid 3 Accent 3" w:semiHidden="0" w:uiPriority="69" w:unhideWhenUsed="0"/>
+    <w:lsdException w:name="Dark List Accent 3" w:semiHidden="0" w:uiPriority="70" w:unhideWhenUsed="0"/>
+    <w:lsdException w:name="Colorful Shading Accent 3" w:semiHidden="0" w:uiPriority="71" w:unhideWhenUsed="0"/>
+    <w:lsdException w:name="Colorful List Accent 3" w:semiHidden="0" w:uiPriority="72" w:unhideWhenUsed="0"/>
+    <w:lsdException w:name="Colorful Grid Accent 3" w:semiHidden="0" w:uiPriority="73" w:unhideWhenUsed="0"/>
+    <w:lsdException w:name="Light Shading Accent 4" w:semiHidden="0" w:uiPriority="60" w:unhideWhenUsed="0"/>
+    <w:lsdException w:name="Light List Accent 4" w:semiHidden="0" w:uiPriority="61" w:unhideWhenUsed="0"/>
+    <w:lsdException w:name="Light Grid Accent 4" w:semiHidden="0" w:uiPriority="62" w:unhideWhenUsed="0"/>
+    <w:lsdException w:name="Medium Shading 1 Accent 4" w:semiHidden="0" w:uiPriority="63" w:unhideWhenUsed="0"/>
+    <w:lsdException w:name="Medium Shading 2 Accent 4" w:semiHidden="0" w:uiPriority="64" w:unhideWhenUsed="0"/>
+    <w:lsdException w:name="Medium List 1 Accent 4" w:semiHidden="0" w:uiPriority="65" w:unhideWhenUsed="0"/>
+    <w:lsdException w:name="Medium List 2 Accent 4" w:semiHidden="0" w:uiPriority="66" w:unhideWhenUsed="0"/>
+    <w:lsdException w:name="Medium Grid 1 Accent 4" w:semiHidden="0" w:uiPriority="67" w:unhideWhenUsed="0"/>
+    <w:lsdException w:name="Medium Grid 2 Accent 4" w:semiHidden="0" w:uiPriority="68" w:unhideWhenUsed="0"/>
+    <w:lsdException w:name="Medium Grid 3 Accent 4" w:semiHidden="0" w:uiPriority="69" w:unhideWhenUsed="0"/>
+    <w:lsdException w:name="Dark List Accent 4" w:semiHidden="0" w:uiPriority="70" w:unhideWhenUsed="0"/>
+    <w:lsdException w:name="Colorful Shading Accent 4" w:semiHidden="0" w:uiPriority="71" w:unhideWhenUsed="0"/>
+    <w:lsdException w:name="Colorful List Accent 4" w:semiHidden="0" w:uiPriority="72" w:unhideWhenUsed="0"/>
+    <w:lsdException w:name="Colorful Grid Accent 4" w:semiHidden="0" w:uiPriority="73" w:unhideWhenUsed="0"/>
+    <w:lsdException w:name="Light Shading Accent 5" w:semiHidden="0" w:uiPriority="60" w:unhideWhenUsed="0"/>
+    <w:lsdException w:name="Light List Accent 5" w:semiHidden="0" w:uiPriority="61" w:unhideWhenUsed="0"/>
+    <w:lsdException w:name="Light Grid Accent 5" w:semiHidden="0" w:uiPriority="62" w:unhideWhenUsed="0"/>
+    <w:lsdException w:name="Medium Shading 1 Accent 5" w:semiHidden="0" w:uiPriority="63" w:unhideWhenUsed="0"/>
+    <w:lsdException w:name="Medium Shading 2 Accent 5" w:semiHidden="0" w:uiPriority="64" w:unhideWhenUsed="0"/>
+    <w:lsdException w:name="Medium List 1 Accent 5" w:semiHidden="0" w:uiPriority="65" w:unhideWhenUsed="0"/>
+    <w:lsdException w:name="Medium List 2 Accent 5" w:semiHidden="0" w:uiPriority="66" w:unhideWhenUsed="0"/>
+    <w:lsdException w:name="Medium Grid 1 Accent 5" w:semiHidden="0" w:uiPriority="67" w:unhideWhenUsed="0"/>
+    <w:lsdException w:name="Medium Grid 2 Accent 5" w:semiHidden="0" w:uiPriority="68" w:unhideWhenUsed="0"/>
+    <w:lsdException w:name="Medium Grid 3 Accent 5" w:semiHidden="0" w:uiPriority="69" w:unhideWhenUsed="0"/>
+    <w:lsdException w:name="Dark List Accent 5" w:semiHidden="0" w:uiPriority="70" w:unhideWhenUsed="0"/>
+    <w:lsdException w:name="Colorful Shading Accent 5" w:semiHidden="0" w:uiPriority="71" w:unhideWhenUsed="0"/>
+    <w:lsdException w:name="Colorful List Accent 5" w:semiHidden="0" w:uiPriority="72" w:unhideWhenUsed="0"/>
+    <w:lsdException w:name="Colorful Grid Accent 5" w:semiHidden="0" w:uiPriority="73" w:unhideWhenUsed="0"/>
+    <w:lsdException w:name="Light Shading Accent 6" w:semiHidden="0" w:uiPriority="60" w:unhideWhenUsed="0"/>
+    <w:lsdException w:name="Light List Accent 6" w:semiHidden="0" w:uiPriority="61" w:unhideWhenUsed="0"/>
+    <w:lsdException w:name="Light Grid Accent 6" w:semiHidden="0" w:uiPriority="62" w:unhideWhenUsed="0"/>
+    <w:lsdException w:name="Medium Shading 1 Accent 6" w:semiHidden="0" w:uiPriority="63" w:unhideWhenUsed="0"/>
+    <w:lsdException w:name="Medium Shading 2 Accent 6" w:semiHidden="0" w:uiPriority="64" w:unhideWhenUsed="0"/>
+    <w:lsdException w:name="Medium List 1 Accent 6" w:semiHidden="0" w:uiPriority="65" w:unhideWhenUsed="0"/>
+    <w:lsdException w:name="Medium List 2 Accent 6" w:semiHidden="0" w:uiPriority="66" w:unhideWhenUsed="0"/>
+    <w:lsdException w:name="Medium Grid 1 Accent 6" w:semiHidden="0" w:uiPriority="67" w:unhideWhenUsed="0"/>
+    <w:lsdException w:name="Medium Grid 2 Accent 6" w:semiHidden="0" w:uiPriority="68" w:unhideWhenUsed="0"/>
+    <w:lsdException w:name="Medium Grid 3 Accent 6" w:semiHidden="0" w:uiPriority="69" w:unhideWhenUsed="0"/>
+    <w:lsdException w:name="Dark List Accent 6" w:semiHidden="0" w:uiPriority="70" w:unhideWhenUsed="0"/>
+    <w:lsdException w:name="Colorful Shading Accent 6" w:semiHidden="0" w:uiPriority="71" w:unhideWhenUsed="0"/>
+    <w:lsdException w:name="Colorful List Accent 6" w:semiHidden="0" w:uiPriority="72" w:unhideWhenUsed="0"/>
+    <w:lsdException w:name="Colorful Grid Accent 6" w:semiHidden="0" w:uiPriority="73" w:unhideWhenUsed="0"/>
+    <w:lsdException w:name="Subtle Emphasis" w:semiHidden="0" w:uiPriority="19" w:unhideWhenUsed="0" w:qFormat="1"/>
+    <w:lsdException w:name="Intense Emphasis" w:semiHidden="0" w:uiPriority="21" w:unhideWhenUsed="0" w:qFormat="1"/>
+    <w:lsdException w:name="Subtle Reference" w:semiHidden="0" w:uiPriority="31" w:unhideWhenUsed="0" w:qFormat="1"/>
+    <w:lsdException w:name="Intense Reference" w:semiHidden="0" w:uiPriority="32" w:unhideWhenUsed="0" w:qFormat="1"/>
+    <w:lsdException w:name="Book Title" w:semiHidden="0" w:uiPriority="33" w:unhideWhenUsed="0" w:qFormat="1"/>
+    <w:lsdException w:name="Bibliography" w:uiPriority="37"/>
+    <w:lsdException w:name="TOC Heading" w:uiPriority="39" w:qFormat="1"/>
+  </w:latentStyles>
+  <w:style w:type="paragraph" w:default="1" w:styleId="Normal">
+    <w:name w:val="Normal"/>
+    <w:qFormat/>
+  </w:style>
+  <w:style w:type="paragraph" w:styleId="Heading1">
+    <w:name w:val="heading 1"/>
+    <w:basedOn w:val="Normal"/>
+    <w:next w:val="Normal"/>
+    <w:link w:val="Heading1Char"/>
+    <w:autoRedefine/>
+    <w:uiPriority w:val="9"/>
+    <w:qFormat/>
+    <w:rsid w:val="003E3FCC"/>
+    <w:pPr>
+      <w:keepNext/>
+      <w:keepLines/>
+      <w:spacing w:before="240" w:after="0"/>
+      <w:jc w:val="center"/>
+      <w:outlineLvl w:val="0"/>
+    </w:pPr>
+    <w:rPr>
+      <w:rFonts w:ascii="Times New Roman" w:eastAsiaTheme="majorEastAsia" w:hAnsi="Times New Roman" w:cstheme="majorBidi"/>
+      <w:b/>
+      <w:color w:val="000000" w:themeColor="text1"/>
+      <w:sz w:val="28"/>
+      <w:szCs w:val="32"/>
+    </w:rPr>
+  </w:style>
+  <w:style w:type="paragraph" w:styleId="Heading2">
+    <w:name w:val="heading 2"/>
+    <w:basedOn w:val="Heading1"/>
+    <w:next w:val="Normal"/>
+    <w:link w:val="Heading2Char"/>
+    <w:uiPriority w:val="9"/>
+    <w:unhideWhenUsed/>
+    <w:qFormat/>
+    <w:rsid w:val="002A10D7"/>
+    <w:pPr>
+      <w:spacing w:after="120"/>
+      <w:outlineLvl w:val="1"/>
+    </w:pPr>
+  </w:style>
+  <w:style w:type="paragraph" w:styleId="Heading3">
+    <w:name w:val="heading 3"/>
+    <w:basedOn w:val="Normal"/>
+    <w:next w:val="Normal"/>
+    <w:link w:val="Heading3Char"/>
+    <w:autoRedefine/>
+    <w:uiPriority w:val="9"/>
+    <w:unhideWhenUsed/>
+    <w:qFormat/>
+    <w:rsid w:val="002A10D7"/>
+    <w:pPr>
+      <w:keepNext/>
+      <w:keepLines/>
+      <w:spacing w:before="40" w:after="120"/>
+      <w:outlineLvl w:val="2"/>
+    </w:pPr>
+    <w:rPr>
+      <w:rFonts w:ascii="Times New Roman" w:eastAsiaTheme="majorEastAsia" w:hAnsi="Times New Roman" w:cstheme="majorBidi"/>
+      <w:color w:val="000000" w:themeColor="text1"/>
+      <w:sz w:val="24"/>
+      <w:szCs w:val="24"/>
+    </w:rPr>
+  </w:style>
+  <w:style w:type="paragraph" w:styleId="Heading4">
+    <w:name w:val="heading 4"/>
+    <w:basedOn w:val="Normal"/>
+    <w:next w:val="Normal"/>
+    <w:link w:val="Heading4Char"/>
+    <w:autoRedefine/>
+    <w:uiPriority w:val="9"/>
+    <w:unhideWhenUsed/>
+    <w:qFormat/>
+    <w:rsid w:val="00F40B2F"/>
+    <w:pPr>
+      <w:keepNext/>
+      <w:keepLines/>
+      <w:spacing w:before="40" w:after="120"/>
+      <w:outlineLvl w:val="3"/>
+    </w:pPr>
+    <w:rPr>
+      <w:rFonts w:ascii="Times New Roman" w:eastAsiaTheme="majorEastAsia" w:hAnsi="Times New Roman" w:cstheme="majorBidi"/>
+      <w:i/>
+      <w:iCs/>
+      <w:color w:val="000000" w:themeColor="text1"/>
+    </w:rPr>
+  </w:style>
+  <w:style w:type="character" w:default="1" w:styleId="DefaultParagraphFont">
+    <w:name w:val="Default Paragraph Font"/>
+    <w:uiPriority w:val="1"/>
+    <w:semiHidden/>
+    <w:unhideWhenUsed/>
+  </w:style>
+  <w:style w:type="table" w:default="1" w:styleId="TableNormal">
+    <w:name w:val="Normal Table"/>
+    <w:uiPriority w:val="99"/>
+    <w:semiHidden/>
+    <w:unhideWhenUsed/>
+    <w:tblPr>
+      <w:tblInd w:w="0" w:type="dxa"/>
+      <w:tblCellMar>
+        <w:top w:w="0" w:type="dxa"/>
+        <w:left w:w="108" w:type="dxa"/>
+        <w:bottom w:w="0" w:type="dxa"/>
+        <w:right w:w="108" w:type="dxa"/>
+      </w:tblCellMar>
+    </w:tblPr>
+  </w:style>
+  <w:style w:type="numbering" w:default="1" w:styleId="NoList">
+    <w:name w:val="No List"/>
+    <w:uiPriority w:val="99"/>
+    <w:semiHidden/>
+    <w:unhideWhenUsed/>
+  </w:style>
+  <w:style w:type="paragraph" w:styleId="Title">
+    <w:name w:val="Title"/>
+    <w:basedOn w:val="Normal"/>
+    <w:next w:val="Normal"/>
+    <w:link w:val="TitleChar"/>
+    <w:uiPriority w:val="10"/>
+    <w:qFormat/>
+    <w:rsid w:val="00D47C6B"/>
+    <w:pPr>
+      <w:spacing w:after="0" w:line="240" w:lineRule="auto"/>
+      <w:contextualSpacing/>
+    </w:pPr>
+    <w:rPr>
+      <w:rFonts w:asciiTheme="majorHAnsi" w:eastAsiaTheme="majorEastAsia" w:hAnsiTheme="majorHAnsi" w:cstheme="majorBidi"/>
+      <w:spacing w:val="-10"/>
+      <w:kern w:val="28"/>
+      <w:sz w:val="56"/>
+      <w:szCs w:val="56"/>
+    </w:rPr>
+  </w:style>
+  <w:style w:type="character" w:customStyle="1" w:styleId="TitleChar">
+    <w:name w:val="Title Char"/>
+    <w:basedOn w:val="DefaultParagraphFont"/>
+    <w:link w:val="Title"/>
+    <w:uiPriority w:val="10"/>
+    <w:rsid w:val="00D47C6B"/>
+    <w:rPr>
+      <w:rFonts w:asciiTheme="majorHAnsi" w:eastAsiaTheme="majorEastAsia" w:hAnsiTheme="majorHAnsi" w:cstheme="majorBidi"/>
+      <w:spacing w:val="-10"/>
+      <w:kern w:val="28"/>
+      <w:sz w:val="56"/>
+      <w:szCs w:val="56"/>
+    </w:rPr>
+  </w:style>
+  <w:style w:type="character" w:customStyle="1" w:styleId="Heading1Char">
+    <w:name w:val="Heading 1 Char"/>
+    <w:basedOn w:val="DefaultParagraphFont"/>
+    <w:link w:val="Heading1"/>
+    <w:uiPriority w:val="9"/>
+    <w:rsid w:val="003E3FCC"/>
+    <w:rPr>
+      <w:rFonts w:ascii="Times New Roman" w:eastAsiaTheme="majorEastAsia" w:hAnsi="Times New Roman" w:cstheme="majorBidi"/>
+      <w:b/>
+      <w:color w:val="000000" w:themeColor="text1"/>
+      <w:sz w:val="28"/>
+      <w:szCs w:val="32"/>
+    </w:rPr>
+  </w:style>
+  <w:style w:type="character" w:customStyle="1" w:styleId="Heading2Char">
+    <w:name w:val="Heading 2 Char"/>
+    <w:basedOn w:val="DefaultParagraphFont"/>
+    <w:link w:val="Heading2"/>
+    <w:uiPriority w:val="9"/>
+    <w:rsid w:val="002A10D7"/>
+    <w:rPr>
+      <w:rFonts w:ascii="Times New Roman" w:eastAsiaTheme="majorEastAsia" w:hAnsi="Times New Roman" w:cstheme="majorBidi"/>
+      <w:b/>
+      <w:color w:val="000000" w:themeColor="text1"/>
+      <w:sz w:val="28"/>
+      <w:szCs w:val="32"/>
+    </w:rPr>
+  </w:style>
+  <w:style w:type="paragraph" w:styleId="TOCHeading">
+    <w:name w:val="TOC Heading"/>
+    <w:basedOn w:val="Heading1"/>
+    <w:next w:val="Normal"/>
+    <w:uiPriority w:val="39"/>
+    <w:unhideWhenUsed/>
+    <w:qFormat/>
+    <w:rsid w:val="00720E35"/>
+    <w:pPr>
+      <w:outlineLvl w:val="9"/>
+    </w:pPr>
+  </w:style>
+  <w:style w:type="paragraph" w:styleId="TOC1">
+    <w:name w:val="toc 1"/>
+    <w:basedOn w:val="Normal"/>
+    <w:next w:val="Normal"/>
+    <w:autoRedefine/>
+    <w:uiPriority w:val="39"/>
+    <w:unhideWhenUsed/>
+    <w:rsid w:val="00AD323A"/>
+    <w:pPr>
+      <w:tabs>
+        <w:tab w:val="right" w:leader="dot" w:pos="8630"/>
+      </w:tabs>
+      <w:spacing w:after="100"/>
+    </w:pPr>
+    <w:rPr>
+      <w:rFonts w:ascii="Times New Roman" w:hAnsi="Times New Roman" w:cs="Times New Roman"/>
+      <w:b/>
+      <w:noProof/>
+    </w:rPr>
+  </w:style>
+  <w:style w:type="paragraph" w:styleId="TOC2">
+    <w:name w:val="toc 2"/>
+    <w:basedOn w:val="Normal"/>
+    <w:next w:val="Normal"/>
+    <w:autoRedefine/>
+    <w:uiPriority w:val="39"/>
+    <w:unhideWhenUsed/>
+    <w:rsid w:val="00720E35"/>
+    <w:pPr>
+      <w:spacing w:after="100"/>
+      <w:ind w:left="220"/>
+    </w:pPr>
+  </w:style>
+  <w:style w:type="character" w:styleId="Hyperlink">
+    <w:name w:val="Hyperlink"/>
+    <w:basedOn w:val="DefaultParagraphFont"/>
+    <w:uiPriority w:val="99"/>
+    <w:unhideWhenUsed/>
+    <w:rsid w:val="00720E35"/>
+    <w:rPr>
+      <w:color w:val="0563C1" w:themeColor="hyperlink"/>
+      <w:u w:val="single"/>
+    </w:rPr>
+  </w:style>
+  <w:style w:type="character" w:customStyle="1" w:styleId="Heading3Char">
+    <w:name w:val="Heading 3 Char"/>
+    <w:basedOn w:val="DefaultParagraphFont"/>
+    <w:link w:val="Heading3"/>
+    <w:uiPriority w:val="9"/>
+    <w:rsid w:val="002A10D7"/>
+    <w:rPr>
+      <w:rFonts w:ascii="Times New Roman" w:eastAsiaTheme="majorEastAsia" w:hAnsi="Times New Roman" w:cstheme="majorBidi"/>
+      <w:color w:val="000000" w:themeColor="text1"/>
+      <w:sz w:val="24"/>
+      <w:szCs w:val="24"/>
+    </w:rPr>
+  </w:style>
+  <w:style w:type="paragraph" w:styleId="TOC3">
+    <w:name w:val="toc 3"/>
+    <w:basedOn w:val="Normal"/>
+    <w:next w:val="Normal"/>
+    <w:autoRedefine/>
+    <w:uiPriority w:val="39"/>
+    <w:unhideWhenUsed/>
+    <w:rsid w:val="00D176C5"/>
+    <w:pPr>
+      <w:spacing w:after="100"/>
+      <w:ind w:left="440"/>
+    </w:pPr>
+  </w:style>
+  <w:style w:type="table" w:styleId="TableGrid">
+    <w:name w:val="Table Grid"/>
+    <w:basedOn w:val="TableNormal"/>
+    <w:uiPriority w:val="39"/>
+    <w:rsid w:val="009C2FBC"/>
+    <w:pPr>
+      <w:spacing w:after="0" w:line="240" w:lineRule="auto"/>
+    </w:pPr>
+    <w:tblPr>
+      <w:tblInd w:w="0" w:type="dxa"/>
+      <w:tblBorders>
+        <w:top w:val="single" w:sz="4" w:space="0" w:color="auto"/>
+        <w:left w:val="single" w:sz="4" w:space="0" w:color="auto"/>
+        <w:bottom w:val="single" w:sz="4" w:space="0" w:color="auto"/>
+        <w:right w:val="single" w:sz="4" w:space="0" w:color="auto"/>
+        <w:insideH w:val="single" w:sz="4" w:space="0" w:color="auto"/>
+        <w:insideV w:val="single" w:sz="4" w:space="0" w:color="auto"/>
+      </w:tblBorders>
+      <w:tblCellMar>
+        <w:top w:w="0" w:type="dxa"/>
+        <w:left w:w="108" w:type="dxa"/>
+        <w:bottom w:w="0" w:type="dxa"/>
+        <w:right w:w="108" w:type="dxa"/>
+      </w:tblCellMar>
+    </w:tblPr>
+  </w:style>
+  <w:style w:type="table" w:customStyle="1" w:styleId="PlainTable3">
+    <w:name w:val="Plain Table 3"/>
+    <w:basedOn w:val="TableNormal"/>
+    <w:uiPriority w:val="43"/>
+    <w:rsid w:val="009C2FBC"/>
+    <w:pPr>
+      <w:spacing w:after="0" w:line="240" w:lineRule="auto"/>
+    </w:pPr>
+    <w:tblPr>
+      <w:tblStyleRowBandSize w:val="1"/>
+      <w:tblStyleColBandSize w:val="1"/>
+      <w:tblInd w:w="0" w:type="dxa"/>
+      <w:tblCellMar>
+        <w:top w:w="0" w:type="dxa"/>
+        <w:left w:w="108" w:type="dxa"/>
+        <w:bottom w:w="0" w:type="dxa"/>
+        <w:right w:w="108" w:type="dxa"/>
+      </w:tblCellMar>
+    </w:tblPr>
+    <w:tblStylePr w:type="firstRow">
+      <w:rPr>
+        <w:b/>
+        <w:bCs/>
+        <w:caps/>
+      </w:rPr>
+      <w:tblPr/>
+      <w:tcPr>
+        <w:tcBorders>
+          <w:bottom w:val="single" w:sz="4" w:space="0" w:color="7F7F7F" w:themeColor="text1" w:themeTint="80"/>
+        </w:tcBorders>
+      </w:tcPr>
+    </w:tblStylePr>
+    <w:tblStylePr w:type="lastRow">
+      <w:rPr>
+        <w:b/>
+        <w:bCs/>
+        <w:caps/>
+      </w:rPr>
+      <w:tblPr/>
+      <w:tcPr>
+        <w:tcBorders>
+          <w:top w:val="nil"/>
+        </w:tcBorders>
+      </w:tcPr>
+    </w:tblStylePr>
+    <w:tblStylePr w:type="firstCol">
+      <w:rPr>
+        <w:b/>
+        <w:bCs/>
+        <w:caps/>
+      </w:rPr>
+      <w:tblPr/>
+      <w:tcPr>
+        <w:tcBorders>
+          <w:right w:val="single" w:sz="4" w:space="0" w:color="7F7F7F" w:themeColor="text1" w:themeTint="80"/>
+        </w:tcBorders>
+      </w:tcPr>
+    </w:tblStylePr>
+    <w:tblStylePr w:type="lastCol">
+      <w:rPr>
+        <w:b/>
+        <w:bCs/>
+        <w:caps/>
+      </w:rPr>
+      <w:tblPr/>
+      <w:tcPr>
+        <w:tcBorders>
+          <w:left w:val="nil"/>
+        </w:tcBorders>
+      </w:tcPr>
+    </w:tblStylePr>
+    <w:tblStylePr w:type="band1Vert">
+      <w:tblPr/>
+      <w:tcPr>
+        <w:shd w:val="clear" w:color="auto" w:fill="F2F2F2" w:themeFill="background1" w:themeFillShade="F2"/>
+      </w:tcPr>
+    </w:tblStylePr>
+    <w:tblStylePr w:type="band1Horz">
+      <w:tblPr/>
+      <w:tcPr>
+        <w:shd w:val="clear" w:color="auto" w:fill="F2F2F2" w:themeFill="background1" w:themeFillShade="F2"/>
+      </w:tcPr>
+    </w:tblStylePr>
+    <w:tblStylePr w:type="neCell">
+      <w:tblPr/>
+      <w:tcPr>
+        <w:tcBorders>
+          <w:left w:val="nil"/>
+        </w:tcBorders>
+      </w:tcPr>
+    </w:tblStylePr>
+    <w:tblStylePr w:type="nwCell">
+      <w:tblPr/>
+      <w:tcPr>
+        <w:tcBorders>
+          <w:right w:val="nil"/>
+        </w:tcBorders>
+      </w:tcPr>
+    </w:tblStylePr>
+  </w:style>
+  <w:style w:type="paragraph" w:styleId="Caption">
+    <w:name w:val="caption"/>
+    <w:basedOn w:val="Normal"/>
+    <w:next w:val="Normal"/>
+    <w:uiPriority w:val="35"/>
+    <w:unhideWhenUsed/>
+    <w:qFormat/>
+    <w:rsid w:val="00242BA4"/>
+    <w:pPr>
+      <w:spacing w:after="200" w:line="240" w:lineRule="auto"/>
+    </w:pPr>
+    <w:rPr>
+      <w:i/>
+      <w:iCs/>
+      <w:color w:val="44546A" w:themeColor="text2"/>
+      <w:sz w:val="18"/>
+      <w:szCs w:val="18"/>
+    </w:rPr>
+  </w:style>
+  <w:style w:type="paragraph" w:styleId="TableofFigures">
+    <w:name w:val="table of figures"/>
+    <w:basedOn w:val="Normal"/>
+    <w:next w:val="Normal"/>
+    <w:uiPriority w:val="99"/>
+    <w:unhideWhenUsed/>
+    <w:rsid w:val="0015407B"/>
+    <w:pPr>
+      <w:spacing w:after="0"/>
+    </w:pPr>
+  </w:style>
+  <w:style w:type="paragraph" w:styleId="Bibliography">
+    <w:name w:val="Bibliography"/>
+    <w:basedOn w:val="Normal"/>
+    <w:next w:val="Normal"/>
+    <w:uiPriority w:val="37"/>
+    <w:unhideWhenUsed/>
+    <w:rsid w:val="0023606B"/>
+  </w:style>
+  <w:style w:type="paragraph" w:styleId="NoSpacing">
+    <w:name w:val="No Spacing"/>
+    <w:link w:val="NoSpacingChar"/>
+    <w:uiPriority w:val="1"/>
+    <w:qFormat/>
+    <w:rsid w:val="00275BB6"/>
+    <w:pPr>
+      <w:spacing w:after="0" w:line="240" w:lineRule="auto"/>
+    </w:pPr>
+    <w:rPr>
+      <w:rFonts w:eastAsiaTheme="minorEastAsia"/>
+    </w:rPr>
+  </w:style>
+  <w:style w:type="character" w:customStyle="1" w:styleId="NoSpacingChar">
+    <w:name w:val="No Spacing Char"/>
+    <w:basedOn w:val="DefaultParagraphFont"/>
+    <w:link w:val="NoSpacing"/>
+    <w:uiPriority w:val="1"/>
+    <w:rsid w:val="00275BB6"/>
+    <w:rPr>
+      <w:rFonts w:eastAsiaTheme="minorEastAsia"/>
+    </w:rPr>
+  </w:style>
+  <w:style w:type="character" w:customStyle="1" w:styleId="Heading4Char">
+    <w:name w:val="Heading 4 Char"/>
+    <w:basedOn w:val="DefaultParagraphFont"/>
+    <w:link w:val="Heading4"/>
+    <w:uiPriority w:val="9"/>
+    <w:rsid w:val="00F40B2F"/>
+    <w:rPr>
+      <w:rFonts w:ascii="Times New Roman" w:eastAsiaTheme="majorEastAsia" w:hAnsi="Times New Roman" w:cstheme="majorBidi"/>
+      <w:i/>
+      <w:iCs/>
+      <w:color w:val="000000" w:themeColor="text1"/>
+    </w:rPr>
+  </w:style>
+  <w:style w:type="paragraph" w:styleId="Header">
+    <w:name w:val="header"/>
+    <w:basedOn w:val="Normal"/>
+    <w:link w:val="HeaderChar"/>
+    <w:uiPriority w:val="99"/>
+    <w:unhideWhenUsed/>
+    <w:rsid w:val="00C71D68"/>
+    <w:pPr>
+      <w:tabs>
+        <w:tab w:val="center" w:pos="4680"/>
+        <w:tab w:val="right" w:pos="9360"/>
+      </w:tabs>
+      <w:spacing w:after="0" w:line="240" w:lineRule="auto"/>
+    </w:pPr>
+  </w:style>
+  <w:style w:type="character" w:customStyle="1" w:styleId="HeaderChar">
+    <w:name w:val="Header Char"/>
+    <w:basedOn w:val="DefaultParagraphFont"/>
+    <w:link w:val="Header"/>
+    <w:uiPriority w:val="99"/>
+    <w:rsid w:val="00C71D68"/>
+  </w:style>
+  <w:style w:type="paragraph" w:styleId="Footer">
+    <w:name w:val="footer"/>
+    <w:basedOn w:val="Normal"/>
+    <w:link w:val="FooterChar"/>
+    <w:uiPriority w:val="99"/>
+    <w:unhideWhenUsed/>
+    <w:rsid w:val="00C71D68"/>
+    <w:pPr>
+      <w:tabs>
+        <w:tab w:val="center" w:pos="4680"/>
+        <w:tab w:val="right" w:pos="9360"/>
+      </w:tabs>
+      <w:spacing w:after="0" w:line="240" w:lineRule="auto"/>
+    </w:pPr>
+  </w:style>
+  <w:style w:type="character" w:customStyle="1" w:styleId="FooterChar">
+    <w:name w:val="Footer Char"/>
+    <w:basedOn w:val="DefaultParagraphFont"/>
+    <w:link w:val="Footer"/>
+    <w:uiPriority w:val="99"/>
+    <w:rsid w:val="00C71D68"/>
+  </w:style>
+  <w:style w:type="paragraph" w:styleId="BalloonText">
+    <w:name w:val="Balloon Text"/>
+    <w:basedOn w:val="Normal"/>
+    <w:link w:val="BalloonTextChar"/>
+    <w:uiPriority w:val="99"/>
+    <w:semiHidden/>
+    <w:unhideWhenUsed/>
+    <w:rsid w:val="00F9353A"/>
+    <w:pPr>
+      <w:spacing w:after="0" w:line="240" w:lineRule="auto"/>
+    </w:pPr>
+    <w:rPr>
+      <w:rFonts w:ascii="Tahoma" w:hAnsi="Tahoma" w:cs="Tahoma"/>
+      <w:sz w:val="16"/>
+      <w:szCs w:val="16"/>
+    </w:rPr>
+  </w:style>
+  <w:style w:type="character" w:customStyle="1" w:styleId="BalloonTextChar">
+    <w:name w:val="Balloon Text Char"/>
+    <w:basedOn w:val="DefaultParagraphFont"/>
+    <w:link w:val="BalloonText"/>
+    <w:uiPriority w:val="99"/>
+    <w:semiHidden/>
+    <w:rsid w:val="00F9353A"/>
+    <w:rPr>
+      <w:rFonts w:ascii="Tahoma" w:hAnsi="Tahoma" w:cs="Tahoma"/>
+      <w:sz w:val="16"/>
+      <w:szCs w:val="16"/>
+    </w:rPr>
+  </w:style>
 </w:styles>
 </file>
 
 <file path=word/glossary/document.xml><?xml version="1.0" encoding="utf-8"?>
-<w:glossaryDocument xmlns:wpc="http://schemas.microsoft.com/office/word/2010/wordprocessingCanvas" xmlns:cx="http://schemas.microsoft.com/office/drawing/2014/chartex" xmlns:cx1="http://schemas.microsoft.com/office/drawing/2015/9/8/chartex" xmlns:mc="http://schemas.openxmlformats.org/markup-compatibility/2006" xmlns:o="urn:schemas-microsoft-com:office:office" xmlns:r="http://schemas.openxmlformats.org/officeDocument/2006/relationships" xmlns:m="http://schemas.openxmlformats.org/officeDocument/2006/math" xmlns:v="urn:schemas-microsoft-com:vml" xmlns:wp14="http://schemas.microsoft.com/office/word/2010/wordprocessingDrawing" xmlns:wp="http://schemas.openxmlformats.org/drawingml/2006/wordprocessingDrawing" xmlns:w10="urn:schemas-microsoft-com:office:word" xmlns:w="http://schemas.openxmlformats.org/wordprocessingml/2006/main" xmlns:w14="http://schemas.microsoft.com/office/word/2010/wordml" xmlns:w15="http://schemas.microsoft.com/office/word/2012/wordml" xmlns:w16se="http://schemas.microsoft.com/office/word/2015/wordml/symex" xmlns:wpg="http://schemas.microsoft.com/office/word/2010/wordprocessingGroup" xmlns:wpi="http://schemas.microsoft.com/office/word/2010/wordprocessingInk" xmlns:wne="http://schemas.microsoft.com/office/word/2006/wordml" xmlns:wps="http://schemas.microsoft.com/office/word/2010/wordprocessingShape" mc:Ignorable="w14 w15 w16se wp14">
+<w:glossaryDocument xmlns:wpc="http://schemas.microsoft.com/office/word/2010/wordprocessingCanvas" xmlns:mc="http://schemas.openxmlformats.org/markup-compatibility/2006" xmlns:o="urn:schemas-microsoft-com:office:office" xmlns:r="http://schemas.openxmlformats.org/officeDocument/2006/relationships" xmlns:m="http://schemas.openxmlformats.org/officeDocument/2006/math" xmlns:v="urn:schemas-microsoft-com:vml" xmlns:wp14="http://schemas.microsoft.com/office/word/2010/wordprocessingDrawing" xmlns:wp="http://schemas.openxmlformats.org/drawingml/2006/wordprocessingDrawing" xmlns:w10="urn:schemas-microsoft-com:office:word" xmlns:w="http://schemas.openxmlformats.org/wordprocessingml/2006/main" xmlns:w14="http://schemas.microsoft.com/office/word/2010/wordml" xmlns:wpg="http://schemas.microsoft.com/office/word/2010/wordprocessingGroup" xmlns:wpi="http://schemas.microsoft.com/office/word/2010/wordprocessingInk" xmlns:wne="http://schemas.microsoft.com/office/word/2006/wordml" xmlns:wps="http://schemas.microsoft.com/office/word/2010/wordprocessingShape" mc:Ignorable="w14 wp14">
   <w:docParts>
     <w:docPart>
       <w:docPartPr>
@@ -11450,42 +11985,11 @@
             <w:rPr>
               <w:rFonts w:asciiTheme="majorHAnsi" w:eastAsiaTheme="majorEastAsia" w:hAnsiTheme="majorHAnsi" w:cstheme="majorBidi"/>
               <w:caps/>
-              <w:color w:val="5B9BD5" w:themeColor="accent1"/>
+              <w:color w:val="4F81BD" w:themeColor="accent1"/>
               <w:sz w:val="80"/>
               <w:szCs w:val="80"/>
             </w:rPr>
             <w:t>[Document title]</w:t>
-          </w:r>
-        </w:p>
-      </w:docPartBody>
-    </w:docPart>
-    <w:docPart>
-      <w:docPartPr>
-        <w:name w:val="E11E037FF6AC4E6A81046AD6DBB07E5B"/>
-        <w:category>
-          <w:name w:val="General"/>
-          <w:gallery w:val="placeholder"/>
-        </w:category>
-        <w:types>
-          <w:type w:val="bbPlcHdr"/>
-        </w:types>
-        <w:behaviors>
-          <w:behavior w:val="content"/>
-        </w:behaviors>
-        <w:guid w:val="{15052029-B52B-4E80-9628-EE05E188A21E}"/>
-      </w:docPartPr>
-      <w:docPartBody>
-        <w:p>
-          <w:pPr>
-            <w:pStyle w:val="E11E037FF6AC4E6A81046AD6DBB07E5B"/>
-          </w:pPr>
-          <w:r>
-            <w:rPr>
-              <w:color w:val="5B9BD5" w:themeColor="accent1"/>
-              <w:sz w:val="28"/>
-              <w:szCs w:val="28"/>
-            </w:rPr>
-            <w:t>[Document subtitle]</w:t>
           </w:r>
         </w:p>
       </w:docPartBody>
@@ -11495,7 +11999,7 @@
 </file>
 
 <file path=word/glossary/fontTable.xml><?xml version="1.0" encoding="utf-8"?>
-<w:fonts xmlns:mc="http://schemas.openxmlformats.org/markup-compatibility/2006" xmlns:r="http://schemas.openxmlformats.org/officeDocument/2006/relationships" xmlns:w="http://schemas.openxmlformats.org/wordprocessingml/2006/main" xmlns:w14="http://schemas.microsoft.com/office/word/2010/wordml" xmlns:w15="http://schemas.microsoft.com/office/word/2012/wordml" xmlns:w16se="http://schemas.microsoft.com/office/word/2015/wordml/symex" mc:Ignorable="w14 w15 w16se">
+<w:fonts xmlns:mc="http://schemas.openxmlformats.org/markup-compatibility/2006" xmlns:r="http://schemas.openxmlformats.org/officeDocument/2006/relationships" xmlns:w="http://schemas.openxmlformats.org/wordprocessingml/2006/main" xmlns:w14="http://schemas.microsoft.com/office/word/2010/wordml" mc:Ignorable="w14">
   <w:font w:name="Calibri">
     <w:panose1 w:val="020F0502020204030204"/>
     <w:charset w:val="00"/>
@@ -11517,6 +12021,13 @@
     <w:pitch w:val="variable"/>
     <w:sig w:usb0="E0002AFF" w:usb1="C000247B" w:usb2="00000009" w:usb3="00000000" w:csb0="000001FF" w:csb1="00000000"/>
   </w:font>
+  <w:font w:name="Tahoma">
+    <w:panose1 w:val="020B0604030504040204"/>
+    <w:charset w:val="00"/>
+    <w:family w:val="swiss"/>
+    <w:pitch w:val="variable"/>
+    <w:sig w:usb0="E1002EFF" w:usb1="C000605B" w:usb2="00000029" w:usb3="00000000" w:csb0="000101FF" w:csb1="00000000"/>
+  </w:font>
   <w:font w:name="Palatino Linotype">
     <w:panose1 w:val="02040502050505030304"/>
     <w:charset w:val="00"/>
@@ -11524,27 +12035,34 @@
     <w:pitch w:val="variable"/>
     <w:sig w:usb0="E0000287" w:usb1="40000013" w:usb2="00000000" w:usb3="00000000" w:csb0="0000019F" w:csb1="00000000"/>
   </w:font>
+  <w:font w:name="Cambria">
+    <w:panose1 w:val="02040503050406030204"/>
+    <w:charset w:val="00"/>
+    <w:family w:val="roman"/>
+    <w:pitch w:val="variable"/>
+    <w:sig w:usb0="E00002FF" w:usb1="400004FF" w:usb2="00000000" w:usb3="00000000" w:csb0="0000019F" w:csb1="00000000"/>
+  </w:font>
 </w:fonts>
 </file>
 
 <file path=word/glossary/settings.xml><?xml version="1.0" encoding="utf-8"?>
-<w:settings xmlns:mc="http://schemas.openxmlformats.org/markup-compatibility/2006" xmlns:o="urn:schemas-microsoft-com:office:office" xmlns:r="http://schemas.openxmlformats.org/officeDocument/2006/relationships" xmlns:m="http://schemas.openxmlformats.org/officeDocument/2006/math" xmlns:v="urn:schemas-microsoft-com:vml" xmlns:w10="urn:schemas-microsoft-com:office:word" xmlns:w="http://schemas.openxmlformats.org/wordprocessingml/2006/main" xmlns:w14="http://schemas.microsoft.com/office/word/2010/wordml" xmlns:w15="http://schemas.microsoft.com/office/word/2012/wordml" xmlns:w16se="http://schemas.microsoft.com/office/word/2015/wordml/symex" xmlns:sl="http://schemas.openxmlformats.org/schemaLibrary/2006/main" mc:Ignorable="w14 w15 w16se">
+<w:settings xmlns:mc="http://schemas.openxmlformats.org/markup-compatibility/2006" xmlns:o="urn:schemas-microsoft-com:office:office" xmlns:r="http://schemas.openxmlformats.org/officeDocument/2006/relationships" xmlns:m="http://schemas.openxmlformats.org/officeDocument/2006/math" xmlns:v="urn:schemas-microsoft-com:vml" xmlns:w10="urn:schemas-microsoft-com:office:word" xmlns:w="http://schemas.openxmlformats.org/wordprocessingml/2006/main" xmlns:w14="http://schemas.microsoft.com/office/word/2010/wordml" xmlns:sl="http://schemas.openxmlformats.org/schemaLibrary/2006/main" mc:Ignorable="w14">
   <w:view w:val="normal"/>
   <w:defaultTabStop w:val="720"/>
   <w:characterSpacingControl w:val="doNotCompress"/>
   <w:compat>
     <w:useFELayout/>
-    <w:compatSetting w:name="compatibilityMode" w:uri="http://schemas.microsoft.com/office/word" w:val="15"/>
+    <w:compatSetting w:name="compatibilityMode" w:uri="http://schemas.microsoft.com/office/word" w:val="14"/>
     <w:compatSetting w:name="overrideTableStyleFontSizeAndJustification" w:uri="http://schemas.microsoft.com/office/word" w:val="1"/>
     <w:compatSetting w:name="enableOpenTypeFeatures" w:uri="http://schemas.microsoft.com/office/word" w:val="1"/>
     <w:compatSetting w:name="doNotFlipMirrorIndents" w:uri="http://schemas.microsoft.com/office/word" w:val="1"/>
-    <w:compatSetting w:name="differentiateMultirowTableHeaders" w:uri="http://schemas.microsoft.com/office/word" w:val="1"/>
   </w:compat>
   <w:rsids>
     <w:rsidRoot w:val="008D4716"/>
     <w:rsid w:val="00264541"/>
     <w:rsid w:val="008D4716"/>
     <w:rsid w:val="00AC4CAC"/>
+    <w:rsid w:val="00C95A2B"/>
     <w:rsid w:val="00DC5785"/>
   </w:rsids>
   <m:mathPr>
@@ -11564,12 +12082,11 @@
   <w:clrSchemeMapping w:bg1="light1" w:t1="dark1" w:bg2="light2" w:t2="dark2" w:accent1="accent1" w:accent2="accent2" w:accent3="accent3" w:accent4="accent4" w:accent5="accent5" w:accent6="accent6" w:hyperlink="hyperlink" w:followedHyperlink="followedHyperlink"/>
   <w:decimalSymbol w:val="."/>
   <w:listSeparator w:val=","/>
-  <w15:chartTrackingRefBased/>
 </w:settings>
 </file>
 
 <file path=word/glossary/styles.xml><?xml version="1.0" encoding="utf-8"?>
-<w:styles xmlns:mc="http://schemas.openxmlformats.org/markup-compatibility/2006" xmlns:r="http://schemas.openxmlformats.org/officeDocument/2006/relationships" xmlns:w="http://schemas.openxmlformats.org/wordprocessingml/2006/main" xmlns:w14="http://schemas.microsoft.com/office/word/2010/wordml" xmlns:w15="http://schemas.microsoft.com/office/word/2012/wordml" xmlns:w16se="http://schemas.microsoft.com/office/word/2015/wordml/symex" mc:Ignorable="w14 w15 w16se">
+<w:styles xmlns:mc="http://schemas.openxmlformats.org/markup-compatibility/2006" xmlns:r="http://schemas.openxmlformats.org/officeDocument/2006/relationships" xmlns:w="http://schemas.openxmlformats.org/wordprocessingml/2006/main" xmlns:w14="http://schemas.microsoft.com/office/word/2010/wordml" mc:Ignorable="w14">
   <w:docDefaults>
     <w:rPrDefault>
       <w:rPr>
@@ -11585,378 +12102,354 @@
       </w:pPr>
     </w:pPrDefault>
   </w:docDefaults>
-  <w:latentStyles w:defLockedState="0" w:defUIPriority="99" w:defSemiHidden="0" w:defUnhideWhenUsed="0" w:defQFormat="0" w:count="371">
-    <w:lsdException w:name="Normal" w:uiPriority="0" w:qFormat="1"/>
-    <w:lsdException w:name="heading 1" w:uiPriority="9" w:qFormat="1"/>
-    <w:lsdException w:name="heading 2" w:semiHidden="1" w:uiPriority="9" w:unhideWhenUsed="1" w:qFormat="1"/>
-    <w:lsdException w:name="heading 3" w:semiHidden="1" w:uiPriority="9" w:unhideWhenUsed="1" w:qFormat="1"/>
-    <w:lsdException w:name="heading 4" w:semiHidden="1" w:uiPriority="9" w:unhideWhenUsed="1" w:qFormat="1"/>
-    <w:lsdException w:name="heading 5" w:semiHidden="1" w:uiPriority="9" w:unhideWhenUsed="1" w:qFormat="1"/>
-    <w:lsdException w:name="heading 6" w:semiHidden="1" w:uiPriority="9" w:unhideWhenUsed="1" w:qFormat="1"/>
-    <w:lsdException w:name="heading 7" w:semiHidden="1" w:uiPriority="9" w:unhideWhenUsed="1" w:qFormat="1"/>
-    <w:lsdException w:name="heading 8" w:semiHidden="1" w:uiPriority="9" w:unhideWhenUsed="1" w:qFormat="1"/>
-    <w:lsdException w:name="heading 9" w:semiHidden="1" w:uiPriority="9" w:unhideWhenUsed="1" w:qFormat="1"/>
-    <w:lsdException w:name="index 1" w:semiHidden="1" w:unhideWhenUsed="1"/>
-    <w:lsdException w:name="index 2" w:semiHidden="1" w:unhideWhenUsed="1"/>
-    <w:lsdException w:name="index 3" w:semiHidden="1" w:unhideWhenUsed="1"/>
-    <w:lsdException w:name="index 4" w:semiHidden="1" w:unhideWhenUsed="1"/>
-    <w:lsdException w:name="index 5" w:semiHidden="1" w:unhideWhenUsed="1"/>
-    <w:lsdException w:name="index 6" w:semiHidden="1" w:unhideWhenUsed="1"/>
-    <w:lsdException w:name="index 7" w:semiHidden="1" w:unhideWhenUsed="1"/>
-    <w:lsdException w:name="index 8" w:semiHidden="1" w:unhideWhenUsed="1"/>
-    <w:lsdException w:name="index 9" w:semiHidden="1" w:unhideWhenUsed="1"/>
-    <w:lsdException w:name="toc 1" w:semiHidden="1" w:uiPriority="39" w:unhideWhenUsed="1"/>
-    <w:lsdException w:name="toc 2" w:semiHidden="1" w:uiPriority="39" w:unhideWhenUsed="1"/>
-    <w:lsdException w:name="toc 3" w:semiHidden="1" w:uiPriority="39" w:unhideWhenUsed="1"/>
-    <w:lsdException w:name="toc 4" w:semiHidden="1" w:uiPriority="39" w:unhideWhenUsed="1"/>
-    <w:lsdException w:name="toc 5" w:semiHidden="1" w:uiPriority="39" w:unhideWhenUsed="1"/>
-    <w:lsdException w:name="toc 6" w:semiHidden="1" w:uiPriority="39" w:unhideWhenUsed="1"/>
-    <w:lsdException w:name="toc 7" w:semiHidden="1" w:uiPriority="39" w:unhideWhenUsed="1"/>
-    <w:lsdException w:name="toc 8" w:semiHidden="1" w:uiPriority="39" w:unhideWhenUsed="1"/>
-    <w:lsdException w:name="toc 9" w:semiHidden="1" w:uiPriority="39" w:unhideWhenUsed="1"/>
-    <w:lsdException w:name="Normal Indent" w:semiHidden="1" w:unhideWhenUsed="1"/>
-    <w:lsdException w:name="footnote text" w:semiHidden="1" w:unhideWhenUsed="1"/>
-    <w:lsdException w:name="annotation text" w:semiHidden="1" w:unhideWhenUsed="1"/>
-    <w:lsdException w:name="header" w:semiHidden="1" w:unhideWhenUsed="1"/>
-    <w:lsdException w:name="footer" w:semiHidden="1" w:unhideWhenUsed="1"/>
-    <w:lsdException w:name="index heading" w:semiHidden="1" w:unhideWhenUsed="1"/>
-    <w:lsdException w:name="caption" w:semiHidden="1" w:uiPriority="35" w:unhideWhenUsed="1" w:qFormat="1"/>
-    <w:lsdException w:name="table of figures" w:semiHidden="1" w:unhideWhenUsed="1"/>
-    <w:lsdException w:name="envelope address" w:semiHidden="1" w:unhideWhenUsed="1"/>
-    <w:lsdException w:name="envelope return" w:semiHidden="1" w:unhideWhenUsed="1"/>
-    <w:lsdException w:name="footnote reference" w:semiHidden="1" w:unhideWhenUsed="1"/>
-    <w:lsdException w:name="annotation reference" w:semiHidden="1" w:unhideWhenUsed="1"/>
-    <w:lsdException w:name="line number" w:semiHidden="1" w:unhideWhenUsed="1"/>
-    <w:lsdException w:name="page number" w:semiHidden="1" w:unhideWhenUsed="1"/>
-    <w:lsdException w:name="endnote reference" w:semiHidden="1" w:unhideWhenUsed="1"/>
-    <w:lsdException w:name="endnote text" w:semiHidden="1" w:unhideWhenUsed="1"/>
-    <w:lsdException w:name="table of authorities" w:semiHidden="1" w:unhideWhenUsed="1"/>
-    <w:lsdException w:name="macro" w:semiHidden="1" w:unhideWhenUsed="1"/>
-    <w:lsdException w:name="toa heading" w:semiHidden="1" w:unhideWhenUsed="1"/>
-    <w:lsdException w:name="List" w:semiHidden="1" w:unhideWhenUsed="1"/>
-    <w:lsdException w:name="List Bullet" w:semiHidden="1" w:unhideWhenUsed="1"/>
-    <w:lsdException w:name="List Number" w:semiHidden="1" w:unhideWhenUsed="1"/>
-    <w:lsdException w:name="List 2" w:semiHidden="1" w:unhideWhenUsed="1"/>
-    <w:lsdException w:name="List 3" w:semiHidden="1" w:unhideWhenUsed="1"/>
-    <w:lsdException w:name="List 4" w:semiHidden="1" w:unhideWhenUsed="1"/>
-    <w:lsdException w:name="List 5" w:semiHidden="1" w:unhideWhenUsed="1"/>
-    <w:lsdException w:name="List Bullet 2" w:semiHidden="1" w:unhideWhenUsed="1"/>
-    <w:lsdException w:name="List Bullet 3" w:semiHidden="1" w:unhideWhenUsed="1"/>
-    <w:lsdException w:name="List Bullet 4" w:semiHidden="1" w:unhideWhenUsed="1"/>
-    <w:lsdException w:name="List Bullet 5" w:semiHidden="1" w:unhideWhenUsed="1"/>
-    <w:lsdException w:name="List Number 2" w:semiHidden="1" w:unhideWhenUsed="1"/>
-    <w:lsdException w:name="List Number 3" w:semiHidden="1" w:unhideWhenUsed="1"/>
-    <w:lsdException w:name="List Number 4" w:semiHidden="1" w:unhideWhenUsed="1"/>
-    <w:lsdException w:name="List Number 5" w:semiHidden="1" w:unhideWhenUsed="1"/>
-    <w:lsdException w:name="Title" w:uiPriority="10" w:qFormat="1"/>
-    <w:lsdException w:name="Closing" w:semiHidden="1" w:unhideWhenUsed="1"/>
-    <w:lsdException w:name="Signature" w:semiHidden="1" w:unhideWhenUsed="1"/>
-    <w:lsdException w:name="Default Paragraph Font" w:semiHidden="1" w:uiPriority="1" w:unhideWhenUsed="1"/>
-    <w:lsdException w:name="Body Text" w:semiHidden="1" w:unhideWhenUsed="1"/>
-    <w:lsdException w:name="Body Text Indent" w:semiHidden="1" w:unhideWhenUsed="1"/>
-    <w:lsdException w:name="List Continue" w:semiHidden="1" w:unhideWhenUsed="1"/>
-    <w:lsdException w:name="List Continue 2" w:semiHidden="1" w:unhideWhenUsed="1"/>
-    <w:lsdException w:name="List Continue 3" w:semiHidden="1" w:unhideWhenUsed="1"/>
-    <w:lsdException w:name="List Continue 4" w:semiHidden="1" w:unhideWhenUsed="1"/>
-    <w:lsdException w:name="List Continue 5" w:semiHidden="1" w:unhideWhenUsed="1"/>
-    <w:lsdException w:name="Message Header" w:semiHidden="1" w:unhideWhenUsed="1"/>
-    <w:lsdException w:name="Subtitle" w:uiPriority="11" w:qFormat="1"/>
-    <w:lsdException w:name="Salutation" w:semiHidden="1" w:unhideWhenUsed="1"/>
-    <w:lsdException w:name="Date" w:semiHidden="1" w:unhideWhenUsed="1"/>
-    <w:lsdException w:name="Body Text First Indent" w:semiHidden="1" w:unhideWhenUsed="1"/>
-    <w:lsdException w:name="Body Text First Indent 2" w:semiHidden="1" w:unhideWhenUsed="1"/>
-    <w:lsdException w:name="Note Heading" w:semiHidden="1" w:unhideWhenUsed="1"/>
-    <w:lsdException w:name="Body Text 2" w:semiHidden="1" w:unhideWhenUsed="1"/>
-    <w:lsdException w:name="Body Text 3" w:semiHidden="1" w:unhideWhenUsed="1"/>
-    <w:lsdException w:name="Body Text Indent 2" w:semiHidden="1" w:unhideWhenUsed="1"/>
-    <w:lsdException w:name="Body Text Indent 3" w:semiHidden="1" w:unhideWhenUsed="1"/>
-    <w:lsdException w:name="Block Text" w:semiHidden="1" w:unhideWhenUsed="1"/>
-    <w:lsdException w:name="Hyperlink" w:semiHidden="1" w:unhideWhenUsed="1"/>
-    <w:lsdException w:name="FollowedHyperlink" w:semiHidden="1" w:unhideWhenUsed="1"/>
-    <w:lsdException w:name="Strong" w:uiPriority="22" w:qFormat="1"/>
-    <w:lsdException w:name="Emphasis" w:uiPriority="20" w:qFormat="1"/>
-    <w:lsdException w:name="Document Map" w:semiHidden="1" w:unhideWhenUsed="1"/>
-    <w:lsdException w:name="Plain Text" w:semiHidden="1" w:unhideWhenUsed="1"/>
-    <w:lsdException w:name="E-mail Signature" w:semiHidden="1" w:unhideWhenUsed="1"/>
-    <w:lsdException w:name="HTML Top of Form" w:semiHidden="1" w:unhideWhenUsed="1"/>
-    <w:lsdException w:name="HTML Bottom of Form" w:semiHidden="1" w:unhideWhenUsed="1"/>
-    <w:lsdException w:name="Normal (Web)" w:semiHidden="1" w:unhideWhenUsed="1"/>
-    <w:lsdException w:name="HTML Acronym" w:semiHidden="1" w:unhideWhenUsed="1"/>
-    <w:lsdException w:name="HTML Address" w:semiHidden="1" w:unhideWhenUsed="1"/>
-    <w:lsdException w:name="HTML Cite" w:semiHidden="1" w:unhideWhenUsed="1"/>
-    <w:lsdException w:name="HTML Code" w:semiHidden="1" w:unhideWhenUsed="1"/>
-    <w:lsdException w:name="HTML Definition" w:semiHidden="1" w:unhideWhenUsed="1"/>
-    <w:lsdException w:name="HTML Keyboard" w:semiHidden="1" w:unhideWhenUsed="1"/>
-    <w:lsdException w:name="HTML Preformatted" w:semiHidden="1" w:unhideWhenUsed="1"/>
-    <w:lsdException w:name="HTML Sample" w:semiHidden="1" w:unhideWhenUsed="1"/>
-    <w:lsdException w:name="HTML Typewriter" w:semiHidden="1" w:unhideWhenUsed="1"/>
-    <w:lsdException w:name="HTML Variable" w:semiHidden="1" w:unhideWhenUsed="1"/>
-    <w:lsdException w:name="Normal Table" w:semiHidden="1" w:unhideWhenUsed="1"/>
-    <w:lsdException w:name="annotation subject" w:semiHidden="1" w:unhideWhenUsed="1"/>
-    <w:lsdException w:name="No List" w:semiHidden="1" w:unhideWhenUsed="1"/>
-    <w:lsdException w:name="Outline List 1" w:semiHidden="1" w:unhideWhenUsed="1"/>
-    <w:lsdException w:name="Outline List 2" w:semiHidden="1" w:unhideWhenUsed="1"/>
-    <w:lsdException w:name="Outline List 3" w:semiHidden="1" w:unhideWhenUsed="1"/>
-    <w:lsdException w:name="Table Simple 1" w:semiHidden="1" w:unhideWhenUsed="1"/>
-    <w:lsdException w:name="Table Simple 2" w:semiHidden="1" w:unhideWhenUsed="1"/>
-    <w:lsdException w:name="Table Simple 3" w:semiHidden="1" w:unhideWhenUsed="1"/>
-    <w:lsdException w:name="Table Classic 1" w:semiHidden="1" w:unhideWhenUsed="1"/>
-    <w:lsdException w:name="Table Classic 2" w:semiHidden="1" w:unhideWhenUsed="1"/>
-    <w:lsdException w:name="Table Classic 3" w:semiHidden="1" w:unhideWhenUsed="1"/>
-    <w:lsdException w:name="Table Classic 4" w:semiHidden="1" w:unhideWhenUsed="1"/>
-    <w:lsdException w:name="Table Colorful 1" w:semiHidden="1" w:unhideWhenUsed="1"/>
-    <w:lsdException w:name="Table Colorful 2" w:semiHidden="1" w:unhideWhenUsed="1"/>
-    <w:lsdException w:name="Table Colorful 3" w:semiHidden="1" w:unhideWhenUsed="1"/>
-    <w:lsdException w:name="Table Columns 1" w:semiHidden="1" w:unhideWhenUsed="1"/>
-    <w:lsdException w:name="Table Columns 2" w:semiHidden="1" w:unhideWhenUsed="1"/>
-    <w:lsdException w:name="Table Columns 3" w:semiHidden="1" w:unhideWhenUsed="1"/>
-    <w:lsdException w:name="Table Columns 4" w:semiHidden="1" w:unhideWhenUsed="1"/>
-    <w:lsdException w:name="Table Columns 5" w:semiHidden="1" w:unhideWhenUsed="1"/>
-    <w:lsdException w:name="Table Grid 1" w:semiHidden="1" w:unhideWhenUsed="1"/>
-    <w:lsdException w:name="Table Grid 2" w:semiHidden="1" w:unhideWhenUsed="1"/>
-    <w:lsdException w:name="Table Grid 3" w:semiHidden="1" w:unhideWhenUsed="1"/>
-    <w:lsdException w:name="Table Grid 4" w:semiHidden="1" w:unhideWhenUsed="1"/>
-    <w:lsdException w:name="Table Grid 5" w:semiHidden="1" w:unhideWhenUsed="1"/>
-    <w:lsdException w:name="Table Grid 6" w:semiHidden="1" w:unhideWhenUsed="1"/>
-    <w:lsdException w:name="Table Grid 7" w:semiHidden="1" w:unhideWhenUsed="1"/>
-    <w:lsdException w:name="Table Grid 8" w:semiHidden="1" w:unhideWhenUsed="1"/>
-    <w:lsdException w:name="Table List 1" w:semiHidden="1" w:unhideWhenUsed="1"/>
-    <w:lsdException w:name="Table List 2" w:semiHidden="1" w:unhideWhenUsed="1"/>
-    <w:lsdException w:name="Table List 3" w:semiHidden="1" w:unhideWhenUsed="1"/>
-    <w:lsdException w:name="Table List 4" w:semiHidden="1" w:unhideWhenUsed="1"/>
-    <w:lsdException w:name="Table List 5" w:semiHidden="1" w:unhideWhenUsed="1"/>
-    <w:lsdException w:name="Table List 6" w:semiHidden="1" w:unhideWhenUsed="1"/>
-    <w:lsdException w:name="Table List 7" w:semiHidden="1" w:unhideWhenUsed="1"/>
-    <w:lsdException w:name="Table List 8" w:semiHidden="1" w:unhideWhenUsed="1"/>
-    <w:lsdException w:name="Table 3D effects 1" w:semiHidden="1" w:unhideWhenUsed="1"/>
-    <w:lsdException w:name="Table 3D effects 2" w:semiHidden="1" w:unhideWhenUsed="1"/>
-    <w:lsdException w:name="Table 3D effects 3" w:semiHidden="1" w:unhideWhenUsed="1"/>
-    <w:lsdException w:name="Table Contemporary" w:semiHidden="1" w:unhideWhenUsed="1"/>
-    <w:lsdException w:name="Table Elegant" w:semiHidden="1" w:unhideWhenUsed="1"/>
-    <w:lsdException w:name="Table Professional" w:semiHidden="1" w:unhideWhenUsed="1"/>
-    <w:lsdException w:name="Table Subtle 1" w:semiHidden="1" w:unhideWhenUsed="1"/>
-    <w:lsdException w:name="Table Subtle 2" w:semiHidden="1" w:unhideWhenUsed="1"/>
-    <w:lsdException w:name="Table Web 1" w:semiHidden="1" w:unhideWhenUsed="1"/>
-    <w:lsdException w:name="Table Web 2" w:semiHidden="1" w:unhideWhenUsed="1"/>
-    <w:lsdException w:name="Table Web 3" w:semiHidden="1" w:unhideWhenUsed="1"/>
-    <w:lsdException w:name="Balloon Text" w:semiHidden="1" w:unhideWhenUsed="1"/>
-    <w:lsdException w:name="Table Grid" w:uiPriority="39"/>
-    <w:lsdException w:name="Table Theme" w:semiHidden="1" w:unhideWhenUsed="1"/>
-    <w:lsdException w:name="Placeholder Text" w:semiHidden="1"/>
-    <w:lsdException w:name="No Spacing" w:uiPriority="1" w:qFormat="1"/>
-    <w:lsdException w:name="Light Shading" w:uiPriority="60"/>
-    <w:lsdException w:name="Light List" w:uiPriority="61"/>
-    <w:lsdException w:name="Light Grid" w:uiPriority="62"/>
-    <w:lsdException w:name="Medium Shading 1" w:uiPriority="63"/>
-    <w:lsdException w:name="Medium Shading 2" w:uiPriority="64"/>
-    <w:lsdException w:name="Medium List 1" w:uiPriority="65"/>
-    <w:lsdException w:name="Medium List 2" w:uiPriority="66"/>
-    <w:lsdException w:name="Medium Grid 1" w:uiPriority="67"/>
-    <w:lsdException w:name="Medium Grid 2" w:uiPriority="68"/>
-    <w:lsdException w:name="Medium Grid 3" w:uiPriority="69"/>
-    <w:lsdException w:name="Dark List" w:uiPriority="70"/>
-    <w:lsdException w:name="Colorful Shading" w:uiPriority="71"/>
-    <w:lsdException w:name="Colorful List" w:uiPriority="72"/>
-    <w:lsdException w:name="Colorful Grid" w:uiPriority="73"/>
-    <w:lsdException w:name="Light Shading Accent 1" w:uiPriority="60"/>
-    <w:lsdException w:name="Light List Accent 1" w:uiPriority="61"/>
-    <w:lsdException w:name="Light Grid Accent 1" w:uiPriority="62"/>
-    <w:lsdException w:name="Medium Shading 1 Accent 1" w:uiPriority="63"/>
-    <w:lsdException w:name="Medium Shading 2 Accent 1" w:uiPriority="64"/>
-    <w:lsdException w:name="Medium List 1 Accent 1" w:uiPriority="65"/>
-    <w:lsdException w:name="Revision" w:semiHidden="1"/>
-    <w:lsdException w:name="List Paragraph" w:uiPriority="34" w:qFormat="1"/>
-    <w:lsdException w:name="Quote" w:uiPriority="29" w:qFormat="1"/>
-    <w:lsdException w:name="Intense Quote" w:uiPriority="30" w:qFormat="1"/>
-    <w:lsdException w:name="Medium List 2 Accent 1" w:uiPriority="66"/>
-    <w:lsdException w:name="Medium Grid 1 Accent 1" w:uiPriority="67"/>
-    <w:lsdException w:name="Medium Grid 2 Accent 1" w:uiPriority="68"/>
-    <w:lsdException w:name="Medium Grid 3 Accent 1" w:uiPriority="69"/>
-    <w:lsdException w:name="Dark List Accent 1" w:uiPriority="70"/>
-    <w:lsdException w:name="Colorful Shading Accent 1" w:uiPriority="71"/>
-    <w:lsdException w:name="Colorful List Accent 1" w:uiPriority="72"/>
-    <w:lsdException w:name="Colorful Grid Accent 1" w:uiPriority="73"/>
-    <w:lsdException w:name="Light Shading Accent 2" w:uiPriority="60"/>
-    <w:lsdException w:name="Light List Accent 2" w:uiPriority="61"/>
-    <w:lsdException w:name="Light Grid Accent 2" w:uiPriority="62"/>
-    <w:lsdException w:name="Medium Shading 1 Accent 2" w:uiPriority="63"/>
-    <w:lsdException w:name="Medium Shading 2 Accent 2" w:uiPriority="64"/>
-    <w:lsdException w:name="Medium List 1 Accent 2" w:uiPriority="65"/>
-    <w:lsdException w:name="Medium List 2 Accent 2" w:uiPriority="66"/>
-    <w:lsdException w:name="Medium Grid 1 Accent 2" w:uiPriority="67"/>
-    <w:lsdException w:name="Medium Grid 2 Accent 2" w:uiPriority="68"/>
-    <w:lsdException w:name="Medium Grid 3 Accent 2" w:uiPriority="69"/>
-    <w:lsdException w:name="Dark List Accent 2" w:uiPriority="70"/>
-    <w:lsdException w:name="Colorful Shading Accent 2" w:uiPriority="71"/>
-    <w:lsdException w:name="Colorful List Accent 2" w:uiPriority="72"/>
-    <w:lsdException w:name="Colorful Grid Accent 2" w:uiPriority="73"/>
-    <w:lsdException w:name="Light Shading Accent 3" w:uiPriority="60"/>
-    <w:lsdException w:name="Light List Accent 3" w:uiPriority="61"/>
-    <w:lsdException w:name="Light Grid Accent 3" w:uiPriority="62"/>
-    <w:lsdException w:name="Medium Shading 1 Accent 3" w:uiPriority="63"/>
-    <w:lsdException w:name="Medium Shading 2 Accent 3" w:uiPriority="64"/>
-    <w:lsdException w:name="Medium List 1 Accent 3" w:uiPriority="65"/>
-    <w:lsdException w:name="Medium List 2 Accent 3" w:uiPriority="66"/>
-    <w:lsdException w:name="Medium Grid 1 Accent 3" w:uiPriority="67"/>
-    <w:lsdException w:name="Medium Grid 2 Accent 3" w:uiPriority="68"/>
-    <w:lsdException w:name="Medium Grid 3 Accent 3" w:uiPriority="69"/>
-    <w:lsdException w:name="Dark List Accent 3" w:uiPriority="70"/>
-    <w:lsdException w:name="Colorful Shading Accent 3" w:uiPriority="71"/>
-    <w:lsdException w:name="Colorful List Accent 3" w:uiPriority="72"/>
-    <w:lsdException w:name="Colorful Grid Accent 3" w:uiPriority="73"/>
-    <w:lsdException w:name="Light Shading Accent 4" w:uiPriority="60"/>
-    <w:lsdException w:name="Light List Accent 4" w:uiPriority="61"/>
-    <w:lsdException w:name="Light Grid Accent 4" w:uiPriority="62"/>
-    <w:lsdException w:name="Medium Shading 1 Accent 4" w:uiPriority="63"/>
-    <w:lsdException w:name="Medium Shading 2 Accent 4" w:uiPriority="64"/>
-    <w:lsdException w:name="Medium List 1 Accent 4" w:uiPriority="65"/>
-    <w:lsdException w:name="Medium List 2 Accent 4" w:uiPriority="66"/>
-    <w:lsdException w:name="Medium Grid 1 Accent 4" w:uiPriority="67"/>
-    <w:lsdException w:name="Medium Grid 2 Accent 4" w:uiPriority="68"/>
-    <w:lsdException w:name="Medium Grid 3 Accent 4" w:uiPriority="69"/>
-    <w:lsdException w:name="Dark List Accent 4" w:uiPriority="70"/>
-    <w:lsdException w:name="Colorful Shading Accent 4" w:uiPriority="71"/>
-    <w:lsdException w:name="Colorful List Accent 4" w:uiPriority="72"/>
-    <w:lsdException w:name="Colorful Grid Accent 4" w:uiPriority="73"/>
-    <w:lsdException w:name="Light Shading Accent 5" w:uiPriority="60"/>
-    <w:lsdException w:name="Light List Accent 5" w:uiPriority="61"/>
-    <w:lsdException w:name="Light Grid Accent 5" w:uiPriority="62"/>
-    <w:lsdException w:name="Medium Shading 1 Accent 5" w:uiPriority="63"/>
-    <w:lsdException w:name="Medium Shading 2 Accent 5" w:uiPriority="64"/>
-    <w:lsdException w:name="Medium List 1 Accent 5" w:uiPriority="65"/>
-    <w:lsdException w:name="Medium List 2 Accent 5" w:uiPriority="66"/>
-    <w:lsdException w:name="Medium Grid 1 Accent 5" w:uiPriority="67"/>
-    <w:lsdException w:name="Medium Grid 2 Accent 5" w:uiPriority="68"/>
-    <w:lsdException w:name="Medium Grid 3 Accent 5" w:uiPriority="69"/>
-    <w:lsdException w:name="Dark List Accent 5" w:uiPriority="70"/>
-    <w:lsdException w:name="Colorful Shading Accent 5" w:uiPriority="71"/>
-    <w:lsdException w:name="Colorful List Accent 5" w:uiPriority="72"/>
-    <w:lsdException w:name="Colorful Grid Accent 5" w:uiPriority="73"/>
-    <w:lsdException w:name="Light Shading Accent 6" w:uiPriority="60"/>
-    <w:lsdException w:name="Light List Accent 6" w:uiPriority="61"/>
-    <w:lsdException w:name="Light Grid Accent 6" w:uiPriority="62"/>
-    <w:lsdException w:name="Medium Shading 1 Accent 6" w:uiPriority="63"/>
-    <w:lsdException w:name="Medium Shading 2 Accent 6" w:uiPriority="64"/>
-    <w:lsdException w:name="Medium List 1 Accent 6" w:uiPriority="65"/>
-    <w:lsdException w:name="Medium List 2 Accent 6" w:uiPriority="66"/>
-    <w:lsdException w:name="Medium Grid 1 Accent 6" w:uiPriority="67"/>
-    <w:lsdException w:name="Medium Grid 2 Accent 6" w:uiPriority="68"/>
-    <w:lsdException w:name="Medium Grid 3 Accent 6" w:uiPriority="69"/>
-    <w:lsdException w:name="Dark List Accent 6" w:uiPriority="70"/>
-    <w:lsdException w:name="Colorful Shading Accent 6" w:uiPriority="71"/>
-    <w:lsdException w:name="Colorful List Accent 6" w:uiPriority="72"/>
-    <w:lsdException w:name="Colorful Grid Accent 6" w:uiPriority="73"/>
-    <w:lsdException w:name="Subtle Emphasis" w:uiPriority="19" w:qFormat="1"/>
-    <w:lsdException w:name="Intense Emphasis" w:uiPriority="21" w:qFormat="1"/>
-    <w:lsdException w:name="Subtle Reference" w:uiPriority="31" w:qFormat="1"/>
-    <w:lsdException w:name="Intense Reference" w:uiPriority="32" w:qFormat="1"/>
-    <w:lsdException w:name="Book Title" w:uiPriority="33" w:qFormat="1"/>
-    <w:lsdException w:name="Bibliography" w:semiHidden="1" w:uiPriority="37" w:unhideWhenUsed="1"/>
-    <w:lsdException w:name="TOC Heading" w:semiHidden="1" w:uiPriority="39" w:unhideWhenUsed="1" w:qFormat="1"/>
-    <w:lsdException w:name="Plain Table 1" w:uiPriority="41"/>
-    <w:lsdException w:name="Plain Table 2" w:uiPriority="42"/>
-    <w:lsdException w:name="Plain Table 3" w:uiPriority="43"/>
-    <w:lsdException w:name="Plain Table 4" w:uiPriority="44"/>
-    <w:lsdException w:name="Plain Table 5" w:uiPriority="45"/>
-    <w:lsdException w:name="Grid Table Light" w:uiPriority="40"/>
-    <w:lsdException w:name="Grid Table 1 Light" w:uiPriority="46"/>
-    <w:lsdException w:name="Grid Table 2" w:uiPriority="47"/>
-    <w:lsdException w:name="Grid Table 3" w:uiPriority="48"/>
-    <w:lsdException w:name="Grid Table 4" w:uiPriority="49"/>
-    <w:lsdException w:name="Grid Table 5 Dark" w:uiPriority="50"/>
-    <w:lsdException w:name="Grid Table 6 Colorful" w:uiPriority="51"/>
-    <w:lsdException w:name="Grid Table 7 Colorful" w:uiPriority="52"/>
-    <w:lsdException w:name="Grid Table 1 Light Accent 1" w:uiPriority="46"/>
-    <w:lsdException w:name="Grid Table 2 Accent 1" w:uiPriority="47"/>
-    <w:lsdException w:name="Grid Table 3 Accent 1" w:uiPriority="48"/>
-    <w:lsdException w:name="Grid Table 4 Accent 1" w:uiPriority="49"/>
-    <w:lsdException w:name="Grid Table 5 Dark Accent 1" w:uiPriority="50"/>
-    <w:lsdException w:name="Grid Table 6 Colorful Accent 1" w:uiPriority="51"/>
-    <w:lsdException w:name="Grid Table 7 Colorful Accent 1" w:uiPriority="52"/>
-    <w:lsdException w:name="Grid Table 1 Light Accent 2" w:uiPriority="46"/>
-    <w:lsdException w:name="Grid Table 2 Accent 2" w:uiPriority="47"/>
-    <w:lsdException w:name="Grid Table 3 Accent 2" w:uiPriority="48"/>
-    <w:lsdException w:name="Grid Table 4 Accent 2" w:uiPriority="49"/>
-    <w:lsdException w:name="Grid Table 5 Dark Accent 2" w:uiPriority="50"/>
-    <w:lsdException w:name="Grid Table 6 Colorful Accent 2" w:uiPriority="51"/>
-    <w:lsdException w:name="Grid Table 7 Colorful Accent 2" w:uiPriority="52"/>
-    <w:lsdException w:name="Grid Table 1 Light Accent 3" w:uiPriority="46"/>
-    <w:lsdException w:name="Grid Table 2 Accent 3" w:uiPriority="47"/>
-    <w:lsdException w:name="Grid Table 3 Accent 3" w:uiPriority="48"/>
-    <w:lsdException w:name="Grid Table 4 Accent 3" w:uiPriority="49"/>
-    <w:lsdException w:name="Grid Table 5 Dark Accent 3" w:uiPriority="50"/>
-    <w:lsdException w:name="Grid Table 6 Colorful Accent 3" w:uiPriority="51"/>
-    <w:lsdException w:name="Grid Table 7 Colorful Accent 3" w:uiPriority="52"/>
-    <w:lsdException w:name="Grid Table 1 Light Accent 4" w:uiPriority="46"/>
-    <w:lsdException w:name="Grid Table 2 Accent 4" w:uiPriority="47"/>
-    <w:lsdException w:name="Grid Table 3 Accent 4" w:uiPriority="48"/>
-    <w:lsdException w:name="Grid Table 4 Accent 4" w:uiPriority="49"/>
-    <w:lsdException w:name="Grid Table 5 Dark Accent 4" w:uiPriority="50"/>
-    <w:lsdException w:name="Grid Table 6 Colorful Accent 4" w:uiPriority="51"/>
-    <w:lsdException w:name="Grid Table 7 Colorful Accent 4" w:uiPriority="52"/>
-    <w:lsdException w:name="Grid Table 1 Light Accent 5" w:uiPriority="46"/>
-    <w:lsdException w:name="Grid Table 2 Accent 5" w:uiPriority="47"/>
-    <w:lsdException w:name="Grid Table 3 Accent 5" w:uiPriority="48"/>
-    <w:lsdException w:name="Grid Table 4 Accent 5" w:uiPriority="49"/>
-    <w:lsdException w:name="Grid Table 5 Dark Accent 5" w:uiPriority="50"/>
-    <w:lsdException w:name="Grid Table 6 Colorful Accent 5" w:uiPriority="51"/>
-    <w:lsdException w:name="Grid Table 7 Colorful Accent 5" w:uiPriority="52"/>
-    <w:lsdException w:name="Grid Table 1 Light Accent 6" w:uiPriority="46"/>
-    <w:lsdException w:name="Grid Table 2 Accent 6" w:uiPriority="47"/>
-    <w:lsdException w:name="Grid Table 3 Accent 6" w:uiPriority="48"/>
-    <w:lsdException w:name="Grid Table 4 Accent 6" w:uiPriority="49"/>
-    <w:lsdException w:name="Grid Table 5 Dark Accent 6" w:uiPriority="50"/>
-    <w:lsdException w:name="Grid Table 6 Colorful Accent 6" w:uiPriority="51"/>
-    <w:lsdException w:name="Grid Table 7 Colorful Accent 6" w:uiPriority="52"/>
-    <w:lsdException w:name="List Table 1 Light" w:uiPriority="46"/>
-    <w:lsdException w:name="List Table 2" w:uiPriority="47"/>
-    <w:lsdException w:name="List Table 3" w:uiPriority="48"/>
-    <w:lsdException w:name="List Table 4" w:uiPriority="49"/>
-    <w:lsdException w:name="List Table 5 Dark" w:uiPriority="50"/>
-    <w:lsdException w:name="List Table 6 Colorful" w:uiPriority="51"/>
-    <w:lsdException w:name="List Table 7 Colorful" w:uiPriority="52"/>
-    <w:lsdException w:name="List Table 1 Light Accent 1" w:uiPriority="46"/>
-    <w:lsdException w:name="List Table 2 Accent 1" w:uiPriority="47"/>
-    <w:lsdException w:name="List Table 3 Accent 1" w:uiPriority="48"/>
-    <w:lsdException w:name="List Table 4 Accent 1" w:uiPriority="49"/>
-    <w:lsdException w:name="List Table 5 Dark Accent 1" w:uiPriority="50"/>
-    <w:lsdException w:name="List Table 6 Colorful Accent 1" w:uiPriority="51"/>
-    <w:lsdException w:name="List Table 7 Colorful Accent 1" w:uiPriority="52"/>
-    <w:lsdException w:name="List Table 1 Light Accent 2" w:uiPriority="46"/>
-    <w:lsdException w:name="List Table 2 Accent 2" w:uiPriority="47"/>
-    <w:lsdException w:name="List Table 3 Accent 2" w:uiPriority="48"/>
-    <w:lsdException w:name="List Table 4 Accent 2" w:uiPriority="49"/>
-    <w:lsdException w:name="List Table 5 Dark Accent 2" w:uiPriority="50"/>
-    <w:lsdException w:name="List Table 6 Colorful Accent 2" w:uiPriority="51"/>
-    <w:lsdException w:name="List Table 7 Colorful Accent 2" w:uiPriority="52"/>
-    <w:lsdException w:name="List Table 1 Light Accent 3" w:uiPriority="46"/>
-    <w:lsdException w:name="List Table 2 Accent 3" w:uiPriority="47"/>
-    <w:lsdException w:name="List Table 3 Accent 3" w:uiPriority="48"/>
-    <w:lsdException w:name="List Table 4 Accent 3" w:uiPriority="49"/>
-    <w:lsdException w:name="List Table 5 Dark Accent 3" w:uiPriority="50"/>
-    <w:lsdException w:name="List Table 6 Colorful Accent 3" w:uiPriority="51"/>
-    <w:lsdException w:name="List Table 7 Colorful Accent 3" w:uiPriority="52"/>
-    <w:lsdException w:name="List Table 1 Light Accent 4" w:uiPriority="46"/>
-    <w:lsdException w:name="List Table 2 Accent 4" w:uiPriority="47"/>
-    <w:lsdException w:name="List Table 3 Accent 4" w:uiPriority="48"/>
-    <w:lsdException w:name="List Table 4 Accent 4" w:uiPriority="49"/>
-    <w:lsdException w:name="List Table 5 Dark Accent 4" w:uiPriority="50"/>
-    <w:lsdException w:name="List Table 6 Colorful Accent 4" w:uiPriority="51"/>
-    <w:lsdException w:name="List Table 7 Colorful Accent 4" w:uiPriority="52"/>
-    <w:lsdException w:name="List Table 1 Light Accent 5" w:uiPriority="46"/>
-    <w:lsdException w:name="List Table 2 Accent 5" w:uiPriority="47"/>
-    <w:lsdException w:name="List Table 3 Accent 5" w:uiPriority="48"/>
-    <w:lsdException w:name="List Table 4 Accent 5" w:uiPriority="49"/>
-    <w:lsdException w:name="List Table 5 Dark Accent 5" w:uiPriority="50"/>
-    <w:lsdException w:name="List Table 6 Colorful Accent 5" w:uiPriority="51"/>
-    <w:lsdException w:name="List Table 7 Colorful Accent 5" w:uiPriority="52"/>
-    <w:lsdException w:name="List Table 1 Light Accent 6" w:uiPriority="46"/>
-    <w:lsdException w:name="List Table 2 Accent 6" w:uiPriority="47"/>
-    <w:lsdException w:name="List Table 3 Accent 6" w:uiPriority="48"/>
-    <w:lsdException w:name="List Table 4 Accent 6" w:uiPriority="49"/>
-    <w:lsdException w:name="List Table 5 Dark Accent 6" w:uiPriority="50"/>
-    <w:lsdException w:name="List Table 6 Colorful Accent 6" w:uiPriority="51"/>
-    <w:lsdException w:name="List Table 7 Colorful Accent 6" w:uiPriority="52"/>
+  <w:latentStyles w:defLockedState="0" w:defUIPriority="99" w:defSemiHidden="1" w:defUnhideWhenUsed="1" w:defQFormat="0" w:count="267">
+    <w:lsdException w:name="Normal" w:semiHidden="0" w:uiPriority="0" w:unhideWhenUsed="0" w:qFormat="1"/>
+    <w:lsdException w:name="heading 1" w:semiHidden="0" w:uiPriority="9" w:unhideWhenUsed="0" w:qFormat="1"/>
+    <w:lsdException w:name="heading 2" w:uiPriority="9" w:qFormat="1"/>
+    <w:lsdException w:name="heading 3" w:uiPriority="9" w:qFormat="1"/>
+    <w:lsdException w:name="heading 4" w:uiPriority="9" w:qFormat="1"/>
+    <w:lsdException w:name="heading 5" w:uiPriority="9" w:qFormat="1"/>
+    <w:lsdException w:name="heading 6" w:uiPriority="9" w:qFormat="1"/>
+    <w:lsdException w:name="heading 7" w:uiPriority="9" w:qFormat="1"/>
+    <w:lsdException w:name="heading 8" w:uiPriority="9" w:qFormat="1"/>
+    <w:lsdException w:name="heading 9" w:uiPriority="9" w:qFormat="1"/>
+    <w:lsdException w:name="toc 1" w:uiPriority="39"/>
+    <w:lsdException w:name="toc 2" w:uiPriority="39"/>
+    <w:lsdException w:name="toc 3" w:uiPriority="39"/>
+    <w:lsdException w:name="toc 4" w:uiPriority="39"/>
+    <w:lsdException w:name="toc 5" w:uiPriority="39"/>
+    <w:lsdException w:name="toc 6" w:uiPriority="39"/>
+    <w:lsdException w:name="toc 7" w:uiPriority="39"/>
+    <w:lsdException w:name="toc 8" w:uiPriority="39"/>
+    <w:lsdException w:name="toc 9" w:uiPriority="39"/>
+    <w:lsdException w:name="caption" w:uiPriority="35" w:qFormat="1"/>
+    <w:lsdException w:name="Title" w:semiHidden="0" w:uiPriority="10" w:unhideWhenUsed="0" w:qFormat="1"/>
+    <w:lsdException w:name="Default Paragraph Font" w:uiPriority="1"/>
+    <w:lsdException w:name="Subtitle" w:semiHidden="0" w:uiPriority="11" w:unhideWhenUsed="0" w:qFormat="1"/>
+    <w:lsdException w:name="Strong" w:semiHidden="0" w:uiPriority="22" w:unhideWhenUsed="0" w:qFormat="1"/>
+    <w:lsdException w:name="Emphasis" w:semiHidden="0" w:uiPriority="20" w:unhideWhenUsed="0" w:qFormat="1"/>
+    <w:lsdException w:name="Table Grid" w:semiHidden="0" w:uiPriority="39" w:unhideWhenUsed="0"/>
+    <w:lsdException w:name="Placeholder Text" w:unhideWhenUsed="0"/>
+    <w:lsdException w:name="No Spacing" w:semiHidden="0" w:uiPriority="1" w:unhideWhenUsed="0" w:qFormat="1"/>
+    <w:lsdException w:name="Light Shading" w:semiHidden="0" w:uiPriority="60" w:unhideWhenUsed="0"/>
+    <w:lsdException w:name="Light List" w:semiHidden="0" w:uiPriority="61" w:unhideWhenUsed="0"/>
+    <w:lsdException w:name="Light Grid" w:semiHidden="0" w:uiPriority="62" w:unhideWhenUsed="0"/>
+    <w:lsdException w:name="Medium Shading 1" w:semiHidden="0" w:uiPriority="63" w:unhideWhenUsed="0"/>
+    <w:lsdException w:name="Medium Shading 2" w:semiHidden="0" w:uiPriority="64" w:unhideWhenUsed="0"/>
+    <w:lsdException w:name="Medium List 1" w:semiHidden="0" w:uiPriority="65" w:unhideWhenUsed="0"/>
+    <w:lsdException w:name="Medium List 2" w:semiHidden="0" w:uiPriority="66" w:unhideWhenUsed="0"/>
+    <w:lsdException w:name="Medium Grid 1" w:semiHidden="0" w:uiPriority="67" w:unhideWhenUsed="0"/>
+    <w:lsdException w:name="Medium Grid 2" w:semiHidden="0" w:uiPriority="68" w:unhideWhenUsed="0"/>
+    <w:lsdException w:name="Medium Grid 3" w:semiHidden="0" w:uiPriority="69" w:unhideWhenUsed="0"/>
+    <w:lsdException w:name="Dark List" w:semiHidden="0" w:uiPriority="70" w:unhideWhenUsed="0"/>
+    <w:lsdException w:name="Colorful Shading" w:semiHidden="0" w:uiPriority="71" w:unhideWhenUsed="0"/>
+    <w:lsdException w:name="Colorful List" w:semiHidden="0" w:uiPriority="72" w:unhideWhenUsed="0"/>
+    <w:lsdException w:name="Colorful Grid" w:semiHidden="0" w:uiPriority="73" w:unhideWhenUsed="0"/>
+    <w:lsdException w:name="Light Shading Accent 1" w:semiHidden="0" w:uiPriority="60" w:unhideWhenUsed="0"/>
+    <w:lsdException w:name="Light List Accent 1" w:semiHidden="0" w:uiPriority="61" w:unhideWhenUsed="0"/>
+    <w:lsdException w:name="Light Grid Accent 1" w:semiHidden="0" w:uiPriority="62" w:unhideWhenUsed="0"/>
+    <w:lsdException w:name="Medium Shading 1 Accent 1" w:semiHidden="0" w:uiPriority="63" w:unhideWhenUsed="0"/>
+    <w:lsdException w:name="Medium Shading 2 Accent 1" w:semiHidden="0" w:uiPriority="64" w:unhideWhenUsed="0"/>
+    <w:lsdException w:name="Medium List 1 Accent 1" w:semiHidden="0" w:uiPriority="65" w:unhideWhenUsed="0"/>
+    <w:lsdException w:name="Revision" w:unhideWhenUsed="0"/>
+    <w:lsdException w:name="List Paragraph" w:semiHidden="0" w:uiPriority="34" w:unhideWhenUsed="0" w:qFormat="1"/>
+    <w:lsdException w:name="Quote" w:semiHidden="0" w:uiPriority="29" w:unhideWhenUsed="0" w:qFormat="1"/>
+    <w:lsdException w:name="Intense Quote" w:semiHidden="0" w:uiPriority="30" w:unhideWhenUsed="0" w:qFormat="1"/>
+    <w:lsdException w:name="Medium List 2 Accent 1" w:semiHidden="0" w:uiPriority="66" w:unhideWhenUsed="0"/>
+    <w:lsdException w:name="Medium Grid 1 Accent 1" w:semiHidden="0" w:uiPriority="67" w:unhideWhenUsed="0"/>
+    <w:lsdException w:name="Medium Grid 2 Accent 1" w:semiHidden="0" w:uiPriority="68" w:unhideWhenUsed="0"/>
+    <w:lsdException w:name="Medium Grid 3 Accent 1" w:semiHidden="0" w:uiPriority="69" w:unhideWhenUsed="0"/>
+    <w:lsdException w:name="Dark List Accent 1" w:semiHidden="0" w:uiPriority="70" w:unhideWhenUsed="0"/>
+    <w:lsdException w:name="Colorful Shading Accent 1" w:semiHidden="0" w:uiPriority="71" w:unhideWhenUsed="0"/>
+    <w:lsdException w:name="Colorful List Accent 1" w:semiHidden="0" w:uiPriority="72" w:unhideWhenUsed="0"/>
+    <w:lsdException w:name="Colorful Grid Accent 1" w:semiHidden="0" w:uiPriority="73" w:unhideWhenUsed="0"/>
+    <w:lsdException w:name="Light Shading Accent 2" w:semiHidden="0" w:uiPriority="60" w:unhideWhenUsed="0"/>
+    <w:lsdException w:name="Light List Accent 2" w:semiHidden="0" w:uiPriority="61" w:unhideWhenUsed="0"/>
+    <w:lsdException w:name="Light Grid Accent 2" w:semiHidden="0" w:uiPriority="62" w:unhideWhenUsed="0"/>
+    <w:lsdException w:name="Medium Shading 1 Accent 2" w:semiHidden="0" w:uiPriority="63" w:unhideWhenUsed="0"/>
+    <w:lsdException w:name="Medium Shading 2 Accent 2" w:semiHidden="0" w:uiPriority="64" w:unhideWhenUsed="0"/>
+    <w:lsdException w:name="Medium List 1 Accent 2" w:semiHidden="0" w:uiPriority="65" w:unhideWhenUsed="0"/>
+    <w:lsdException w:name="Medium List 2 Accent 2" w:semiHidden="0" w:uiPriority="66" w:unhideWhenUsed="0"/>
+    <w:lsdException w:name="Medium Grid 1 Accent 2" w:semiHidden="0" w:uiPriority="67" w:unhideWhenUsed="0"/>
+    <w:lsdException w:name="Medium Grid 2 Accent 2" w:semiHidden="0" w:uiPriority="68" w:unhideWhenUsed="0"/>
+    <w:lsdException w:name="Medium Grid 3 Accent 2" w:semiHidden="0" w:uiPriority="69" w:unhideWhenUsed="0"/>
+    <w:lsdException w:name="Dark List Accent 2" w:semiHidden="0" w:uiPriority="70" w:unhideWhenUsed="0"/>
+    <w:lsdException w:name="Colorful Shading Accent 2" w:semiHidden="0" w:uiPriority="71" w:unhideWhenUsed="0"/>
+    <w:lsdException w:name="Colorful List Accent 2" w:semiHidden="0" w:uiPriority="72" w:unhideWhenUsed="0"/>
+    <w:lsdException w:name="Colorful Grid Accent 2" w:semiHidden="0" w:uiPriority="73" w:unhideWhenUsed="0"/>
+    <w:lsdException w:name="Light Shading Accent 3" w:semiHidden="0" w:uiPriority="60" w:unhideWhenUsed="0"/>
+    <w:lsdException w:name="Light List Accent 3" w:semiHidden="0" w:uiPriority="61" w:unhideWhenUsed="0"/>
+    <w:lsdException w:name="Light Grid Accent 3" w:semiHidden="0" w:uiPriority="62" w:unhideWhenUsed="0"/>
+    <w:lsdException w:name="Medium Shading 1 Accent 3" w:semiHidden="0" w:uiPriority="63" w:unhideWhenUsed="0"/>
+    <w:lsdException w:name="Medium Shading 2 Accent 3" w:semiHidden="0" w:uiPriority="64" w:unhideWhenUsed="0"/>
+    <w:lsdException w:name="Medium List 1 Accent 3" w:semiHidden="0" w:uiPriority="65" w:unhideWhenUsed="0"/>
+    <w:lsdException w:name="Medium List 2 Accent 3" w:semiHidden="0" w:uiPriority="66" w:unhideWhenUsed="0"/>
+    <w:lsdException w:name="Medium Grid 1 Accent 3" w:semiHidden="0" w:uiPriority="67" w:unhideWhenUsed="0"/>
+    <w:lsdException w:name="Medium Grid 2 Accent 3" w:semiHidden="0" w:uiPriority="68" w:unhideWhenUsed="0"/>
+    <w:lsdException w:name="Medium Grid 3 Accent 3" w:semiHidden="0" w:uiPriority="69" w:unhideWhenUsed="0"/>
+    <w:lsdException w:name="Dark List Accent 3" w:semiHidden="0" w:uiPriority="70" w:unhideWhenUsed="0"/>
+    <w:lsdException w:name="Colorful Shading Accent 3" w:semiHidden="0" w:uiPriority="71" w:unhideWhenUsed="0"/>
+    <w:lsdException w:name="Colorful List Accent 3" w:semiHidden="0" w:uiPriority="72" w:unhideWhenUsed="0"/>
+    <w:lsdException w:name="Colorful Grid Accent 3" w:semiHidden="0" w:uiPriority="73" w:unhideWhenUsed="0"/>
+    <w:lsdException w:name="Light Shading Accent 4" w:semiHidden="0" w:uiPriority="60" w:unhideWhenUsed="0"/>
+    <w:lsdException w:name="Light List Accent 4" w:semiHidden="0" w:uiPriority="61" w:unhideWhenUsed="0"/>
+    <w:lsdException w:name="Light Grid Accent 4" w:semiHidden="0" w:uiPriority="62" w:unhideWhenUsed="0"/>
+    <w:lsdException w:name="Medium Shading 1 Accent 4" w:semiHidden="0" w:uiPriority="63" w:unhideWhenUsed="0"/>
+    <w:lsdException w:name="Medium Shading 2 Accent 4" w:semiHidden="0" w:uiPriority="64" w:unhideWhenUsed="0"/>
+    <w:lsdException w:name="Medium List 1 Accent 4" w:semiHidden="0" w:uiPriority="65" w:unhideWhenUsed="0"/>
+    <w:lsdException w:name="Medium List 2 Accent 4" w:semiHidden="0" w:uiPriority="66" w:unhideWhenUsed="0"/>
+    <w:lsdException w:name="Medium Grid 1 Accent 4" w:semiHidden="0" w:uiPriority="67" w:unhideWhenUsed="0"/>
+    <w:lsdException w:name="Medium Grid 2 Accent 4" w:semiHidden="0" w:uiPriority="68" w:unhideWhenUsed="0"/>
+    <w:lsdException w:name="Medium Grid 3 Accent 4" w:semiHidden="0" w:uiPriority="69" w:unhideWhenUsed="0"/>
+    <w:lsdException w:name="Dark List Accent 4" w:semiHidden="0" w:uiPriority="70" w:unhideWhenUsed="0"/>
+    <w:lsdException w:name="Colorful Shading Accent 4" w:semiHidden="0" w:uiPriority="71" w:unhideWhenUsed="0"/>
+    <w:lsdException w:name="Colorful List Accent 4" w:semiHidden="0" w:uiPriority="72" w:unhideWhenUsed="0"/>
+    <w:lsdException w:name="Colorful Grid Accent 4" w:semiHidden="0" w:uiPriority="73" w:unhideWhenUsed="0"/>
+    <w:lsdException w:name="Light Shading Accent 5" w:semiHidden="0" w:uiPriority="60" w:unhideWhenUsed="0"/>
+    <w:lsdException w:name="Light List Accent 5" w:semiHidden="0" w:uiPriority="61" w:unhideWhenUsed="0"/>
+    <w:lsdException w:name="Light Grid Accent 5" w:semiHidden="0" w:uiPriority="62" w:unhideWhenUsed="0"/>
+    <w:lsdException w:name="Medium Shading 1 Accent 5" w:semiHidden="0" w:uiPriority="63" w:unhideWhenUsed="0"/>
+    <w:lsdException w:name="Medium Shading 2 Accent 5" w:semiHidden="0" w:uiPriority="64" w:unhideWhenUsed="0"/>
+    <w:lsdException w:name="Medium List 1 Accent 5" w:semiHidden="0" w:uiPriority="65" w:unhideWhenUsed="0"/>
+    <w:lsdException w:name="Medium List 2 Accent 5" w:semiHidden="0" w:uiPriority="66" w:unhideWhenUsed="0"/>
+    <w:lsdException w:name="Medium Grid 1 Accent 5" w:semiHidden="0" w:uiPriority="67" w:unhideWhenUsed="0"/>
+    <w:lsdException w:name="Medium Grid 2 Accent 5" w:semiHidden="0" w:uiPriority="68" w:unhideWhenUsed="0"/>
+    <w:lsdException w:name="Medium Grid 3 Accent 5" w:semiHidden="0" w:uiPriority="69" w:unhideWhenUsed="0"/>
+    <w:lsdException w:name="Dark List Accent 5" w:semiHidden="0" w:uiPriority="70" w:unhideWhenUsed="0"/>
+    <w:lsdException w:name="Colorful Shading Accent 5" w:semiHidden="0" w:uiPriority="71" w:unhideWhenUsed="0"/>
+    <w:lsdException w:name="Colorful List Accent 5" w:semiHidden="0" w:uiPriority="72" w:unhideWhenUsed="0"/>
+    <w:lsdException w:name="Colorful Grid Accent 5" w:semiHidden="0" w:uiPriority="73" w:unhideWhenUsed="0"/>
+    <w:lsdException w:name="Light Shading Accent 6" w:semiHidden="0" w:uiPriority="60" w:unhideWhenUsed="0"/>
+    <w:lsdException w:name="Light List Accent 6" w:semiHidden="0" w:uiPriority="61" w:unhideWhenUsed="0"/>
+    <w:lsdException w:name="Light Grid Accent 6" w:semiHidden="0" w:uiPriority="62" w:unhideWhenUsed="0"/>
+    <w:lsdException w:name="Medium Shading 1 Accent 6" w:semiHidden="0" w:uiPriority="63" w:unhideWhenUsed="0"/>
+    <w:lsdException w:name="Medium Shading 2 Accent 6" w:semiHidden="0" w:uiPriority="64" w:unhideWhenUsed="0"/>
+    <w:lsdException w:name="Medium List 1 Accent 6" w:semiHidden="0" w:uiPriority="65" w:unhideWhenUsed="0"/>
+    <w:lsdException w:name="Medium List 2 Accent 6" w:semiHidden="0" w:uiPriority="66" w:unhideWhenUsed="0"/>
+    <w:lsdException w:name="Medium Grid 1 Accent 6" w:semiHidden="0" w:uiPriority="67" w:unhideWhenUsed="0"/>
+    <w:lsdException w:name="Medium Grid 2 Accent 6" w:semiHidden="0" w:uiPriority="68" w:unhideWhenUsed="0"/>
+    <w:lsdException w:name="Medium Grid 3 Accent 6" w:semiHidden="0" w:uiPriority="69" w:unhideWhenUsed="0"/>
+    <w:lsdException w:name="Dark List Accent 6" w:semiHidden="0" w:uiPriority="70" w:unhideWhenUsed="0"/>
+    <w:lsdException w:name="Colorful Shading Accent 6" w:semiHidden="0" w:uiPriority="71" w:unhideWhenUsed="0"/>
+    <w:lsdException w:name="Colorful List Accent 6" w:semiHidden="0" w:uiPriority="72" w:unhideWhenUsed="0"/>
+    <w:lsdException w:name="Colorful Grid Accent 6" w:semiHidden="0" w:uiPriority="73" w:unhideWhenUsed="0"/>
+    <w:lsdException w:name="Subtle Emphasis" w:semiHidden="0" w:uiPriority="19" w:unhideWhenUsed="0" w:qFormat="1"/>
+    <w:lsdException w:name="Intense Emphasis" w:semiHidden="0" w:uiPriority="21" w:unhideWhenUsed="0" w:qFormat="1"/>
+    <w:lsdException w:name="Subtle Reference" w:semiHidden="0" w:uiPriority="31" w:unhideWhenUsed="0" w:qFormat="1"/>
+    <w:lsdException w:name="Intense Reference" w:semiHidden="0" w:uiPriority="32" w:unhideWhenUsed="0" w:qFormat="1"/>
+    <w:lsdException w:name="Book Title" w:semiHidden="0" w:uiPriority="33" w:unhideWhenUsed="0" w:qFormat="1"/>
+    <w:lsdException w:name="Bibliography" w:uiPriority="37"/>
+    <w:lsdException w:name="TOC Heading" w:uiPriority="39" w:qFormat="1"/>
+  </w:latentStyles>
+  <w:style w:type="paragraph" w:default="1" w:styleId="Normal">
+    <w:name w:val="Normal"/>
+    <w:qFormat/>
+  </w:style>
+  <w:style w:type="character" w:default="1" w:styleId="DefaultParagraphFont">
+    <w:name w:val="Default Paragraph Font"/>
+    <w:uiPriority w:val="1"/>
+    <w:semiHidden/>
+    <w:unhideWhenUsed/>
+  </w:style>
+  <w:style w:type="table" w:default="1" w:styleId="TableNormal">
+    <w:name w:val="Normal Table"/>
+    <w:uiPriority w:val="99"/>
+    <w:semiHidden/>
+    <w:unhideWhenUsed/>
+    <w:tblPr>
+      <w:tblInd w:w="0" w:type="dxa"/>
+      <w:tblCellMar>
+        <w:top w:w="0" w:type="dxa"/>
+        <w:left w:w="108" w:type="dxa"/>
+        <w:bottom w:w="0" w:type="dxa"/>
+        <w:right w:w="108" w:type="dxa"/>
+      </w:tblCellMar>
+    </w:tblPr>
+  </w:style>
+  <w:style w:type="numbering" w:default="1" w:styleId="NoList">
+    <w:name w:val="No List"/>
+    <w:uiPriority w:val="99"/>
+    <w:semiHidden/>
+    <w:unhideWhenUsed/>
+  </w:style>
+  <w:style w:type="paragraph" w:customStyle="1" w:styleId="D500DAC81CCD4B15B6BB397E5D1451E4">
+    <w:name w:val="D500DAC81CCD4B15B6BB397E5D1451E4"/>
+    <w:rsid w:val="008D4716"/>
+  </w:style>
+  <w:style w:type="paragraph" w:customStyle="1" w:styleId="E11E037FF6AC4E6A81046AD6DBB07E5B">
+    <w:name w:val="E11E037FF6AC4E6A81046AD6DBB07E5B"/>
+    <w:rsid w:val="008D4716"/>
+  </w:style>
+  <w:style w:type="paragraph" w:customStyle="1" w:styleId="01DD0BB0A1E549868F11403E4F63A0FF">
+    <w:name w:val="01DD0BB0A1E549868F11403E4F63A0FF"/>
+    <w:rsid w:val="008D4716"/>
+  </w:style>
+  <w:style w:type="paragraph" w:customStyle="1" w:styleId="F2DE89EDB2D14E4C895D2F9D851435DC">
+    <w:name w:val="F2DE89EDB2D14E4C895D2F9D851435DC"/>
+    <w:rsid w:val="008D4716"/>
+  </w:style>
+  <w:style w:type="paragraph" w:customStyle="1" w:styleId="729842C5EE21445FA1B3D2198990766B">
+    <w:name w:val="729842C5EE21445FA1B3D2198990766B"/>
+    <w:rsid w:val="008D4716"/>
+  </w:style>
+</w:styles>
+</file>
+
+<file path=word/glossary/stylesWithEffects.xml><?xml version="1.0" encoding="utf-8"?>
+<w:styles xmlns:wpc="http://schemas.microsoft.com/office/word/2010/wordprocessingCanvas" xmlns:mc="http://schemas.openxmlformats.org/markup-compatibility/2006" xmlns:o="urn:schemas-microsoft-com:office:office" xmlns:r="http://schemas.openxmlformats.org/officeDocument/2006/relationships" xmlns:m="http://schemas.openxmlformats.org/officeDocument/2006/math" xmlns:v="urn:schemas-microsoft-com:vml" xmlns:wp14="http://schemas.microsoft.com/office/word/2010/wordprocessingDrawing" xmlns:wp="http://schemas.openxmlformats.org/drawingml/2006/wordprocessingDrawing" xmlns:w10="urn:schemas-microsoft-com:office:word" xmlns:w="http://schemas.openxmlformats.org/wordprocessingml/2006/main" xmlns:w14="http://schemas.microsoft.com/office/word/2010/wordml" xmlns:wpg="http://schemas.microsoft.com/office/word/2010/wordprocessingGroup" xmlns:wpi="http://schemas.microsoft.com/office/word/2010/wordprocessingInk" xmlns:wne="http://schemas.microsoft.com/office/word/2006/wordml" xmlns:wps="http://schemas.microsoft.com/office/word/2010/wordprocessingShape" mc:Ignorable="w14 wp14">
+  <w:docDefaults>
+    <w:rPrDefault>
+      <w:rPr>
+        <w:rFonts w:asciiTheme="minorHAnsi" w:eastAsiaTheme="minorEastAsia" w:hAnsiTheme="minorHAnsi" w:cstheme="minorBidi"/>
+        <w:sz w:val="22"/>
+        <w:szCs w:val="22"/>
+        <w:lang w:val="en-US" w:eastAsia="en-US" w:bidi="ar-SA"/>
+      </w:rPr>
+    </w:rPrDefault>
+    <w:pPrDefault>
+      <w:pPr>
+        <w:spacing w:after="160" w:line="259" w:lineRule="auto"/>
+      </w:pPr>
+    </w:pPrDefault>
+  </w:docDefaults>
+  <w:latentStyles w:defLockedState="0" w:defUIPriority="99" w:defSemiHidden="1" w:defUnhideWhenUsed="1" w:defQFormat="0" w:count="267">
+    <w:lsdException w:name="Normal" w:semiHidden="0" w:uiPriority="0" w:unhideWhenUsed="0" w:qFormat="1"/>
+    <w:lsdException w:name="heading 1" w:semiHidden="0" w:uiPriority="9" w:unhideWhenUsed="0" w:qFormat="1"/>
+    <w:lsdException w:name="heading 2" w:uiPriority="9" w:qFormat="1"/>
+    <w:lsdException w:name="heading 3" w:uiPriority="9" w:qFormat="1"/>
+    <w:lsdException w:name="heading 4" w:uiPriority="9" w:qFormat="1"/>
+    <w:lsdException w:name="heading 5" w:uiPriority="9" w:qFormat="1"/>
+    <w:lsdException w:name="heading 6" w:uiPriority="9" w:qFormat="1"/>
+    <w:lsdException w:name="heading 7" w:uiPriority="9" w:qFormat="1"/>
+    <w:lsdException w:name="heading 8" w:uiPriority="9" w:qFormat="1"/>
+    <w:lsdException w:name="heading 9" w:uiPriority="9" w:qFormat="1"/>
+    <w:lsdException w:name="toc 1" w:uiPriority="39"/>
+    <w:lsdException w:name="toc 2" w:uiPriority="39"/>
+    <w:lsdException w:name="toc 3" w:uiPriority="39"/>
+    <w:lsdException w:name="toc 4" w:uiPriority="39"/>
+    <w:lsdException w:name="toc 5" w:uiPriority="39"/>
+    <w:lsdException w:name="toc 6" w:uiPriority="39"/>
+    <w:lsdException w:name="toc 7" w:uiPriority="39"/>
+    <w:lsdException w:name="toc 8" w:uiPriority="39"/>
+    <w:lsdException w:name="toc 9" w:uiPriority="39"/>
+    <w:lsdException w:name="caption" w:uiPriority="35" w:qFormat="1"/>
+    <w:lsdException w:name="Title" w:semiHidden="0" w:uiPriority="10" w:unhideWhenUsed="0" w:qFormat="1"/>
+    <w:lsdException w:name="Default Paragraph Font" w:uiPriority="1"/>
+    <w:lsdException w:name="Subtitle" w:semiHidden="0" w:uiPriority="11" w:unhideWhenUsed="0" w:qFormat="1"/>
+    <w:lsdException w:name="Strong" w:semiHidden="0" w:uiPriority="22" w:unhideWhenUsed="0" w:qFormat="1"/>
+    <w:lsdException w:name="Emphasis" w:semiHidden="0" w:uiPriority="20" w:unhideWhenUsed="0" w:qFormat="1"/>
+    <w:lsdException w:name="Table Grid" w:semiHidden="0" w:uiPriority="39" w:unhideWhenUsed="0"/>
+    <w:lsdException w:name="Placeholder Text" w:unhideWhenUsed="0"/>
+    <w:lsdException w:name="No Spacing" w:semiHidden="0" w:uiPriority="1" w:unhideWhenUsed="0" w:qFormat="1"/>
+    <w:lsdException w:name="Light Shading" w:semiHidden="0" w:uiPriority="60" w:unhideWhenUsed="0"/>
+    <w:lsdException w:name="Light List" w:semiHidden="0" w:uiPriority="61" w:unhideWhenUsed="0"/>
+    <w:lsdException w:name="Light Grid" w:semiHidden="0" w:uiPriority="62" w:unhideWhenUsed="0"/>
+    <w:lsdException w:name="Medium Shading 1" w:semiHidden="0" w:uiPriority="63" w:unhideWhenUsed="0"/>
+    <w:lsdException w:name="Medium Shading 2" w:semiHidden="0" w:uiPriority="64" w:unhideWhenUsed="0"/>
+    <w:lsdException w:name="Medium List 1" w:semiHidden="0" w:uiPriority="65" w:unhideWhenUsed="0"/>
+    <w:lsdException w:name="Medium List 2" w:semiHidden="0" w:uiPriority="66" w:unhideWhenUsed="0"/>
+    <w:lsdException w:name="Medium Grid 1" w:semiHidden="0" w:uiPriority="67" w:unhideWhenUsed="0"/>
+    <w:lsdException w:name="Medium Grid 2" w:semiHidden="0" w:uiPriority="68" w:unhideWhenUsed="0"/>
+    <w:lsdException w:name="Medium Grid 3" w:semiHidden="0" w:uiPriority="69" w:unhideWhenUsed="0"/>
+    <w:lsdException w:name="Dark List" w:semiHidden="0" w:uiPriority="70" w:unhideWhenUsed="0"/>
+    <w:lsdException w:name="Colorful Shading" w:semiHidden="0" w:uiPriority="71" w:unhideWhenUsed="0"/>
+    <w:lsdException w:name="Colorful List" w:semiHidden="0" w:uiPriority="72" w:unhideWhenUsed="0"/>
+    <w:lsdException w:name="Colorful Grid" w:semiHidden="0" w:uiPriority="73" w:unhideWhenUsed="0"/>
+    <w:lsdException w:name="Light Shading Accent 1" w:semiHidden="0" w:uiPriority="60" w:unhideWhenUsed="0"/>
+    <w:lsdException w:name="Light List Accent 1" w:semiHidden="0" w:uiPriority="61" w:unhideWhenUsed="0"/>
+    <w:lsdException w:name="Light Grid Accent 1" w:semiHidden="0" w:uiPriority="62" w:unhideWhenUsed="0"/>
+    <w:lsdException w:name="Medium Shading 1 Accent 1" w:semiHidden="0" w:uiPriority="63" w:unhideWhenUsed="0"/>
+    <w:lsdException w:name="Medium Shading 2 Accent 1" w:semiHidden="0" w:uiPriority="64" w:unhideWhenUsed="0"/>
+    <w:lsdException w:name="Medium List 1 Accent 1" w:semiHidden="0" w:uiPriority="65" w:unhideWhenUsed="0"/>
+    <w:lsdException w:name="Revision" w:unhideWhenUsed="0"/>
+    <w:lsdException w:name="List Paragraph" w:semiHidden="0" w:uiPriority="34" w:unhideWhenUsed="0" w:qFormat="1"/>
+    <w:lsdException w:name="Quote" w:semiHidden="0" w:uiPriority="29" w:unhideWhenUsed="0" w:qFormat="1"/>
+    <w:lsdException w:name="Intense Quote" w:semiHidden="0" w:uiPriority="30" w:unhideWhenUsed="0" w:qFormat="1"/>
+    <w:lsdException w:name="Medium List 2 Accent 1" w:semiHidden="0" w:uiPriority="66" w:unhideWhenUsed="0"/>
+    <w:lsdException w:name="Medium Grid 1 Accent 1" w:semiHidden="0" w:uiPriority="67" w:unhideWhenUsed="0"/>
+    <w:lsdException w:name="Medium Grid 2 Accent 1" w:semiHidden="0" w:uiPriority="68" w:unhideWhenUsed="0"/>
+    <w:lsdException w:name="Medium Grid 3 Accent 1" w:semiHidden="0" w:uiPriority="69" w:unhideWhenUsed="0"/>
+    <w:lsdException w:name="Dark List Accent 1" w:semiHidden="0" w:uiPriority="70" w:unhideWhenUsed="0"/>
+    <w:lsdException w:name="Colorful Shading Accent 1" w:semiHidden="0" w:uiPriority="71" w:unhideWhenUsed="0"/>
+    <w:lsdException w:name="Colorful List Accent 1" w:semiHidden="0" w:uiPriority="72" w:unhideWhenUsed="0"/>
+    <w:lsdException w:name="Colorful Grid Accent 1" w:semiHidden="0" w:uiPriority="73" w:unhideWhenUsed="0"/>
+    <w:lsdException w:name="Light Shading Accent 2" w:semiHidden="0" w:uiPriority="60" w:unhideWhenUsed="0"/>
+    <w:lsdException w:name="Light List Accent 2" w:semiHidden="0" w:uiPriority="61" w:unhideWhenUsed="0"/>
+    <w:lsdException w:name="Light Grid Accent 2" w:semiHidden="0" w:uiPriority="62" w:unhideWhenUsed="0"/>
+    <w:lsdException w:name="Medium Shading 1 Accent 2" w:semiHidden="0" w:uiPriority="63" w:unhideWhenUsed="0"/>
+    <w:lsdException w:name="Medium Shading 2 Accent 2" w:semiHidden="0" w:uiPriority="64" w:unhideWhenUsed="0"/>
+    <w:lsdException w:name="Medium List 1 Accent 2" w:semiHidden="0" w:uiPriority="65" w:unhideWhenUsed="0"/>
+    <w:lsdException w:name="Medium List 2 Accent 2" w:semiHidden="0" w:uiPriority="66" w:unhideWhenUsed="0"/>
+    <w:lsdException w:name="Medium Grid 1 Accent 2" w:semiHidden="0" w:uiPriority="67" w:unhideWhenUsed="0"/>
+    <w:lsdException w:name="Medium Grid 2 Accent 2" w:semiHidden="0" w:uiPriority="68" w:unhideWhenUsed="0"/>
+    <w:lsdException w:name="Medium Grid 3 Accent 2" w:semiHidden="0" w:uiPriority="69" w:unhideWhenUsed="0"/>
+    <w:lsdException w:name="Dark List Accent 2" w:semiHidden="0" w:uiPriority="70" w:unhideWhenUsed="0"/>
+    <w:lsdException w:name="Colorful Shading Accent 2" w:semiHidden="0" w:uiPriority="71" w:unhideWhenUsed="0"/>
+    <w:lsdException w:name="Colorful List Accent 2" w:semiHidden="0" w:uiPriority="72" w:unhideWhenUsed="0"/>
+    <w:lsdException w:name="Colorful Grid Accent 2" w:semiHidden="0" w:uiPriority="73" w:unhideWhenUsed="0"/>
+    <w:lsdException w:name="Light Shading Accent 3" w:semiHidden="0" w:uiPriority="60" w:unhideWhenUsed="0"/>
+    <w:lsdException w:name="Light List Accent 3" w:semiHidden="0" w:uiPriority="61" w:unhideWhenUsed="0"/>
+    <w:lsdException w:name="Light Grid Accent 3" w:semiHidden="0" w:uiPriority="62" w:unhideWhenUsed="0"/>
+    <w:lsdException w:name="Medium Shading 1 Accent 3" w:semiHidden="0" w:uiPriority="63" w:unhideWhenUsed="0"/>
+    <w:lsdException w:name="Medium Shading 2 Accent 3" w:semiHidden="0" w:uiPriority="64" w:unhideWhenUsed="0"/>
+    <w:lsdException w:name="Medium List 1 Accent 3" w:semiHidden="0" w:uiPriority="65" w:unhideWhenUsed="0"/>
+    <w:lsdException w:name="Medium List 2 Accent 3" w:semiHidden="0" w:uiPriority="66" w:unhideWhenUsed="0"/>
+    <w:lsdException w:name="Medium Grid 1 Accent 3" w:semiHidden="0" w:uiPriority="67" w:unhideWhenUsed="0"/>
+    <w:lsdException w:name="Medium Grid 2 Accent 3" w:semiHidden="0" w:uiPriority="68" w:unhideWhenUsed="0"/>
+    <w:lsdException w:name="Medium Grid 3 Accent 3" w:semiHidden="0" w:uiPriority="69" w:unhideWhenUsed="0"/>
+    <w:lsdException w:name="Dark List Accent 3" w:semiHidden="0" w:uiPriority="70" w:unhideWhenUsed="0"/>
+    <w:lsdException w:name="Colorful Shading Accent 3" w:semiHidden="0" w:uiPriority="71" w:unhideWhenUsed="0"/>
+    <w:lsdException w:name="Colorful List Accent 3" w:semiHidden="0" w:uiPriority="72" w:unhideWhenUsed="0"/>
+    <w:lsdException w:name="Colorful Grid Accent 3" w:semiHidden="0" w:uiPriority="73" w:unhideWhenUsed="0"/>
+    <w:lsdException w:name="Light Shading Accent 4" w:semiHidden="0" w:uiPriority="60" w:unhideWhenUsed="0"/>
+    <w:lsdException w:name="Light List Accent 4" w:semiHidden="0" w:uiPriority="61" w:unhideWhenUsed="0"/>
+    <w:lsdException w:name="Light Grid Accent 4" w:semiHidden="0" w:uiPriority="62" w:unhideWhenUsed="0"/>
+    <w:lsdException w:name="Medium Shading 1 Accent 4" w:semiHidden="0" w:uiPriority="63" w:unhideWhenUsed="0"/>
+    <w:lsdException w:name="Medium Shading 2 Accent 4" w:semiHidden="0" w:uiPriority="64" w:unhideWhenUsed="0"/>
+    <w:lsdException w:name="Medium List 1 Accent 4" w:semiHidden="0" w:uiPriority="65" w:unhideWhenUsed="0"/>
+    <w:lsdException w:name="Medium List 2 Accent 4" w:semiHidden="0" w:uiPriority="66" w:unhideWhenUsed="0"/>
+    <w:lsdException w:name="Medium Grid 1 Accent 4" w:semiHidden="0" w:uiPriority="67" w:unhideWhenUsed="0"/>
+    <w:lsdException w:name="Medium Grid 2 Accent 4" w:semiHidden="0" w:uiPriority="68" w:unhideWhenUsed="0"/>
+    <w:lsdException w:name="Medium Grid 3 Accent 4" w:semiHidden="0" w:uiPriority="69" w:unhideWhenUsed="0"/>
+    <w:lsdException w:name="Dark List Accent 4" w:semiHidden="0" w:uiPriority="70" w:unhideWhenUsed="0"/>
+    <w:lsdException w:name="Colorful Shading Accent 4" w:semiHidden="0" w:uiPriority="71" w:unhideWhenUsed="0"/>
+    <w:lsdException w:name="Colorful List Accent 4" w:semiHidden="0" w:uiPriority="72" w:unhideWhenUsed="0"/>
+    <w:lsdException w:name="Colorful Grid Accent 4" w:semiHidden="0" w:uiPriority="73" w:unhideWhenUsed="0"/>
+    <w:lsdException w:name="Light Shading Accent 5" w:semiHidden="0" w:uiPriority="60" w:unhideWhenUsed="0"/>
+    <w:lsdException w:name="Light List Accent 5" w:semiHidden="0" w:uiPriority="61" w:unhideWhenUsed="0"/>
+    <w:lsdException w:name="Light Grid Accent 5" w:semiHidden="0" w:uiPriority="62" w:unhideWhenUsed="0"/>
+    <w:lsdException w:name="Medium Shading 1 Accent 5" w:semiHidden="0" w:uiPriority="63" w:unhideWhenUsed="0"/>
+    <w:lsdException w:name="Medium Shading 2 Accent 5" w:semiHidden="0" w:uiPriority="64" w:unhideWhenUsed="0"/>
+    <w:lsdException w:name="Medium List 1 Accent 5" w:semiHidden="0" w:uiPriority="65" w:unhideWhenUsed="0"/>
+    <w:lsdException w:name="Medium List 2 Accent 5" w:semiHidden="0" w:uiPriority="66" w:unhideWhenUsed="0"/>
+    <w:lsdException w:name="Medium Grid 1 Accent 5" w:semiHidden="0" w:uiPriority="67" w:unhideWhenUsed="0"/>
+    <w:lsdException w:name="Medium Grid 2 Accent 5" w:semiHidden="0" w:uiPriority="68" w:unhideWhenUsed="0"/>
+    <w:lsdException w:name="Medium Grid 3 Accent 5" w:semiHidden="0" w:uiPriority="69" w:unhideWhenUsed="0"/>
+    <w:lsdException w:name="Dark List Accent 5" w:semiHidden="0" w:uiPriority="70" w:unhideWhenUsed="0"/>
+    <w:lsdException w:name="Colorful Shading Accent 5" w:semiHidden="0" w:uiPriority="71" w:unhideWhenUsed="0"/>
+    <w:lsdException w:name="Colorful List Accent 5" w:semiHidden="0" w:uiPriority="72" w:unhideWhenUsed="0"/>
+    <w:lsdException w:name="Colorful Grid Accent 5" w:semiHidden="0" w:uiPriority="73" w:unhideWhenUsed="0"/>
+    <w:lsdException w:name="Light Shading Accent 6" w:semiHidden="0" w:uiPriority="60" w:unhideWhenUsed="0"/>
+    <w:lsdException w:name="Light List Accent 6" w:semiHidden="0" w:uiPriority="61" w:unhideWhenUsed="0"/>
+    <w:lsdException w:name="Light Grid Accent 6" w:semiHidden="0" w:uiPriority="62" w:unhideWhenUsed="0"/>
+    <w:lsdException w:name="Medium Shading 1 Accent 6" w:semiHidden="0" w:uiPriority="63" w:unhideWhenUsed="0"/>
+    <w:lsdException w:name="Medium Shading 2 Accent 6" w:semiHidden="0" w:uiPriority="64" w:unhideWhenUsed="0"/>
+    <w:lsdException w:name="Medium List 1 Accent 6" w:semiHidden="0" w:uiPriority="65" w:unhideWhenUsed="0"/>
+    <w:lsdException w:name="Medium List 2 Accent 6" w:semiHidden="0" w:uiPriority="66" w:unhideWhenUsed="0"/>
+    <w:lsdException w:name="Medium Grid 1 Accent 6" w:semiHidden="0" w:uiPriority="67" w:unhideWhenUsed="0"/>
+    <w:lsdException w:name="Medium Grid 2 Accent 6" w:semiHidden="0" w:uiPriority="68" w:unhideWhenUsed="0"/>
+    <w:lsdException w:name="Medium Grid 3 Accent 6" w:semiHidden="0" w:uiPriority="69" w:unhideWhenUsed="0"/>
+    <w:lsdException w:name="Dark List Accent 6" w:semiHidden="0" w:uiPriority="70" w:unhideWhenUsed="0"/>
+    <w:lsdException w:name="Colorful Shading Accent 6" w:semiHidden="0" w:uiPriority="71" w:unhideWhenUsed="0"/>
+    <w:lsdException w:name="Colorful List Accent 6" w:semiHidden="0" w:uiPriority="72" w:unhideWhenUsed="0"/>
+    <w:lsdException w:name="Colorful Grid Accent 6" w:semiHidden="0" w:uiPriority="73" w:unhideWhenUsed="0"/>
+    <w:lsdException w:name="Subtle Emphasis" w:semiHidden="0" w:uiPriority="19" w:unhideWhenUsed="0" w:qFormat="1"/>
+    <w:lsdException w:name="Intense Emphasis" w:semiHidden="0" w:uiPriority="21" w:unhideWhenUsed="0" w:qFormat="1"/>
+    <w:lsdException w:name="Subtle Reference" w:semiHidden="0" w:uiPriority="31" w:unhideWhenUsed="0" w:qFormat="1"/>
+    <w:lsdException w:name="Intense Reference" w:semiHidden="0" w:uiPriority="32" w:unhideWhenUsed="0" w:qFormat="1"/>
+    <w:lsdException w:name="Book Title" w:semiHidden="0" w:uiPriority="33" w:unhideWhenUsed="0" w:qFormat="1"/>
+    <w:lsdException w:name="Bibliography" w:uiPriority="37"/>
+    <w:lsdException w:name="TOC Heading" w:uiPriority="39" w:qFormat="1"/>
   </w:latentStyles>
   <w:style w:type="paragraph" w:default="1" w:styleId="Normal">
     <w:name w:val="Normal"/>
@@ -12013,7 +12506,7 @@
 </file>
 
 <file path=word/glossary/webSettings.xml><?xml version="1.0" encoding="utf-8"?>
-<w:webSettings xmlns:mc="http://schemas.openxmlformats.org/markup-compatibility/2006" xmlns:r="http://schemas.openxmlformats.org/officeDocument/2006/relationships" xmlns:w="http://schemas.openxmlformats.org/wordprocessingml/2006/main" xmlns:w14="http://schemas.microsoft.com/office/word/2010/wordml" xmlns:w15="http://schemas.microsoft.com/office/word/2012/wordml" xmlns:w16se="http://schemas.microsoft.com/office/word/2015/wordml/symex" mc:Ignorable="w14 w15 w16se">
+<w:webSettings xmlns:mc="http://schemas.openxmlformats.org/markup-compatibility/2006" xmlns:r="http://schemas.openxmlformats.org/officeDocument/2006/relationships" xmlns:w="http://schemas.openxmlformats.org/wordprocessingml/2006/main" xmlns:w14="http://schemas.microsoft.com/office/word/2010/wordml" mc:Ignorable="w14">
   <w:optimizeForBrowser/>
   <w:allowPNG/>
 </w:webSettings>
@@ -12062,7 +12555,7 @@
     </a:clrScheme>
     <a:fontScheme name="Office">
       <a:majorFont>
-        <a:latin typeface="Calibri Light" panose="020F0302020204030204"/>
+        <a:latin typeface="Calibri Light"/>
         <a:ea typeface=""/>
         <a:cs typeface=""/>
         <a:font script="Jpan" typeface="游ゴシック Light"/>
@@ -12097,7 +12590,7 @@
         <a:font script="Geor" typeface="Sylfaen"/>
       </a:majorFont>
       <a:minorFont>
-        <a:latin typeface="Calibri" panose="020F0502020204030204"/>
+        <a:latin typeface="Calibri"/>
         <a:ea typeface=""/>
         <a:cs typeface=""/>
         <a:font script="Jpan" typeface="游明朝"/>
@@ -12274,7 +12767,7 @@
   <a:extraClrSchemeLst/>
   <a:extLst>
     <a:ext uri="{05A4C25C-085E-4340-85A3-A5531E510DB2}">
-      <thm15:themeFamily xmlns:thm15="http://schemas.microsoft.com/office/thememl/2012/main" name="Office Theme" id="{62F939B6-93AF-4DB8-9C6B-D6C7DFDC589F}" vid="{4A3C46E8-61CC-4603-A589-7422A47A8E4A}"/>
+      <thm15:themeFamily xmlns:thm15="http://schemas.microsoft.com/office/thememl/2012/main" xmlns="" name="Office Theme" id="{62F939B6-93AF-4DB8-9C6B-D6C7DFDC589F}" vid="{4A3C46E8-61CC-4603-A589-7422A47A8E4A}"/>
     </a:ext>
   </a:extLst>
 </a:theme>
@@ -12344,7 +12837,7 @@
 </file>
 
 <file path=customXml/itemProps1.xml><?xml version="1.0" encoding="utf-8"?>
-<ds:datastoreItem xmlns:ds="http://schemas.openxmlformats.org/officeDocument/2006/customXml" ds:itemID="{E446B3E4-4032-404D-9C4C-305FD1FA18A1}">
+<ds:datastoreItem xmlns:ds="http://schemas.openxmlformats.org/officeDocument/2006/customXml" ds:itemID="{2CAE13E2-BB91-4054-963E-F381AC793FEC}">
   <ds:schemaRefs>
     <ds:schemaRef ds:uri="http://schemas.openxmlformats.org/officeDocument/2006/bibliography"/>
   </ds:schemaRefs>

</xml_diff>

<commit_message>
Few spelling fixes on title page
Few spelling fixes on title page
</commit_message>
<xml_diff>
--- a/Paper.docx
+++ b/Paper.docx
@@ -1,6 +1,6 @@
 
 <file path=word/document.xml><?xml version="1.0" encoding="utf-8"?>
-<w:document xmlns:wpc="http://schemas.microsoft.com/office/word/2010/wordprocessingCanvas" xmlns:mo="http://schemas.microsoft.com/office/mac/office/2008/main" xmlns:mc="http://schemas.openxmlformats.org/markup-compatibility/2006" xmlns:mv="urn:schemas-microsoft-com:mac:vml" xmlns:o="urn:schemas-microsoft-com:office:office" xmlns:r="http://schemas.openxmlformats.org/officeDocument/2006/relationships" xmlns:m="http://schemas.openxmlformats.org/officeDocument/2006/math" xmlns:v="urn:schemas-microsoft-com:vml" xmlns:wp14="http://schemas.microsoft.com/office/word/2010/wordprocessingDrawing" xmlns:wp="http://schemas.openxmlformats.org/drawingml/2006/wordprocessingDrawing" xmlns:w10="urn:schemas-microsoft-com:office:word" xmlns:w="http://schemas.openxmlformats.org/wordprocessingml/2006/main" xmlns:w14="http://schemas.microsoft.com/office/word/2010/wordml" xmlns:w15="http://schemas.microsoft.com/office/word/2012/wordml" xmlns:wpg="http://schemas.microsoft.com/office/word/2010/wordprocessingGroup" xmlns:wpi="http://schemas.microsoft.com/office/word/2010/wordprocessingInk" xmlns:wne="http://schemas.microsoft.com/office/word/2006/wordml" xmlns:wps="http://schemas.microsoft.com/office/word/2010/wordprocessingShape" mc:Ignorable="w14 w15 wp14">
+<w:document xmlns:wpc="http://schemas.microsoft.com/office/word/2010/wordprocessingCanvas" xmlns:cx="http://schemas.microsoft.com/office/drawing/2014/chartex" xmlns:cx1="http://schemas.microsoft.com/office/drawing/2015/9/8/chartex" xmlns:mc="http://schemas.openxmlformats.org/markup-compatibility/2006" xmlns:o="urn:schemas-microsoft-com:office:office" xmlns:r="http://schemas.openxmlformats.org/officeDocument/2006/relationships" xmlns:m="http://schemas.openxmlformats.org/officeDocument/2006/math" xmlns:v="urn:schemas-microsoft-com:vml" xmlns:wp14="http://schemas.microsoft.com/office/word/2010/wordprocessingDrawing" xmlns:wp="http://schemas.openxmlformats.org/drawingml/2006/wordprocessingDrawing" xmlns:w10="urn:schemas-microsoft-com:office:word" xmlns:w="http://schemas.openxmlformats.org/wordprocessingml/2006/main" xmlns:w14="http://schemas.microsoft.com/office/word/2010/wordml" xmlns:w15="http://schemas.microsoft.com/office/word/2012/wordml" xmlns:w16se="http://schemas.microsoft.com/office/word/2015/wordml/symex" xmlns:wpg="http://schemas.microsoft.com/office/word/2010/wordprocessingGroup" xmlns:wpi="http://schemas.microsoft.com/office/word/2010/wordprocessingInk" xmlns:wne="http://schemas.microsoft.com/office/word/2006/wordml" xmlns:wps="http://schemas.microsoft.com/office/word/2010/wordprocessingShape" mc:Ignorable="w14 w15 w16se wp14">
   <w:body>
     <w:sdt>
       <w:sdtPr>
@@ -16,6 +16,7 @@
           <w:docPartUnique/>
         </w:docPartObj>
       </w:sdtPr>
+      <w:sdtEndPr/>
       <w:sdtContent>
         <w:p>
           <w:pPr>
@@ -138,7 +139,27 @@
                   <w:sz w:val="72"/>
                   <w:szCs w:val="72"/>
                 </w:rPr>
-                <w:t>Intercultural Project managmetn</w:t>
+                <w:t>Intercultural Project managme</w:t>
+              </w:r>
+              <w:r>
+                <w:rPr>
+                  <w:rFonts w:ascii="Times New Roman" w:eastAsiaTheme="majorEastAsia" w:hAnsi="Times New Roman" w:cs="Times New Roman"/>
+                  <w:caps/>
+                  <w:color w:val="000000" w:themeColor="text1"/>
+                  <w:sz w:val="72"/>
+                  <w:szCs w:val="72"/>
+                </w:rPr>
+                <w:t>n</w:t>
+              </w:r>
+              <w:r>
+                <w:rPr>
+                  <w:rFonts w:ascii="Times New Roman" w:eastAsiaTheme="majorEastAsia" w:hAnsi="Times New Roman" w:cs="Times New Roman"/>
+                  <w:caps/>
+                  <w:color w:val="000000" w:themeColor="text1"/>
+                  <w:sz w:val="72"/>
+                  <w:szCs w:val="72"/>
+                </w:rPr>
+                <w:t>t</w:t>
               </w:r>
             </w:p>
           </w:sdtContent>
@@ -157,6 +178,7 @@
             <w:dataBinding w:prefixMappings="xmlns:ns0='http://purl.org/dc/elements/1.1/' xmlns:ns1='http://schemas.openxmlformats.org/package/2006/metadata/core-properties' " w:xpath="/ns1:coreProperties[1]/ns0:subject[1]" w:storeItemID="{6C3C8BC8-F283-45AE-878A-BAB7291924A1}"/>
             <w:text/>
           </w:sdtPr>
+          <w:sdtEndPr/>
           <w:sdtContent>
             <w:p>
               <w:pPr>
@@ -176,7 +198,7 @@
                   <w:szCs w:val="28"/>
                   <w:lang w:eastAsia="ja-JP"/>
                 </w:rPr>
-                <w:t>General, virtual, and</w:t>
+                <w:t xml:space="preserve">General, </w:t>
               </w:r>
               <w:r>
                 <w:rPr>
@@ -185,7 +207,43 @@
                   <w:szCs w:val="28"/>
                   <w:lang w:eastAsia="ja-JP"/>
                 </w:rPr>
-                <w:t xml:space="preserve"> onsite</w:t>
+                <w:t>V</w:t>
+              </w:r>
+              <w:r>
+                <w:rPr>
+                  <w:color w:val="000000" w:themeColor="text1"/>
+                  <w:sz w:val="28"/>
+                  <w:szCs w:val="28"/>
+                  <w:lang w:eastAsia="ja-JP"/>
+                </w:rPr>
+                <w:t>irtual and</w:t>
+              </w:r>
+              <w:r>
+                <w:rPr>
+                  <w:color w:val="000000" w:themeColor="text1"/>
+                  <w:sz w:val="28"/>
+                  <w:szCs w:val="28"/>
+                  <w:lang w:eastAsia="ja-JP"/>
+                </w:rPr>
+                <w:t xml:space="preserve"> </w:t>
+              </w:r>
+              <w:r>
+                <w:rPr>
+                  <w:color w:val="000000" w:themeColor="text1"/>
+                  <w:sz w:val="28"/>
+                  <w:szCs w:val="28"/>
+                  <w:lang w:eastAsia="ja-JP"/>
+                </w:rPr>
+                <w:t>O</w:t>
+              </w:r>
+              <w:r>
+                <w:rPr>
+                  <w:color w:val="000000" w:themeColor="text1"/>
+                  <w:sz w:val="28"/>
+                  <w:szCs w:val="28"/>
+                  <w:lang w:eastAsia="ja-JP"/>
+                </w:rPr>
+                <w:t>nsite</w:t>
               </w:r>
             </w:p>
           </w:sdtContent>
@@ -273,6 +331,7 @@
                                     <w:color w:val="000000" w:themeColor="text1"/>
                                     <w:sz w:val="28"/>
                                     <w:szCs w:val="28"/>
+                                    <w:lang w:val="de-DE"/>
                                   </w:rPr>
                                   <w:alias w:val="Date"/>
                                   <w:tag w:val=""/>
@@ -285,6 +344,7 @@
                                     <w:calendar w:val="gregorian"/>
                                   </w:date>
                                 </w:sdtPr>
+                                <w:sdtEndPr/>
                                 <w:sdtContent>
                                   <w:p>
                                     <w:pPr>
@@ -297,6 +357,7 @@
                                         <w:color w:val="000000" w:themeColor="text1"/>
                                         <w:sz w:val="28"/>
                                         <w:szCs w:val="28"/>
+                                        <w:lang w:val="de-DE"/>
                                       </w:rPr>
                                     </w:pPr>
                                     <w:r>
@@ -306,8 +367,20 @@
                                         <w:color w:val="000000" w:themeColor="text1"/>
                                         <w:sz w:val="28"/>
                                         <w:szCs w:val="28"/>
+                                        <w:lang w:val="de-DE"/>
                                       </w:rPr>
-                                      <w:t>Summner 2017</w:t>
+                                      <w:t>Summ</w:t>
+                                    </w:r>
+                                    <w:r>
+                                      <w:rPr>
+                                        <w:rFonts w:ascii="Times New Roman" w:hAnsi="Times New Roman" w:cs="Times New Roman"/>
+                                        <w:caps/>
+                                        <w:color w:val="000000" w:themeColor="text1"/>
+                                        <w:sz w:val="28"/>
+                                        <w:szCs w:val="28"/>
+                                        <w:lang w:val="de-DE"/>
+                                      </w:rPr>
+                                      <w:t>er 2017</w:t>
                                     </w:r>
                                   </w:p>
                                 </w:sdtContent>
@@ -315,23 +388,16 @@
                               <w:p>
                                 <w:pPr>
                                   <w:jc w:val="center"/>
+                                  <w:rPr>
+                                    <w:lang w:val="de-DE"/>
+                                  </w:rPr>
                                 </w:pPr>
                                 <w:r>
-                                  <w:t xml:space="preserve">Dr. Pro. </w:t>
+                                  <w:rPr>
+                                    <w:lang w:val="de-DE"/>
+                                  </w:rPr>
+                                  <w:t>Dr. Pro. Chainani Barta</w:t>
                                 </w:r>
-                                <w:proofErr w:type="spellStart"/>
-                                <w:r>
-                                  <w:t>Chainani</w:t>
-                                </w:r>
-                                <w:proofErr w:type="spellEnd"/>
-                                <w:r>
-                                  <w:t xml:space="preserve"> </w:t>
-                                </w:r>
-                                <w:proofErr w:type="spellStart"/>
-                                <w:r>
-                                  <w:t>Barta</w:t>
-                                </w:r>
-                                <w:proofErr w:type="spellEnd"/>
                               </w:p>
                               <w:p>
                                 <w:pPr>
@@ -343,30 +409,37 @@
                                   <w:rPr>
                                     <w:rFonts w:eastAsia="Times New Roman"/>
                                     <w:color w:val="000000" w:themeColor="text1"/>
+                                    <w:lang w:val="de-DE"/>
                                   </w:rPr>
                                 </w:pPr>
                                 <w:bookmarkStart w:id="0" w:name="_Toc490070139"/>
-                                <w:proofErr w:type="spellStart"/>
                                 <w:r>
                                   <w:rPr>
                                     <w:rFonts w:eastAsia="Times New Roman" w:cstheme="majorBidi"/>
                                     <w:color w:val="000000" w:themeColor="text1"/>
+                                    <w:lang w:val="de-DE"/>
                                   </w:rPr>
                                   <w:t>Hochschule</w:t>
                                 </w:r>
-                                <w:proofErr w:type="spellEnd"/>
                                 <w:r>
                                   <w:rPr>
                                     <w:rFonts w:eastAsia="Times New Roman"/>
                                     <w:color w:val="000000" w:themeColor="text1"/>
+                                    <w:lang w:val="de-DE"/>
                                   </w:rPr>
                                   <w:t xml:space="preserve"> </w:t>
                                 </w:r>
                                 <w:r>
+                                  <w:rPr>
+                                    <w:lang w:val="de-DE"/>
+                                  </w:rPr>
                                   <w:t>Fulda</w:t>
                                 </w:r>
                                 <w:bookmarkEnd w:id="0"/>
                                 <w:r>
+                                  <w:rPr>
+                                    <w:lang w:val="de-DE"/>
+                                  </w:rPr>
                                   <w:t xml:space="preserve"> </w:t>
                                 </w:r>
                               </w:p>
@@ -392,11 +465,11 @@
               </mc:Choice>
               <mc:Fallback>
                 <w:pict>
-                  <v:shapetype w14:anchorId="3D03E1EF" id="_x0000_t202" coordsize="21600,21600" o:spt="202" path="m0,0l0,21600,21600,21600,21600,0xe">
+                  <v:shapetype w14:anchorId="3D03E1EF" id="_x0000_t202" coordsize="21600,21600" o:spt="202" path="m,l,21600r21600,l21600,xe">
                     <v:stroke joinstyle="miter"/>
                     <v:path gradientshapeok="t" o:connecttype="rect"/>
                   </v:shapetype>
-                  <v:shape id="Text_x0020_Box_x0020_142" o:spid="_x0000_s1026" type="#_x0000_t202" style="position:absolute;left:0;text-align:left;margin-left:0;margin-top:0;width:6in;height:59.3pt;z-index:251659264;visibility:visible;mso-wrap-style:square;mso-width-percent:1000;mso-height-percent:0;mso-top-percent:850;mso-wrap-distance-left:9pt;mso-wrap-distance-top:0;mso-wrap-distance-right:9pt;mso-wrap-distance-bottom:0;mso-position-horizontal:center;mso-position-horizontal-relative:margin;mso-position-vertical-relative:page;mso-width-percent:1000;mso-height-percent:0;mso-top-percent:850;mso-width-relative:margin;mso-height-relative:margin;v-text-anchor:bottom" o:gfxdata="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" filled="f" stroked="f" strokeweight=".5pt">
+                  <v:shape id="Text Box 142" o:spid="_x0000_s1026" type="#_x0000_t202" style="position:absolute;left:0;text-align:left;margin-left:0;margin-top:0;width:6in;height:59.3pt;z-index:251659264;visibility:visible;mso-wrap-style:square;mso-width-percent:1000;mso-height-percent:0;mso-top-percent:850;mso-wrap-distance-left:9pt;mso-wrap-distance-top:0;mso-wrap-distance-right:9pt;mso-wrap-distance-bottom:0;mso-position-horizontal:center;mso-position-horizontal-relative:margin;mso-position-vertical-relative:page;mso-width-percent:1000;mso-height-percent:0;mso-top-percent:850;mso-width-relative:margin;mso-height-relative:margin;v-text-anchor:bottom" o:gfxdata="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" filled="f" stroked="f" strokeweight=".5pt">
                     <v:textbox style="mso-fit-shape-to-text:t" inset="0,0,0,0">
                       <w:txbxContent>
                         <w:sdt>
@@ -407,6 +480,7 @@
                               <w:color w:val="000000" w:themeColor="text1"/>
                               <w:sz w:val="28"/>
                               <w:szCs w:val="28"/>
+                              <w:lang w:val="de-DE"/>
                             </w:rPr>
                             <w:alias w:val="Date"/>
                             <w:tag w:val=""/>
@@ -419,6 +493,7 @@
                               <w:calendar w:val="gregorian"/>
                             </w:date>
                           </w:sdtPr>
+                          <w:sdtEndPr/>
                           <w:sdtContent>
                             <w:p>
                               <w:pPr>
@@ -431,6 +506,7 @@
                                   <w:color w:val="000000" w:themeColor="text1"/>
                                   <w:sz w:val="28"/>
                                   <w:szCs w:val="28"/>
+                                  <w:lang w:val="de-DE"/>
                                 </w:rPr>
                               </w:pPr>
                               <w:r>
@@ -440,8 +516,20 @@
                                   <w:color w:val="000000" w:themeColor="text1"/>
                                   <w:sz w:val="28"/>
                                   <w:szCs w:val="28"/>
+                                  <w:lang w:val="de-DE"/>
                                 </w:rPr>
-                                <w:t>Summner 2017</w:t>
+                                <w:t>Summ</w:t>
+                              </w:r>
+                              <w:r>
+                                <w:rPr>
+                                  <w:rFonts w:ascii="Times New Roman" w:hAnsi="Times New Roman" w:cs="Times New Roman"/>
+                                  <w:caps/>
+                                  <w:color w:val="000000" w:themeColor="text1"/>
+                                  <w:sz w:val="28"/>
+                                  <w:szCs w:val="28"/>
+                                  <w:lang w:val="de-DE"/>
+                                </w:rPr>
+                                <w:t>er 2017</w:t>
                               </w:r>
                             </w:p>
                           </w:sdtContent>
@@ -449,23 +537,16 @@
                         <w:p>
                           <w:pPr>
                             <w:jc w:val="center"/>
+                            <w:rPr>
+                              <w:lang w:val="de-DE"/>
+                            </w:rPr>
                           </w:pPr>
                           <w:r>
-                            <w:t xml:space="preserve">Dr. Pro. </w:t>
+                            <w:rPr>
+                              <w:lang w:val="de-DE"/>
+                            </w:rPr>
+                            <w:t>Dr. Pro. Chainani Barta</w:t>
                           </w:r>
-                          <w:proofErr w:type="spellStart"/>
-                          <w:r>
-                            <w:t>Chainani</w:t>
-                          </w:r>
-                          <w:proofErr w:type="spellEnd"/>
-                          <w:r>
-                            <w:t xml:space="preserve"> </w:t>
-                          </w:r>
-                          <w:proofErr w:type="spellStart"/>
-                          <w:r>
-                            <w:t>Barta</w:t>
-                          </w:r>
-                          <w:proofErr w:type="spellEnd"/>
                         </w:p>
                         <w:p>
                           <w:pPr>
@@ -477,30 +558,37 @@
                             <w:rPr>
                               <w:rFonts w:eastAsia="Times New Roman"/>
                               <w:color w:val="000000" w:themeColor="text1"/>
+                              <w:lang w:val="de-DE"/>
                             </w:rPr>
                           </w:pPr>
                           <w:bookmarkStart w:id="1" w:name="_Toc490070139"/>
-                          <w:proofErr w:type="spellStart"/>
                           <w:r>
                             <w:rPr>
                               <w:rFonts w:eastAsia="Times New Roman" w:cstheme="majorBidi"/>
                               <w:color w:val="000000" w:themeColor="text1"/>
+                              <w:lang w:val="de-DE"/>
                             </w:rPr>
                             <w:t>Hochschule</w:t>
                           </w:r>
-                          <w:proofErr w:type="spellEnd"/>
                           <w:r>
                             <w:rPr>
                               <w:rFonts w:eastAsia="Times New Roman"/>
                               <w:color w:val="000000" w:themeColor="text1"/>
+                              <w:lang w:val="de-DE"/>
                             </w:rPr>
                             <w:t xml:space="preserve"> </w:t>
                           </w:r>
                           <w:r>
+                            <w:rPr>
+                              <w:lang w:val="de-DE"/>
+                            </w:rPr>
                             <w:t>Fulda</w:t>
                           </w:r>
                           <w:bookmarkEnd w:id="1"/>
                           <w:r>
+                            <w:rPr>
+                              <w:lang w:val="de-DE"/>
+                            </w:rPr>
                             <w:t xml:space="preserve"> </w:t>
                           </w:r>
                         </w:p>
@@ -4723,25 +4811,15 @@
         <w:t>miul</w:t>
       </w:r>
       <w:r>
-        <w:t xml:space="preserve"> </w:t>
-      </w:r>
-      <w:proofErr w:type="spellStart"/>
-      <w:r>
-        <w:t>Jahan</w:t>
-      </w:r>
-      <w:proofErr w:type="spellEnd"/>
+        <w:t xml:space="preserve"> Jahan</w:t>
+      </w:r>
     </w:p>
     <w:p>
       <w:pPr>
         <w:jc w:val="center"/>
       </w:pPr>
-      <w:proofErr w:type="spellStart"/>
-      <w:r>
-        <w:t>Matrikel</w:t>
-      </w:r>
-      <w:proofErr w:type="spellEnd"/>
-      <w:r>
-        <w:t xml:space="preserve">-Nr: 647723 </w:t>
+      <w:r>
+        <w:t xml:space="preserve">Matrikel-Nr: 647723 </w:t>
       </w:r>
     </w:p>
     <w:p>
@@ -6652,21 +6730,7 @@
               <w:rPr>
                 <w:rFonts w:eastAsia="Times New Roman"/>
               </w:rPr>
-              <w:t>Are your teams multicultural? (</w:t>
-            </w:r>
-            <w:proofErr w:type="spellStart"/>
-            <w:r>
-              <w:rPr>
-                <w:rFonts w:eastAsia="Times New Roman"/>
-              </w:rPr>
-              <w:t>i.e</w:t>
-            </w:r>
-            <w:proofErr w:type="spellEnd"/>
-            <w:r>
-              <w:rPr>
-                <w:rFonts w:eastAsia="Times New Roman"/>
-              </w:rPr>
-              <w:t xml:space="preserve"> people from different cultural background are involved in the team)</w:t>
+              <w:t>Are your teams multicultural? (i.e people from different cultural background are involved in the team)</w:t>
             </w:r>
           </w:p>
         </w:tc>
@@ -6888,21 +6952,7 @@
               <w:rPr>
                 <w:rFonts w:eastAsia="Times New Roman"/>
               </w:rPr>
-              <w:t>Why so? (</w:t>
-            </w:r>
-            <w:proofErr w:type="spellStart"/>
-            <w:r>
-              <w:rPr>
-                <w:rFonts w:eastAsia="Times New Roman"/>
-              </w:rPr>
-              <w:t>i.e</w:t>
-            </w:r>
-            <w:proofErr w:type="spellEnd"/>
-            <w:r>
-              <w:rPr>
-                <w:rFonts w:eastAsia="Times New Roman"/>
-              </w:rPr>
-              <w:t xml:space="preserve"> if you prefer intercultural project team why / if you do not prefer, why)</w:t>
+              <w:t>Why so? (i.e if you prefer intercultural project team why / if you do not prefer, why)</w:t>
             </w:r>
           </w:p>
         </w:tc>
@@ -8449,21 +8499,7 @@
               <w:rPr>
                 <w:rFonts w:eastAsia="Times New Roman"/>
               </w:rPr>
-              <w:t>Why so? (</w:t>
-            </w:r>
-            <w:proofErr w:type="spellStart"/>
-            <w:r>
-              <w:rPr>
-                <w:rFonts w:eastAsia="Times New Roman"/>
-              </w:rPr>
-              <w:t>i.e</w:t>
-            </w:r>
-            <w:proofErr w:type="spellEnd"/>
-            <w:r>
-              <w:rPr>
-                <w:rFonts w:eastAsia="Times New Roman"/>
-              </w:rPr>
-              <w:t xml:space="preserve"> if you </w:t>
+              <w:t xml:space="preserve">Why so? (i.e if you </w:t>
             </w:r>
             <w:r>
               <w:rPr>
@@ -8524,7 +8560,6 @@
               <w:rPr>
                 <w:rFonts w:eastAsia="Times New Roman"/>
               </w:rPr>
-              <w:lastRenderedPageBreak/>
               <w:t>16</w:t>
             </w:r>
           </w:p>
@@ -12027,23 +12062,7 @@
           <w:rFonts w:eastAsiaTheme="majorEastAsia"/>
           <w:color w:val="000000" w:themeColor="text1"/>
         </w:rPr>
-        <w:t>&lt;</w:t>
-      </w:r>
-      <w:proofErr w:type="spellStart"/>
-      <w:r>
-        <w:rPr>
-          <w:rFonts w:eastAsiaTheme="majorEastAsia"/>
-          <w:color w:val="000000" w:themeColor="text1"/>
-        </w:rPr>
-        <w:t>std</w:t>
-      </w:r>
-      <w:proofErr w:type="spellEnd"/>
-      <w:r>
-        <w:rPr>
-          <w:rFonts w:eastAsiaTheme="majorEastAsia"/>
-          <w:color w:val="000000" w:themeColor="text1"/>
-        </w:rPr>
-        <w:t xml:space="preserve"> no&gt;</w:t>
+        <w:t>&lt;std no&gt;</w:t>
       </w:r>
     </w:p>
     <w:p>
@@ -12213,21 +12232,7 @@
         <w:rPr>
           <w:color w:val="000000" w:themeColor="text1"/>
         </w:rPr>
-        <w:t xml:space="preserve">A survey of more than 1,000 respondents created by </w:t>
-      </w:r>
-      <w:proofErr w:type="spellStart"/>
-      <w:r>
-        <w:rPr>
-          <w:color w:val="000000" w:themeColor="text1"/>
-        </w:rPr>
-        <w:t>Wrike</w:t>
-      </w:r>
-      <w:proofErr w:type="spellEnd"/>
-      <w:r>
-        <w:rPr>
-          <w:color w:val="000000" w:themeColor="text1"/>
-        </w:rPr>
-        <w:t>, Inc. shows that the three main benefits identified are time savings (41%), productivity increase (29%) and opportunity to focus on work, inst</w:t>
+        <w:t>A survey of more than 1,000 respondents created by Wrike, Inc. shows that the three main benefits identified are time savings (41%), productivity increase (29%) and opportunity to focus on work, inst</w:t>
       </w:r>
       <w:r>
         <w:rPr>
@@ -12255,6 +12260,7 @@
           <w:id w:val="-755429501"/>
           <w:citation/>
         </w:sdtPr>
+        <w:sdtEndPr/>
         <w:sdtContent>
           <w:r>
             <w:rPr>
@@ -12385,6 +12391,7 @@
           <w:id w:val="1237435484"/>
           <w:citation/>
         </w:sdtPr>
+        <w:sdtEndPr/>
         <w:sdtContent>
           <w:r>
             <w:rPr>
@@ -12517,21 +12524,7 @@
         <w:rPr>
           <w:color w:val="000000" w:themeColor="text1"/>
         </w:rPr>
-        <w:t xml:space="preserve">Across literature there are multiple definitions of virtual teams. In the literature section there is a wider definition. An introductory definition is the one that </w:t>
-      </w:r>
-      <w:proofErr w:type="spellStart"/>
-      <w:r>
-        <w:rPr>
-          <w:color w:val="000000" w:themeColor="text1"/>
-        </w:rPr>
-        <w:t>Ebraim</w:t>
-      </w:r>
-      <w:proofErr w:type="spellEnd"/>
-      <w:r>
-        <w:rPr>
-          <w:color w:val="000000" w:themeColor="text1"/>
-        </w:rPr>
-        <w:t xml:space="preserve"> (2009) summarize from their own literary review:</w:t>
+        <w:t>Across literature there are multiple definitions of virtual teams. In the literature section there is a wider definition. An introductory definition is the one that Ebraim (2009) summarize from their own literary review:</w:t>
       </w:r>
     </w:p>
     <w:p>
@@ -14452,19 +14445,11 @@
         </w:rPr>
         <w:t xml:space="preserve">Bruce </w:t>
       </w:r>
-      <w:proofErr w:type="spellStart"/>
       <w:r>
         <w:rPr>
           <w:rFonts w:cs="Times New Roman"/>
         </w:rPr>
-        <w:t>Tuckman’s</w:t>
-      </w:r>
-      <w:proofErr w:type="spellEnd"/>
-      <w:r>
-        <w:rPr>
-          <w:rFonts w:cs="Times New Roman"/>
-        </w:rPr>
-        <w:t xml:space="preserve"> Model</w:t>
+        <w:t>Tuckman’s Model</w:t>
       </w:r>
       <w:r>
         <w:rPr>
@@ -14495,21 +14480,7 @@
         <w:rPr>
           <w:color w:val="000000" w:themeColor="text1"/>
         </w:rPr>
-        <w:t xml:space="preserve">t is important to look into the key activities in the lifecycle of virtual team management. While tradition team dynamics lifecycle stages are defined by </w:t>
-      </w:r>
-      <w:proofErr w:type="spellStart"/>
-      <w:r>
-        <w:rPr>
-          <w:color w:val="000000" w:themeColor="text1"/>
-        </w:rPr>
-        <w:t>Tuckman</w:t>
-      </w:r>
-      <w:proofErr w:type="spellEnd"/>
-      <w:r>
-        <w:rPr>
-          <w:color w:val="000000" w:themeColor="text1"/>
-        </w:rPr>
-        <w:t xml:space="preserve"> (1965) as Forming, Storming, Norming, Performing, and later on </w:t>
+        <w:t xml:space="preserve">t is important to look into the key activities in the lifecycle of virtual team management. While tradition team dynamics lifecycle stages are defined by Tuckman (1965) as Forming, Storming, Norming, Performing, and later on </w:t>
       </w:r>
       <w:r>
         <w:rPr>
@@ -15441,27 +15412,7 @@
           <w:sz w:val="24"/>
           <w:szCs w:val="24"/>
         </w:rPr>
-        <w:t xml:space="preserve"> (</w:t>
-      </w:r>
-      <w:proofErr w:type="spellStart"/>
-      <w:r>
-        <w:rPr>
-          <w:rFonts w:ascii="Times New Roman" w:hAnsi="Times New Roman" w:cs="Times New Roman"/>
-          <w:color w:val="000000" w:themeColor="text1"/>
-          <w:sz w:val="24"/>
-          <w:szCs w:val="24"/>
-        </w:rPr>
-        <w:t>Tuckman’s</w:t>
-      </w:r>
-      <w:proofErr w:type="spellEnd"/>
-      <w:r>
-        <w:rPr>
-          <w:rFonts w:ascii="Times New Roman" w:hAnsi="Times New Roman" w:cs="Times New Roman"/>
-          <w:color w:val="000000" w:themeColor="text1"/>
-          <w:sz w:val="24"/>
-          <w:szCs w:val="24"/>
-        </w:rPr>
-        <w:t xml:space="preserve"> Stages)</w:t>
+        <w:t xml:space="preserve"> (Tuckman’s Stages)</w:t>
       </w:r>
     </w:p>
     <w:p>
@@ -15476,21 +15427,7 @@
         <w:rPr>
           <w:color w:val="000000" w:themeColor="text1"/>
         </w:rPr>
-        <w:t xml:space="preserve">The categories chosen for this theme are taken directly from </w:t>
-      </w:r>
-      <w:proofErr w:type="spellStart"/>
-      <w:r>
-        <w:rPr>
-          <w:color w:val="000000" w:themeColor="text1"/>
-        </w:rPr>
-        <w:t>Tuckman's</w:t>
-      </w:r>
-      <w:proofErr w:type="spellEnd"/>
-      <w:r>
-        <w:rPr>
-          <w:color w:val="000000" w:themeColor="text1"/>
-        </w:rPr>
-        <w:t xml:space="preserve"> (1965)</w:t>
+        <w:t>The categories chosen for this theme are taken directly from Tuckman's (1965)</w:t>
       </w:r>
       <w:r>
         <w:rPr>
@@ -15518,6 +15455,7 @@
           <w:id w:val="1201903905"/>
           <w:citation/>
         </w:sdtPr>
+        <w:sdtEndPr/>
         <w:sdtContent>
           <w:r>
             <w:rPr>
@@ -16788,21 +16726,7 @@
         <w:rPr>
           <w:color w:val="000000" w:themeColor="text1"/>
         </w:rPr>
-        <w:t xml:space="preserve"> experiences in regards of motivators and </w:t>
-      </w:r>
-      <w:proofErr w:type="spellStart"/>
-      <w:r>
-        <w:rPr>
-          <w:color w:val="000000" w:themeColor="text1"/>
-        </w:rPr>
-        <w:t>demotivators</w:t>
-      </w:r>
-      <w:proofErr w:type="spellEnd"/>
-      <w:r>
-        <w:rPr>
-          <w:color w:val="000000" w:themeColor="text1"/>
-        </w:rPr>
-        <w:t xml:space="preserve"> within an inter-cultural virtual project. It is worth pointing out that these factors are not necessarily different from those of onsite projects, as, for example,</w:t>
+        <w:t xml:space="preserve"> experiences in regards of motivators and demotivators within an inter-cultural virtual project. It is worth pointing out that these factors are not necessarily different from those of onsite projects, as, for example,</w:t>
       </w:r>
       <w:r>
         <w:rPr>
@@ -16838,21 +16762,7 @@
         <w:rPr>
           <w:color w:val="000000" w:themeColor="text1"/>
         </w:rPr>
-        <w:t xml:space="preserve"> </w:t>
-      </w:r>
-      <w:proofErr w:type="spellStart"/>
-      <w:r>
-        <w:rPr>
-          <w:color w:val="000000" w:themeColor="text1"/>
-        </w:rPr>
-        <w:t>demotivators</w:t>
-      </w:r>
-      <w:proofErr w:type="spellEnd"/>
-      <w:r>
-        <w:rPr>
-          <w:color w:val="000000" w:themeColor="text1"/>
-        </w:rPr>
-        <w:t xml:space="preserve"> in any kind of working environment. This category below is probably the most important of all, as provides a self-reflection quality that puts in perspective the other answers.</w:t>
+        <w:t xml:space="preserve"> demotivators in any kind of working environment. This category below is probably the most important of all, as provides a self-reflection quality that puts in perspective the other answers.</w:t>
       </w:r>
     </w:p>
     <w:p>
@@ -17885,19 +17795,9 @@
       <w:pPr>
         <w:jc w:val="center"/>
       </w:pPr>
-      <w:proofErr w:type="spellStart"/>
-      <w:r>
-        <w:t>Farzaneh</w:t>
-      </w:r>
-      <w:proofErr w:type="spellEnd"/>
-      <w:r>
-        <w:t xml:space="preserve"> </w:t>
-      </w:r>
-      <w:proofErr w:type="spellStart"/>
-      <w:r>
-        <w:t>Sabzi</w:t>
-      </w:r>
-      <w:proofErr w:type="spellEnd"/>
+      <w:r>
+        <w:t>Farzaneh Sabzi</w:t>
+      </w:r>
     </w:p>
     <w:p>
       <w:pPr>
@@ -18264,15 +18164,7 @@
         <w:t xml:space="preserve"> </w:t>
       </w:r>
       <w:r>
-        <w:t xml:space="preserve">Halverson &amp; </w:t>
-      </w:r>
-      <w:proofErr w:type="spellStart"/>
-      <w:r>
-        <w:t>Tirmizi</w:t>
-      </w:r>
-      <w:proofErr w:type="spellEnd"/>
-      <w:r>
-        <w:t xml:space="preserve"> (2008) defined: The </w:t>
+        <w:t xml:space="preserve">Halverson &amp; Tirmizi (2008) defined: The </w:t>
       </w:r>
       <w:r>
         <w:rPr>
@@ -18985,12 +18877,7 @@
       </w:pPr>
       <w:bookmarkStart w:id="93" w:name="_Toc490070185"/>
       <w:r>
-        <w:t>5.3</w:t>
-      </w:r>
-      <w:bookmarkStart w:id="94" w:name="_GoBack"/>
-      <w:bookmarkEnd w:id="94"/>
-      <w:r>
-        <w:t xml:space="preserve">.1 </w:t>
+        <w:t xml:space="preserve">5.3.1 </w:t>
       </w:r>
       <w:r>
         <w:t>Workplace</w:t>
@@ -20227,7 +20114,7 @@
       <w:pPr>
         <w:pStyle w:val="Heading3"/>
       </w:pPr>
-      <w:bookmarkStart w:id="95" w:name="_Toc490070186"/>
+      <w:bookmarkStart w:id="94" w:name="_Toc490070186"/>
       <w:r>
         <w:t xml:space="preserve">5.3.2 </w:t>
       </w:r>
@@ -20243,7 +20130,7 @@
       <w:r>
         <w:t>parameter</w:t>
       </w:r>
-      <w:bookmarkEnd w:id="95"/>
+      <w:bookmarkEnd w:id="94"/>
     </w:p>
     <w:p>
       <w:pPr>
@@ -20254,15 +20141,7 @@
         <w:jc w:val="both"/>
       </w:pPr>
       <w:r>
-        <w:t xml:space="preserve">Whether the cultural differences of a workforce </w:t>
-      </w:r>
-      <w:proofErr w:type="gramStart"/>
-      <w:r>
-        <w:t>leads</w:t>
-      </w:r>
-      <w:proofErr w:type="gramEnd"/>
-      <w:r>
-        <w:t xml:space="preserve"> to positive or negative impacts depends on various variables. The implementation of particular measures can offer assistance to diminish or indeed avoid issues such as team conflicts based on cultural d</w:t>
+        <w:t>Whether the cultural differences of a workforce leads to positive or negative impacts depends on various variables. The implementation of particular measures can offer assistance to diminish or indeed avoid issues such as team conflicts based on cultural d</w:t>
       </w:r>
       <w:r>
         <w:t xml:space="preserve">ifferences. </w:t>
@@ -21558,11 +21437,11 @@
       <w:pPr>
         <w:pStyle w:val="Heading3"/>
       </w:pPr>
-      <w:bookmarkStart w:id="96" w:name="_Toc490070187"/>
+      <w:bookmarkStart w:id="95" w:name="_Toc490070187"/>
       <w:r>
         <w:t>5.3.4 Communication</w:t>
       </w:r>
-      <w:bookmarkEnd w:id="96"/>
+      <w:bookmarkEnd w:id="95"/>
     </w:p>
     <w:p>
       <w:pPr>
@@ -22177,14 +22056,14 @@
       <w:pPr>
         <w:pStyle w:val="Heading3"/>
       </w:pPr>
-      <w:bookmarkStart w:id="97" w:name="_Toc490070188"/>
+      <w:bookmarkStart w:id="96" w:name="_Toc490070188"/>
       <w:r>
         <w:t>5.3</w:t>
       </w:r>
       <w:r>
         <w:t>.4 Recruitment</w:t>
       </w:r>
-      <w:bookmarkEnd w:id="97"/>
+      <w:bookmarkEnd w:id="96"/>
     </w:p>
     <w:p>
       <w:pPr>
@@ -22538,7 +22417,7 @@
       <w:pPr>
         <w:pStyle w:val="Heading3"/>
       </w:pPr>
-      <w:bookmarkStart w:id="98" w:name="_Toc490070189"/>
+      <w:bookmarkStart w:id="97" w:name="_Toc490070189"/>
       <w:r>
         <w:t xml:space="preserve">5.3.5 </w:t>
       </w:r>
@@ -22548,7 +22427,7 @@
       <w:r>
         <w:t>utonomy</w:t>
       </w:r>
-      <w:bookmarkEnd w:id="98"/>
+      <w:bookmarkEnd w:id="97"/>
       <w:r>
         <w:t xml:space="preserve"> </w:t>
       </w:r>
@@ -22564,183 +22443,29 @@
         <w:rPr>
           <w:rFonts w:eastAsia="Times New Roman"/>
         </w:rPr>
-        <w:t xml:space="preserve">Autonomy refers to the level to which some team member are granted </w:t>
-      </w:r>
-      <w:proofErr w:type="gramStart"/>
-      <w:r>
+        <w:t xml:space="preserve">Autonomy refers to the level to which some team member are granted exemption , independence, and discretion in scheduling the employment and in determining the procedures to be used in carrying it out (Hackman and Oldham, 1975). Some scholarly person have referred to liberty using different terms such as “decentralization ” of anatomical structure (Brock, 2003), “authorization ” (Elmore John Leonard -Barton, 1992) or “freedom ”. In other words, self-sufficiency can be described as the empowerment of somebody to contribute meaningfully to the tasks (Gerwin and Moffat, 1997a; Leonard-Barton, 1992). Similarly, Sethi (2000) states that self-reliance in New Product Development refers to the extent to which somebody in a team have the exemption to make own project-related decisions and conduct employment without interference from senior managers. </w:t>
+      </w:r>
+    </w:p>
+    <w:p>
+      <w:pPr>
+        <w:jc w:val="both"/>
         <w:rPr>
           <w:rFonts w:eastAsia="Times New Roman"/>
         </w:rPr>
-        <w:t>exemption ,</w:t>
-      </w:r>
-      <w:proofErr w:type="gramEnd"/>
-      <w:r>
+      </w:pPr>
+    </w:p>
+    <w:p>
+      <w:pPr>
+        <w:jc w:val="both"/>
         <w:rPr>
           <w:rFonts w:eastAsia="Times New Roman"/>
         </w:rPr>
-        <w:t xml:space="preserve"> independence, and discretion in scheduling the employment and in determining the procedures to be used in carrying it out (Hackman and Oldham, 1975). Some scholarly person have referred to liberty using different terms such as “</w:t>
-      </w:r>
-      <w:proofErr w:type="gramStart"/>
+      </w:pPr>
       <w:r>
         <w:rPr>
           <w:rFonts w:eastAsia="Times New Roman"/>
         </w:rPr>
-        <w:t>decentralization ”</w:t>
-      </w:r>
-      <w:proofErr w:type="gramEnd"/>
-      <w:r>
-        <w:rPr>
-          <w:rFonts w:eastAsia="Times New Roman"/>
-        </w:rPr>
-        <w:t xml:space="preserve"> of anatomical structure (Brock, 2003), “authorization ” (Elmore John Leonard -Barton, 1992) or “freedom ”. In other words, self-sufficiency can be described as the empowerment of somebody to contribute meaningfully to the tasks (</w:t>
-      </w:r>
-      <w:proofErr w:type="spellStart"/>
-      <w:r>
-        <w:rPr>
-          <w:rFonts w:eastAsia="Times New Roman"/>
-        </w:rPr>
-        <w:t>Gerwin</w:t>
-      </w:r>
-      <w:proofErr w:type="spellEnd"/>
-      <w:r>
-        <w:rPr>
-          <w:rFonts w:eastAsia="Times New Roman"/>
-        </w:rPr>
-        <w:t xml:space="preserve"> and Moffat, 1997a; Leonard-Barton, 1992). Similarly, </w:t>
-      </w:r>
-      <w:proofErr w:type="spellStart"/>
-      <w:r>
-        <w:rPr>
-          <w:rFonts w:eastAsia="Times New Roman"/>
-        </w:rPr>
-        <w:t>Sethi</w:t>
-      </w:r>
-      <w:proofErr w:type="spellEnd"/>
-      <w:r>
-        <w:rPr>
-          <w:rFonts w:eastAsia="Times New Roman"/>
-        </w:rPr>
-        <w:t xml:space="preserve"> (2000) states that self-reliance in New Product Development refers to the extent to which somebody in a team have the exemption to make own project-related decisions and conduct employment without interference from senior managers. </w:t>
-      </w:r>
-    </w:p>
-    <w:p>
-      <w:pPr>
-        <w:jc w:val="both"/>
-        <w:rPr>
-          <w:rFonts w:eastAsia="Times New Roman"/>
-        </w:rPr>
-      </w:pPr>
-    </w:p>
-    <w:p>
-      <w:pPr>
-        <w:jc w:val="both"/>
-        <w:rPr>
-          <w:rFonts w:eastAsia="Times New Roman"/>
-        </w:rPr>
-      </w:pPr>
-      <w:r>
-        <w:rPr>
-          <w:rFonts w:eastAsia="Times New Roman"/>
-        </w:rPr>
-        <w:t xml:space="preserve">Previous studies have shown that autonomy is an important predecessor of a work group’s performance, and team members creativity. For example, </w:t>
-      </w:r>
-      <w:proofErr w:type="spellStart"/>
-      <w:r>
-        <w:rPr>
-          <w:rFonts w:eastAsia="Times New Roman"/>
-        </w:rPr>
-        <w:t>Cotgrove</w:t>
-      </w:r>
-      <w:proofErr w:type="spellEnd"/>
-      <w:r>
-        <w:rPr>
-          <w:rFonts w:eastAsia="Times New Roman"/>
-        </w:rPr>
-        <w:t xml:space="preserve"> and Boxwood (1970) and </w:t>
-      </w:r>
-      <w:proofErr w:type="spellStart"/>
-      <w:r>
-        <w:rPr>
-          <w:rFonts w:eastAsia="Times New Roman"/>
-        </w:rPr>
-        <w:t>Pelz</w:t>
-      </w:r>
-      <w:proofErr w:type="spellEnd"/>
-      <w:r>
-        <w:rPr>
-          <w:rFonts w:eastAsia="Times New Roman"/>
-        </w:rPr>
-        <w:t xml:space="preserve"> and Andrews (1966) bill that autonomy and decision freedom are essential to innovative demeanor (as cited in Scott and Bruce, 1994). </w:t>
-      </w:r>
-      <w:proofErr w:type="spellStart"/>
-      <w:r>
-        <w:rPr>
-          <w:rFonts w:eastAsia="Times New Roman"/>
-        </w:rPr>
-        <w:t>Amabile</w:t>
-      </w:r>
-      <w:proofErr w:type="spellEnd"/>
-      <w:r>
-        <w:rPr>
-          <w:rFonts w:eastAsia="Times New Roman"/>
-        </w:rPr>
-        <w:t xml:space="preserve"> and </w:t>
-      </w:r>
-      <w:proofErr w:type="spellStart"/>
-      <w:r>
-        <w:rPr>
-          <w:rFonts w:eastAsia="Times New Roman"/>
-        </w:rPr>
-        <w:t>Gryskiewicz</w:t>
-      </w:r>
-      <w:proofErr w:type="spellEnd"/>
-      <w:r>
-        <w:rPr>
-          <w:rFonts w:eastAsia="Times New Roman"/>
-        </w:rPr>
-        <w:t xml:space="preserve"> (1987) found that a lack of operational autonomy or a lack of freedom over one's work or idea inhibited creativity and innovation. In a similar mineral vein, studies of projects show a strong family relationship between autonomy and innovation. For example, McDonough and </w:t>
-      </w:r>
-      <w:proofErr w:type="spellStart"/>
-      <w:r>
-        <w:rPr>
-          <w:rFonts w:eastAsia="Times New Roman"/>
-        </w:rPr>
-        <w:t>Barczak</w:t>
-      </w:r>
-      <w:proofErr w:type="spellEnd"/>
-      <w:r>
-        <w:rPr>
-          <w:rFonts w:eastAsia="Times New Roman"/>
-        </w:rPr>
-        <w:t xml:space="preserve"> (1991) found that the speed of new merchandise development is significantly related to the amount of freedom and responsibility given to team members. Another study by </w:t>
-      </w:r>
-      <w:proofErr w:type="spellStart"/>
-      <w:r>
-        <w:rPr>
-          <w:rFonts w:eastAsia="Times New Roman"/>
-        </w:rPr>
-        <w:t>Barczak</w:t>
-      </w:r>
-      <w:proofErr w:type="spellEnd"/>
-      <w:r>
-        <w:rPr>
-          <w:rFonts w:eastAsia="Times New Roman"/>
-        </w:rPr>
-        <w:t xml:space="preserve"> and </w:t>
-      </w:r>
-      <w:proofErr w:type="spellStart"/>
-      <w:r>
-        <w:rPr>
-          <w:rFonts w:eastAsia="Times New Roman"/>
-        </w:rPr>
-        <w:t>Wilemon</w:t>
-      </w:r>
-      <w:proofErr w:type="spellEnd"/>
-      <w:r>
-        <w:rPr>
-          <w:rFonts w:eastAsia="Times New Roman"/>
-        </w:rPr>
-        <w:t xml:space="preserve"> (1992) noted that technical professionals desire a high degree of autonomy to ascendance their activities and to make their own decisions about their roles and how to solve specific trouble.</w:t>
+        <w:t>Previous studies have shown that autonomy is an important predecessor of a work group’s performance, and team members creativity. For example, Cotgrove and Boxwood (1970) and Pelz and Andrews (1966) bill that autonomy and decision freedom are essential to innovative demeanor (as cited in Scott and Bruce, 1994). Amabile and Gryskiewicz (1987) found that a lack of operational autonomy or a lack of freedom over one's work or idea inhibited creativity and innovation. In a similar mineral vein, studies of projects show a strong family relationship between autonomy and innovation. For example, McDonough and Barczak (1991) found that the speed of new merchandise development is significantly related to the amount of freedom and responsibility given to team members. Another study by Barczak and Wilemon (1992) noted that technical professionals desire a high degree of autonomy to ascendance their activities and to make their own decisions about their roles and how to solve specific trouble.</w:t>
       </w:r>
     </w:p>
     <w:p>
@@ -23237,24 +22962,24 @@
       <w:pPr>
         <w:pStyle w:val="Heading3"/>
       </w:pPr>
-      <w:bookmarkStart w:id="99" w:name="_Toc490070190"/>
+      <w:bookmarkStart w:id="98" w:name="_Toc490070190"/>
       <w:r>
         <w:t xml:space="preserve">5.4 </w:t>
       </w:r>
       <w:r>
         <w:t>Conclusion and recommendations</w:t>
       </w:r>
+      <w:bookmarkEnd w:id="98"/>
+    </w:p>
+    <w:p>
+      <w:pPr>
+        <w:pStyle w:val="Heading3"/>
+      </w:pPr>
+      <w:bookmarkStart w:id="99" w:name="_Toc490070191"/>
+      <w:r>
+        <w:t>5.4.1 Conclusion</w:t>
+      </w:r>
       <w:bookmarkEnd w:id="99"/>
-    </w:p>
-    <w:p>
-      <w:pPr>
-        <w:pStyle w:val="Heading3"/>
-      </w:pPr>
-      <w:bookmarkStart w:id="100" w:name="_Toc490070191"/>
-      <w:r>
-        <w:t>5.4.1 Conclusion</w:t>
-      </w:r>
-      <w:bookmarkEnd w:id="100"/>
     </w:p>
     <w:p>
       <w:pPr>
@@ -23278,11 +23003,11 @@
         <w:pStyle w:val="Heading3"/>
         <w:jc w:val="both"/>
       </w:pPr>
-      <w:bookmarkStart w:id="101" w:name="_Toc490070192"/>
+      <w:bookmarkStart w:id="100" w:name="_Toc490070192"/>
       <w:r>
         <w:t>5.4.2 Action point for future</w:t>
       </w:r>
-      <w:bookmarkEnd w:id="101"/>
+      <w:bookmarkEnd w:id="100"/>
     </w:p>
     <w:p>
       <w:pPr>
@@ -23457,9 +23182,9 @@
           <w:docGrid w:linePitch="360"/>
         </w:sectPr>
       </w:pPr>
-      <w:bookmarkStart w:id="102" w:name="_Toc488149258"/>
-    </w:p>
-    <w:bookmarkStart w:id="103" w:name="_Toc490070193" w:displacedByCustomXml="next"/>
+      <w:bookmarkStart w:id="101" w:name="_Toc488149258"/>
+    </w:p>
+    <w:bookmarkStart w:id="102" w:name="_Toc490070193" w:displacedByCustomXml="next"/>
     <w:sdt>
       <w:sdtPr>
         <w:rPr>
@@ -23501,8 +23226,8 @@
             </w:rPr>
             <w:t>References</w:t>
           </w:r>
+          <w:bookmarkEnd w:id="101"/>
           <w:bookmarkEnd w:id="102"/>
-          <w:bookmarkEnd w:id="103"/>
         </w:p>
         <w:p/>
         <w:p>
@@ -23520,54 +23245,18 @@
               <w:szCs w:val="24"/>
             </w:rPr>
           </w:pPr>
-          <w:bookmarkStart w:id="104" w:name="_Ref489990530"/>
+          <w:bookmarkStart w:id="103" w:name="_Ref489990530"/>
           <w:r>
             <w:rPr>
               <w:rFonts w:ascii="Times New Roman" w:eastAsia="Times New Roman" w:hAnsi="Times New Roman" w:cs="Times New Roman"/>
               <w:sz w:val="24"/>
               <w:szCs w:val="24"/>
             </w:rPr>
-            <w:t xml:space="preserve">Bangladesh's IT Industry - Muhammad </w:t>
+            <w:t>Bangladesh's IT Industry - Muhammad Helal &amp; Mahjabeen Rahman, Op Ed, the dailystar.net</w:t>
           </w:r>
-          <w:proofErr w:type="spellStart"/>
-          <w:r>
-            <w:rPr>
-              <w:rFonts w:ascii="Times New Roman" w:eastAsia="Times New Roman" w:hAnsi="Times New Roman" w:cs="Times New Roman"/>
-              <w:sz w:val="24"/>
-              <w:szCs w:val="24"/>
-            </w:rPr>
-            <w:t>Helal</w:t>
-          </w:r>
-          <w:proofErr w:type="spellEnd"/>
-          <w:r>
-            <w:rPr>
-              <w:rFonts w:ascii="Times New Roman" w:eastAsia="Times New Roman" w:hAnsi="Times New Roman" w:cs="Times New Roman"/>
-              <w:sz w:val="24"/>
-              <w:szCs w:val="24"/>
-            </w:rPr>
-            <w:t xml:space="preserve"> &amp; </w:t>
-          </w:r>
-          <w:proofErr w:type="spellStart"/>
-          <w:r>
-            <w:rPr>
-              <w:rFonts w:ascii="Times New Roman" w:eastAsia="Times New Roman" w:hAnsi="Times New Roman" w:cs="Times New Roman"/>
-              <w:sz w:val="24"/>
-              <w:szCs w:val="24"/>
-            </w:rPr>
-            <w:t>Mahjabeen</w:t>
-          </w:r>
-          <w:proofErr w:type="spellEnd"/>
-          <w:r>
-            <w:rPr>
-              <w:rFonts w:ascii="Times New Roman" w:eastAsia="Times New Roman" w:hAnsi="Times New Roman" w:cs="Times New Roman"/>
-              <w:sz w:val="24"/>
-              <w:szCs w:val="24"/>
-            </w:rPr>
-            <w:t xml:space="preserve"> Rahman, Op Ed, the dailystar.net</w:t>
-          </w:r>
-          <w:bookmarkEnd w:id="104"/>
+          <w:bookmarkEnd w:id="103"/>
         </w:p>
-        <w:bookmarkStart w:id="105" w:name="_Ref489990609"/>
+        <w:bookmarkStart w:id="104" w:name="_Ref489990609"/>
         <w:p>
           <w:pPr>
             <w:pStyle w:val="ListParagraph"/>
@@ -23631,6 +23320,32 @@
             </w:rPr>
             <w:t>. Pmi.org. Retrieved 2014-06-04.</w:t>
           </w:r>
+          <w:bookmarkEnd w:id="104"/>
+        </w:p>
+        <w:p>
+          <w:pPr>
+            <w:pStyle w:val="ListParagraph"/>
+            <w:numPr>
+              <w:ilvl w:val="0"/>
+              <w:numId w:val="33"/>
+            </w:numPr>
+            <w:spacing w:after="0" w:line="364" w:lineRule="auto"/>
+            <w:jc w:val="both"/>
+            <w:rPr>
+              <w:rFonts w:ascii="Times New Roman" w:eastAsia="Times New Roman" w:hAnsi="Times New Roman" w:cs="Times New Roman"/>
+              <w:sz w:val="24"/>
+              <w:szCs w:val="24"/>
+            </w:rPr>
+          </w:pPr>
+          <w:bookmarkStart w:id="105" w:name="_Ref489990633"/>
+          <w:r>
+            <w:rPr>
+              <w:rFonts w:ascii="Times New Roman" w:eastAsia="Times New Roman" w:hAnsi="Times New Roman" w:cs="Times New Roman"/>
+              <w:sz w:val="24"/>
+              <w:szCs w:val="24"/>
+            </w:rPr>
+            <w:t>A Guide to the Project Management Body of Knowledge (PMBOK® Guide) 4th edition from Management Institute [PMI[, 2008</w:t>
+          </w:r>
           <w:bookmarkEnd w:id="105"/>
         </w:p>
         <w:p>
@@ -23648,14 +23363,14 @@
               <w:szCs w:val="24"/>
             </w:rPr>
           </w:pPr>
-          <w:bookmarkStart w:id="106" w:name="_Ref489990633"/>
+          <w:bookmarkStart w:id="106" w:name="_Ref489990657"/>
           <w:r>
             <w:rPr>
               <w:rFonts w:ascii="Times New Roman" w:eastAsia="Times New Roman" w:hAnsi="Times New Roman" w:cs="Times New Roman"/>
               <w:sz w:val="24"/>
               <w:szCs w:val="24"/>
             </w:rPr>
-            <w:t>A Guide to the Project Management Body of Knowledge (PMBOK® Guide) 4th edition from Management Institute [PMI[, 2008</w:t>
+            <w:t>Project Management -  A managerial approach</w:t>
           </w:r>
           <w:bookmarkEnd w:id="106"/>
         </w:p>
@@ -23674,14 +23389,14 @@
               <w:szCs w:val="24"/>
             </w:rPr>
           </w:pPr>
-          <w:bookmarkStart w:id="107" w:name="_Ref489990657"/>
+          <w:bookmarkStart w:id="107" w:name="_Ref489990690"/>
           <w:r>
             <w:rPr>
               <w:rFonts w:ascii="Times New Roman" w:eastAsia="Times New Roman" w:hAnsi="Times New Roman" w:cs="Times New Roman"/>
               <w:sz w:val="24"/>
               <w:szCs w:val="24"/>
             </w:rPr>
-            <w:t>Project Management -  A managerial approach</w:t>
+            <w:t>2013 Project Management Institute, A Guide to the Project Management Body of Knowledge, (PMBOK Guide) - fifth Edition</w:t>
           </w:r>
           <w:bookmarkEnd w:id="107"/>
         </w:p>
@@ -23700,14 +23415,14 @@
               <w:szCs w:val="24"/>
             </w:rPr>
           </w:pPr>
-          <w:bookmarkStart w:id="108" w:name="_Ref489990690"/>
+          <w:bookmarkStart w:id="108" w:name="_Ref489990708"/>
           <w:r>
             <w:rPr>
               <w:rFonts w:ascii="Times New Roman" w:eastAsia="Times New Roman" w:hAnsi="Times New Roman" w:cs="Times New Roman"/>
               <w:sz w:val="24"/>
               <w:szCs w:val="24"/>
             </w:rPr>
-            <w:t>2013 Project Management Institute, A Guide to the Project Management Body of Knowledge, (PMBOK Guide) - fifth Edition</w:t>
+            <w:t>Project Management -  A managerial approach</w:t>
           </w:r>
           <w:bookmarkEnd w:id="108"/>
         </w:p>
@@ -23726,33 +23441,7 @@
               <w:szCs w:val="24"/>
             </w:rPr>
           </w:pPr>
-          <w:bookmarkStart w:id="109" w:name="_Ref489990708"/>
-          <w:r>
-            <w:rPr>
-              <w:rFonts w:ascii="Times New Roman" w:eastAsia="Times New Roman" w:hAnsi="Times New Roman" w:cs="Times New Roman"/>
-              <w:sz w:val="24"/>
-              <w:szCs w:val="24"/>
-            </w:rPr>
-            <w:t>Project Management -  A managerial approach</w:t>
-          </w:r>
-          <w:bookmarkEnd w:id="109"/>
-        </w:p>
-        <w:p>
-          <w:pPr>
-            <w:pStyle w:val="ListParagraph"/>
-            <w:numPr>
-              <w:ilvl w:val="0"/>
-              <w:numId w:val="33"/>
-            </w:numPr>
-            <w:spacing w:after="0" w:line="364" w:lineRule="auto"/>
-            <w:jc w:val="both"/>
-            <w:rPr>
-              <w:rFonts w:ascii="Times New Roman" w:eastAsia="Times New Roman" w:hAnsi="Times New Roman" w:cs="Times New Roman"/>
-              <w:sz w:val="24"/>
-              <w:szCs w:val="24"/>
-            </w:rPr>
-          </w:pPr>
-          <w:bookmarkStart w:id="110" w:name="_Ref489990729"/>
+          <w:bookmarkStart w:id="109" w:name="_Ref489990729"/>
           <w:r>
             <w:rPr>
               <w:rFonts w:ascii="Times New Roman" w:eastAsia="Times New Roman" w:hAnsi="Times New Roman" w:cs="Times New Roman"/>
@@ -23761,7 +23450,7 @@
             </w:rPr>
             <w:t>Explore the Top 4 Project Management Methodologies, Retrieved 8th July from http://www.devx.com/enterprise/explore-the-top-4-project-management-methodologies.html#fn1</w:t>
           </w:r>
-          <w:bookmarkEnd w:id="110"/>
+          <w:bookmarkEnd w:id="109"/>
         </w:p>
         <w:p>
           <w:pPr>
@@ -23786,6 +23475,7 @@
             <w:id w:val="-573587230"/>
             <w:bibliography/>
           </w:sdtPr>
+          <w:sdtEndPr/>
           <w:sdtContent>
             <w:p>
               <w:pPr>
@@ -23921,6 +23611,7 @@
                   <w:color w:val="000000"/>
                   <w:sz w:val="22"/>
                   <w:szCs w:val="22"/>
+                  <w:lang w:val="de-DE"/>
                 </w:rPr>
               </w:pPr>
               <w:r>
@@ -23928,6 +23619,7 @@
                   <w:color w:val="000000"/>
                   <w:sz w:val="22"/>
                   <w:szCs w:val="22"/>
+                  <w:lang w:val="de-DE"/>
                 </w:rPr>
                 <w:t xml:space="preserve">Kuster Jörg, Huber Eugen. </w:t>
               </w:r>
@@ -23936,6 +23628,7 @@
                   <w:color w:val="000000"/>
                   <w:sz w:val="22"/>
                   <w:szCs w:val="22"/>
+                  <w:lang w:val="de-DE"/>
                 </w:rPr>
                 <w:t xml:space="preserve">(2006). </w:t>
               </w:r>
@@ -23944,6 +23637,7 @@
                   <w:color w:val="000000"/>
                   <w:sz w:val="22"/>
                   <w:szCs w:val="22"/>
+                  <w:lang w:val="de-DE"/>
                 </w:rPr>
                 <w:t>Project Management Han</w:t>
               </w:r>
@@ -23952,6 +23646,7 @@
                   <w:color w:val="000000"/>
                   <w:sz w:val="22"/>
                   <w:szCs w:val="22"/>
+                  <w:lang w:val="de-DE"/>
                 </w:rPr>
                 <w:t>dbook, Springer Heidelberg.</w:t>
               </w:r>
@@ -23962,6 +23657,7 @@
                   <w:color w:val="000000"/>
                   <w:sz w:val="22"/>
                   <w:szCs w:val="22"/>
+                  <w:lang w:val="de-DE"/>
                 </w:rPr>
               </w:pPr>
             </w:p>
@@ -24179,7 +23875,7 @@
 </file>
 
 <file path=word/endnotes.xml><?xml version="1.0" encoding="utf-8"?>
-<w:endnotes xmlns:wpc="http://schemas.microsoft.com/office/word/2010/wordprocessingCanvas" xmlns:mo="http://schemas.microsoft.com/office/mac/office/2008/main" xmlns:mc="http://schemas.openxmlformats.org/markup-compatibility/2006" xmlns:mv="urn:schemas-microsoft-com:mac:vml" xmlns:o="urn:schemas-microsoft-com:office:office" xmlns:r="http://schemas.openxmlformats.org/officeDocument/2006/relationships" xmlns:m="http://schemas.openxmlformats.org/officeDocument/2006/math" xmlns:v="urn:schemas-microsoft-com:vml" xmlns:wp14="http://schemas.microsoft.com/office/word/2010/wordprocessingDrawing" xmlns:wp="http://schemas.openxmlformats.org/drawingml/2006/wordprocessingDrawing" xmlns:w10="urn:schemas-microsoft-com:office:word" xmlns:w="http://schemas.openxmlformats.org/wordprocessingml/2006/main" xmlns:w14="http://schemas.microsoft.com/office/word/2010/wordml" xmlns:w15="http://schemas.microsoft.com/office/word/2012/wordml" xmlns:wpg="http://schemas.microsoft.com/office/word/2010/wordprocessingGroup" xmlns:wpi="http://schemas.microsoft.com/office/word/2010/wordprocessingInk" xmlns:wne="http://schemas.microsoft.com/office/word/2006/wordml" xmlns:wps="http://schemas.microsoft.com/office/word/2010/wordprocessingShape" mc:Ignorable="w14 w15 wp14">
+<w:endnotes xmlns:wpc="http://schemas.microsoft.com/office/word/2010/wordprocessingCanvas" xmlns:cx="http://schemas.microsoft.com/office/drawing/2014/chartex" xmlns:cx1="http://schemas.microsoft.com/office/drawing/2015/9/8/chartex" xmlns:mc="http://schemas.openxmlformats.org/markup-compatibility/2006" xmlns:o="urn:schemas-microsoft-com:office:office" xmlns:r="http://schemas.openxmlformats.org/officeDocument/2006/relationships" xmlns:m="http://schemas.openxmlformats.org/officeDocument/2006/math" xmlns:v="urn:schemas-microsoft-com:vml" xmlns:wp14="http://schemas.microsoft.com/office/word/2010/wordprocessingDrawing" xmlns:wp="http://schemas.openxmlformats.org/drawingml/2006/wordprocessingDrawing" xmlns:w10="urn:schemas-microsoft-com:office:word" xmlns:w="http://schemas.openxmlformats.org/wordprocessingml/2006/main" xmlns:w14="http://schemas.microsoft.com/office/word/2010/wordml" xmlns:w15="http://schemas.microsoft.com/office/word/2012/wordml" xmlns:w16se="http://schemas.microsoft.com/office/word/2015/wordml/symex" xmlns:wpg="http://schemas.microsoft.com/office/word/2010/wordprocessingGroup" xmlns:wpi="http://schemas.microsoft.com/office/word/2010/wordprocessingInk" xmlns:wne="http://schemas.microsoft.com/office/word/2006/wordml" xmlns:wps="http://schemas.microsoft.com/office/word/2010/wordprocessingShape" mc:Ignorable="w14 w15 w16se wp14">
   <w:endnote w:type="separator" w:id="-1">
     <w:p>
       <w:r>
@@ -24198,7 +23894,7 @@
 </file>
 
 <file path=word/footer1.xml><?xml version="1.0" encoding="utf-8"?>
-<w:ftr xmlns:wpc="http://schemas.microsoft.com/office/word/2010/wordprocessingCanvas" xmlns:mo="http://schemas.microsoft.com/office/mac/office/2008/main" xmlns:mc="http://schemas.openxmlformats.org/markup-compatibility/2006" xmlns:mv="urn:schemas-microsoft-com:mac:vml" xmlns:o="urn:schemas-microsoft-com:office:office" xmlns:r="http://schemas.openxmlformats.org/officeDocument/2006/relationships" xmlns:m="http://schemas.openxmlformats.org/officeDocument/2006/math" xmlns:v="urn:schemas-microsoft-com:vml" xmlns:wp14="http://schemas.microsoft.com/office/word/2010/wordprocessingDrawing" xmlns:wp="http://schemas.openxmlformats.org/drawingml/2006/wordprocessingDrawing" xmlns:w10="urn:schemas-microsoft-com:office:word" xmlns:w="http://schemas.openxmlformats.org/wordprocessingml/2006/main" xmlns:w14="http://schemas.microsoft.com/office/word/2010/wordml" xmlns:w15="http://schemas.microsoft.com/office/word/2012/wordml" xmlns:wpg="http://schemas.microsoft.com/office/word/2010/wordprocessingGroup" xmlns:wpi="http://schemas.microsoft.com/office/word/2010/wordprocessingInk" xmlns:wne="http://schemas.microsoft.com/office/word/2006/wordml" xmlns:wps="http://schemas.microsoft.com/office/word/2010/wordprocessingShape" mc:Ignorable="w14 w15 wp14">
+<w:ftr xmlns:wpc="http://schemas.microsoft.com/office/word/2010/wordprocessingCanvas" xmlns:cx="http://schemas.microsoft.com/office/drawing/2014/chartex" xmlns:cx1="http://schemas.microsoft.com/office/drawing/2015/9/8/chartex" xmlns:mc="http://schemas.openxmlformats.org/markup-compatibility/2006" xmlns:o="urn:schemas-microsoft-com:office:office" xmlns:r="http://schemas.openxmlformats.org/officeDocument/2006/relationships" xmlns:m="http://schemas.openxmlformats.org/officeDocument/2006/math" xmlns:v="urn:schemas-microsoft-com:vml" xmlns:wp14="http://schemas.microsoft.com/office/word/2010/wordprocessingDrawing" xmlns:wp="http://schemas.openxmlformats.org/drawingml/2006/wordprocessingDrawing" xmlns:w10="urn:schemas-microsoft-com:office:word" xmlns:w="http://schemas.openxmlformats.org/wordprocessingml/2006/main" xmlns:w14="http://schemas.microsoft.com/office/word/2010/wordml" xmlns:w15="http://schemas.microsoft.com/office/word/2012/wordml" xmlns:w16se="http://schemas.microsoft.com/office/word/2015/wordml/symex" xmlns:wpg="http://schemas.microsoft.com/office/word/2010/wordprocessingGroup" xmlns:wpi="http://schemas.microsoft.com/office/word/2010/wordprocessingInk" xmlns:wne="http://schemas.microsoft.com/office/word/2006/wordml" xmlns:wps="http://schemas.microsoft.com/office/word/2010/wordprocessingShape" mc:Ignorable="w14 w15 w16se wp14">
   <w:p>
     <w:pPr>
       <w:pStyle w:val="Footer"/>
@@ -24236,7 +23932,7 @@
 </file>
 
 <file path=word/footer2.xml><?xml version="1.0" encoding="utf-8"?>
-<w:ftr xmlns:wpc="http://schemas.microsoft.com/office/word/2010/wordprocessingCanvas" xmlns:mo="http://schemas.microsoft.com/office/mac/office/2008/main" xmlns:mc="http://schemas.openxmlformats.org/markup-compatibility/2006" xmlns:mv="urn:schemas-microsoft-com:mac:vml" xmlns:o="urn:schemas-microsoft-com:office:office" xmlns:r="http://schemas.openxmlformats.org/officeDocument/2006/relationships" xmlns:m="http://schemas.openxmlformats.org/officeDocument/2006/math" xmlns:v="urn:schemas-microsoft-com:vml" xmlns:wp14="http://schemas.microsoft.com/office/word/2010/wordprocessingDrawing" xmlns:wp="http://schemas.openxmlformats.org/drawingml/2006/wordprocessingDrawing" xmlns:w10="urn:schemas-microsoft-com:office:word" xmlns:w="http://schemas.openxmlformats.org/wordprocessingml/2006/main" xmlns:w14="http://schemas.microsoft.com/office/word/2010/wordml" xmlns:w15="http://schemas.microsoft.com/office/word/2012/wordml" xmlns:wpg="http://schemas.microsoft.com/office/word/2010/wordprocessingGroup" xmlns:wpi="http://schemas.microsoft.com/office/word/2010/wordprocessingInk" xmlns:wne="http://schemas.microsoft.com/office/word/2006/wordml" xmlns:wps="http://schemas.microsoft.com/office/word/2010/wordprocessingShape" mc:Ignorable="w14 w15 wp14">
+<w:ftr xmlns:wpc="http://schemas.microsoft.com/office/word/2010/wordprocessingCanvas" xmlns:cx="http://schemas.microsoft.com/office/drawing/2014/chartex" xmlns:cx1="http://schemas.microsoft.com/office/drawing/2015/9/8/chartex" xmlns:mc="http://schemas.openxmlformats.org/markup-compatibility/2006" xmlns:o="urn:schemas-microsoft-com:office:office" xmlns:r="http://schemas.openxmlformats.org/officeDocument/2006/relationships" xmlns:m="http://schemas.openxmlformats.org/officeDocument/2006/math" xmlns:v="urn:schemas-microsoft-com:vml" xmlns:wp14="http://schemas.microsoft.com/office/word/2010/wordprocessingDrawing" xmlns:wp="http://schemas.openxmlformats.org/drawingml/2006/wordprocessingDrawing" xmlns:w10="urn:schemas-microsoft-com:office:word" xmlns:w="http://schemas.openxmlformats.org/wordprocessingml/2006/main" xmlns:w14="http://schemas.microsoft.com/office/word/2010/wordml" xmlns:w15="http://schemas.microsoft.com/office/word/2012/wordml" xmlns:w16se="http://schemas.microsoft.com/office/word/2015/wordml/symex" xmlns:wpg="http://schemas.microsoft.com/office/word/2010/wordprocessingGroup" xmlns:wpi="http://schemas.microsoft.com/office/word/2010/wordprocessingInk" xmlns:wne="http://schemas.microsoft.com/office/word/2006/wordml" xmlns:wps="http://schemas.microsoft.com/office/word/2010/wordprocessingShape" mc:Ignorable="w14 w15 w16se wp14">
   <w:p>
     <w:pPr>
       <w:pStyle w:val="Footer"/>
@@ -24268,7 +23964,7 @@
         <w:rStyle w:val="PageNumber"/>
         <w:noProof/>
       </w:rPr>
-      <w:t>2</w:t>
+      <w:t>I</w:t>
     </w:r>
     <w:r>
       <w:rPr>
@@ -24287,7 +23983,7 @@
 </file>
 
 <file path=word/footnotes.xml><?xml version="1.0" encoding="utf-8"?>
-<w:footnotes xmlns:wpc="http://schemas.microsoft.com/office/word/2010/wordprocessingCanvas" xmlns:mo="http://schemas.microsoft.com/office/mac/office/2008/main" xmlns:mc="http://schemas.openxmlformats.org/markup-compatibility/2006" xmlns:mv="urn:schemas-microsoft-com:mac:vml" xmlns:o="urn:schemas-microsoft-com:office:office" xmlns:r="http://schemas.openxmlformats.org/officeDocument/2006/relationships" xmlns:m="http://schemas.openxmlformats.org/officeDocument/2006/math" xmlns:v="urn:schemas-microsoft-com:vml" xmlns:wp14="http://schemas.microsoft.com/office/word/2010/wordprocessingDrawing" xmlns:wp="http://schemas.openxmlformats.org/drawingml/2006/wordprocessingDrawing" xmlns:w10="urn:schemas-microsoft-com:office:word" xmlns:w="http://schemas.openxmlformats.org/wordprocessingml/2006/main" xmlns:w14="http://schemas.microsoft.com/office/word/2010/wordml" xmlns:w15="http://schemas.microsoft.com/office/word/2012/wordml" xmlns:wpg="http://schemas.microsoft.com/office/word/2010/wordprocessingGroup" xmlns:wpi="http://schemas.microsoft.com/office/word/2010/wordprocessingInk" xmlns:wne="http://schemas.microsoft.com/office/word/2006/wordml" xmlns:wps="http://schemas.microsoft.com/office/word/2010/wordprocessingShape" mc:Ignorable="w14 w15 wp14">
+<w:footnotes xmlns:wpc="http://schemas.microsoft.com/office/word/2010/wordprocessingCanvas" xmlns:cx="http://schemas.microsoft.com/office/drawing/2014/chartex" xmlns:cx1="http://schemas.microsoft.com/office/drawing/2015/9/8/chartex" xmlns:mc="http://schemas.openxmlformats.org/markup-compatibility/2006" xmlns:o="urn:schemas-microsoft-com:office:office" xmlns:r="http://schemas.openxmlformats.org/officeDocument/2006/relationships" xmlns:m="http://schemas.openxmlformats.org/officeDocument/2006/math" xmlns:v="urn:schemas-microsoft-com:vml" xmlns:wp14="http://schemas.microsoft.com/office/word/2010/wordprocessingDrawing" xmlns:wp="http://schemas.openxmlformats.org/drawingml/2006/wordprocessingDrawing" xmlns:w10="urn:schemas-microsoft-com:office:word" xmlns:w="http://schemas.openxmlformats.org/wordprocessingml/2006/main" xmlns:w14="http://schemas.microsoft.com/office/word/2010/wordml" xmlns:w15="http://schemas.microsoft.com/office/word/2012/wordml" xmlns:w16se="http://schemas.microsoft.com/office/word/2015/wordml/symex" xmlns:wpg="http://schemas.microsoft.com/office/word/2010/wordprocessingGroup" xmlns:wpi="http://schemas.microsoft.com/office/word/2010/wordprocessingInk" xmlns:wne="http://schemas.microsoft.com/office/word/2006/wordml" xmlns:wps="http://schemas.microsoft.com/office/word/2010/wordprocessingShape" mc:Ignorable="w14 w15 w16se wp14">
   <w:footnote w:type="separator" w:id="-1">
     <w:p>
       <w:r>
@@ -24306,8 +24002,8 @@
 </file>
 
 <file path=word/numbering.xml><?xml version="1.0" encoding="utf-8"?>
-<w:numbering xmlns:wpc="http://schemas.microsoft.com/office/word/2010/wordprocessingCanvas" xmlns:mo="http://schemas.microsoft.com/office/mac/office/2008/main" xmlns:mc="http://schemas.openxmlformats.org/markup-compatibility/2006" xmlns:mv="urn:schemas-microsoft-com:mac:vml" xmlns:o="urn:schemas-microsoft-com:office:office" xmlns:r="http://schemas.openxmlformats.org/officeDocument/2006/relationships" xmlns:m="http://schemas.openxmlformats.org/officeDocument/2006/math" xmlns:v="urn:schemas-microsoft-com:vml" xmlns:wp14="http://schemas.microsoft.com/office/word/2010/wordprocessingDrawing" xmlns:wp="http://schemas.openxmlformats.org/drawingml/2006/wordprocessingDrawing" xmlns:w10="urn:schemas-microsoft-com:office:word" xmlns:w="http://schemas.openxmlformats.org/wordprocessingml/2006/main" xmlns:w14="http://schemas.microsoft.com/office/word/2010/wordml" xmlns:w15="http://schemas.microsoft.com/office/word/2012/wordml" xmlns:wpg="http://schemas.microsoft.com/office/word/2010/wordprocessingGroup" xmlns:wpi="http://schemas.microsoft.com/office/word/2010/wordprocessingInk" xmlns:wne="http://schemas.microsoft.com/office/word/2006/wordml" xmlns:wps="http://schemas.microsoft.com/office/word/2010/wordprocessingShape" mc:Ignorable="w14 w15 wp14">
-  <w:abstractNum w:abstractNumId="0">
+<w:numbering xmlns:wpc="http://schemas.microsoft.com/office/word/2010/wordprocessingCanvas" xmlns:cx="http://schemas.microsoft.com/office/drawing/2014/chartex" xmlns:cx1="http://schemas.microsoft.com/office/drawing/2015/9/8/chartex" xmlns:mc="http://schemas.openxmlformats.org/markup-compatibility/2006" xmlns:o="urn:schemas-microsoft-com:office:office" xmlns:r="http://schemas.openxmlformats.org/officeDocument/2006/relationships" xmlns:m="http://schemas.openxmlformats.org/officeDocument/2006/math" xmlns:v="urn:schemas-microsoft-com:vml" xmlns:wp14="http://schemas.microsoft.com/office/word/2010/wordprocessingDrawing" xmlns:wp="http://schemas.openxmlformats.org/drawingml/2006/wordprocessingDrawing" xmlns:w10="urn:schemas-microsoft-com:office:word" xmlns:w="http://schemas.openxmlformats.org/wordprocessingml/2006/main" xmlns:w14="http://schemas.microsoft.com/office/word/2010/wordml" xmlns:w15="http://schemas.microsoft.com/office/word/2012/wordml" xmlns:w16se="http://schemas.microsoft.com/office/word/2015/wordml/symex" xmlns:wpg="http://schemas.microsoft.com/office/word/2010/wordprocessingGroup" xmlns:wpi="http://schemas.microsoft.com/office/word/2010/wordprocessingInk" xmlns:wne="http://schemas.microsoft.com/office/word/2006/wordml" xmlns:wps="http://schemas.microsoft.com/office/word/2010/wordprocessingShape" mc:Ignorable="w14 w15 w16se wp14">
+  <w:abstractNum w:abstractNumId="0" w15:restartNumberingAfterBreak="0">
     <w:nsid w:val="00000001"/>
     <w:multiLevelType w:val="hybridMultilevel"/>
     <w:tmpl w:val="00000001"/>
@@ -24361,7 +24057,7 @@
       <w:lvlJc w:val="left"/>
     </w:lvl>
   </w:abstractNum>
-  <w:abstractNum w:abstractNumId="1">
+  <w:abstractNum w:abstractNumId="1" w15:restartNumberingAfterBreak="0">
     <w:nsid w:val="00000002"/>
     <w:multiLevelType w:val="hybridMultilevel"/>
     <w:tmpl w:val="00000002"/>
@@ -24415,7 +24111,7 @@
       <w:lvlJc w:val="left"/>
     </w:lvl>
   </w:abstractNum>
-  <w:abstractNum w:abstractNumId="2">
+  <w:abstractNum w:abstractNumId="2" w15:restartNumberingAfterBreak="0">
     <w:nsid w:val="00000003"/>
     <w:multiLevelType w:val="hybridMultilevel"/>
     <w:tmpl w:val="00000003"/>
@@ -24469,7 +24165,7 @@
       <w:lvlJc w:val="left"/>
     </w:lvl>
   </w:abstractNum>
-  <w:abstractNum w:abstractNumId="3">
+  <w:abstractNum w:abstractNumId="3" w15:restartNumberingAfterBreak="0">
     <w:nsid w:val="02D960C6"/>
     <w:multiLevelType w:val="hybridMultilevel"/>
     <w:tmpl w:val="E2F683F0"/>
@@ -24555,7 +24251,7 @@
       </w:pPr>
     </w:lvl>
   </w:abstractNum>
-  <w:abstractNum w:abstractNumId="4">
+  <w:abstractNum w:abstractNumId="4" w15:restartNumberingAfterBreak="0">
     <w:nsid w:val="0A9F25EB"/>
     <w:multiLevelType w:val="hybridMultilevel"/>
     <w:tmpl w:val="D6DEB62C"/>
@@ -24641,7 +24337,7 @@
       </w:pPr>
     </w:lvl>
   </w:abstractNum>
-  <w:abstractNum w:abstractNumId="5">
+  <w:abstractNum w:abstractNumId="5" w15:restartNumberingAfterBreak="0">
     <w:nsid w:val="0BC234D7"/>
     <w:multiLevelType w:val="hybridMultilevel"/>
     <w:tmpl w:val="C974121C"/>
@@ -24730,7 +24426,7 @@
       </w:pPr>
     </w:lvl>
   </w:abstractNum>
-  <w:abstractNum w:abstractNumId="6">
+  <w:abstractNum w:abstractNumId="6" w15:restartNumberingAfterBreak="0">
     <w:nsid w:val="0C0718F7"/>
     <w:multiLevelType w:val="hybridMultilevel"/>
     <w:tmpl w:val="9D10F1D8"/>
@@ -24816,7 +24512,7 @@
       </w:pPr>
     </w:lvl>
   </w:abstractNum>
-  <w:abstractNum w:abstractNumId="7">
+  <w:abstractNum w:abstractNumId="7" w15:restartNumberingAfterBreak="0">
     <w:nsid w:val="100073EA"/>
     <w:multiLevelType w:val="hybridMultilevel"/>
     <w:tmpl w:val="E2F683F0"/>
@@ -24902,7 +24598,7 @@
       </w:pPr>
     </w:lvl>
   </w:abstractNum>
-  <w:abstractNum w:abstractNumId="8">
+  <w:abstractNum w:abstractNumId="8" w15:restartNumberingAfterBreak="0">
     <w:nsid w:val="1AB558D3"/>
     <w:multiLevelType w:val="hybridMultilevel"/>
     <w:tmpl w:val="E2F683F0"/>
@@ -24988,7 +24684,7 @@
       </w:pPr>
     </w:lvl>
   </w:abstractNum>
-  <w:abstractNum w:abstractNumId="9">
+  <w:abstractNum w:abstractNumId="9" w15:restartNumberingAfterBreak="0">
     <w:nsid w:val="1D282CE6"/>
     <w:multiLevelType w:val="hybridMultilevel"/>
     <w:tmpl w:val="9D10F1D8"/>
@@ -25074,7 +24770,7 @@
       </w:pPr>
     </w:lvl>
   </w:abstractNum>
-  <w:abstractNum w:abstractNumId="10">
+  <w:abstractNum w:abstractNumId="10" w15:restartNumberingAfterBreak="0">
     <w:nsid w:val="1DD11F9D"/>
     <w:multiLevelType w:val="hybridMultilevel"/>
     <w:tmpl w:val="2692FA40"/>
@@ -25160,7 +24856,7 @@
       </w:pPr>
     </w:lvl>
   </w:abstractNum>
-  <w:abstractNum w:abstractNumId="11">
+  <w:abstractNum w:abstractNumId="11" w15:restartNumberingAfterBreak="0">
     <w:nsid w:val="1F10678C"/>
     <w:multiLevelType w:val="hybridMultilevel"/>
     <w:tmpl w:val="FF82A7DA"/>
@@ -25246,7 +24942,7 @@
       </w:pPr>
     </w:lvl>
   </w:abstractNum>
-  <w:abstractNum w:abstractNumId="12">
+  <w:abstractNum w:abstractNumId="12" w15:restartNumberingAfterBreak="0">
     <w:nsid w:val="21B7236A"/>
     <w:multiLevelType w:val="multilevel"/>
     <w:tmpl w:val="C330B10C"/>
@@ -25359,7 +25055,7 @@
       </w:pPr>
     </w:lvl>
   </w:abstractNum>
-  <w:abstractNum w:abstractNumId="13">
+  <w:abstractNum w:abstractNumId="13" w15:restartNumberingAfterBreak="0">
     <w:nsid w:val="2AD913F3"/>
     <w:multiLevelType w:val="hybridMultilevel"/>
     <w:tmpl w:val="18D03D28"/>
@@ -25445,7 +25141,7 @@
       </w:pPr>
     </w:lvl>
   </w:abstractNum>
-  <w:abstractNum w:abstractNumId="14">
+  <w:abstractNum w:abstractNumId="14" w15:restartNumberingAfterBreak="0">
     <w:nsid w:val="2DA26AD6"/>
     <w:multiLevelType w:val="hybridMultilevel"/>
     <w:tmpl w:val="E2F683F0"/>
@@ -25531,7 +25227,7 @@
       </w:pPr>
     </w:lvl>
   </w:abstractNum>
-  <w:abstractNum w:abstractNumId="15">
+  <w:abstractNum w:abstractNumId="15" w15:restartNumberingAfterBreak="0">
     <w:nsid w:val="3AB875A3"/>
     <w:multiLevelType w:val="hybridMultilevel"/>
     <w:tmpl w:val="9D10F1D8"/>
@@ -25617,7 +25313,7 @@
       </w:pPr>
     </w:lvl>
   </w:abstractNum>
-  <w:abstractNum w:abstractNumId="16">
+  <w:abstractNum w:abstractNumId="16" w15:restartNumberingAfterBreak="0">
     <w:nsid w:val="3AF7625E"/>
     <w:multiLevelType w:val="hybridMultilevel"/>
     <w:tmpl w:val="FF82A7DA"/>
@@ -25703,7 +25399,7 @@
       </w:pPr>
     </w:lvl>
   </w:abstractNum>
-  <w:abstractNum w:abstractNumId="17">
+  <w:abstractNum w:abstractNumId="17" w15:restartNumberingAfterBreak="0">
     <w:nsid w:val="426A1C18"/>
     <w:multiLevelType w:val="hybridMultilevel"/>
     <w:tmpl w:val="18D03D28"/>
@@ -25789,7 +25485,7 @@
       </w:pPr>
     </w:lvl>
   </w:abstractNum>
-  <w:abstractNum w:abstractNumId="18">
+  <w:abstractNum w:abstractNumId="18" w15:restartNumberingAfterBreak="0">
     <w:nsid w:val="43CB0274"/>
     <w:multiLevelType w:val="hybridMultilevel"/>
     <w:tmpl w:val="64CA38BE"/>
@@ -25878,7 +25574,7 @@
       </w:pPr>
     </w:lvl>
   </w:abstractNum>
-  <w:abstractNum w:abstractNumId="19">
+  <w:abstractNum w:abstractNumId="19" w15:restartNumberingAfterBreak="0">
     <w:nsid w:val="48D97819"/>
     <w:multiLevelType w:val="hybridMultilevel"/>
     <w:tmpl w:val="4E1C163C"/>
@@ -25991,7 +25687,7 @@
       </w:rPr>
     </w:lvl>
   </w:abstractNum>
-  <w:abstractNum w:abstractNumId="20">
+  <w:abstractNum w:abstractNumId="20" w15:restartNumberingAfterBreak="0">
     <w:nsid w:val="49DC3ECD"/>
     <w:multiLevelType w:val="hybridMultilevel"/>
     <w:tmpl w:val="1562D3F8"/>
@@ -26077,7 +25773,7 @@
       </w:pPr>
     </w:lvl>
   </w:abstractNum>
-  <w:abstractNum w:abstractNumId="21">
+  <w:abstractNum w:abstractNumId="21" w15:restartNumberingAfterBreak="0">
     <w:nsid w:val="4FCC11C0"/>
     <w:multiLevelType w:val="hybridMultilevel"/>
     <w:tmpl w:val="E2F683F0"/>
@@ -26163,7 +25859,7 @@
       </w:pPr>
     </w:lvl>
   </w:abstractNum>
-  <w:abstractNum w:abstractNumId="22">
+  <w:abstractNum w:abstractNumId="22" w15:restartNumberingAfterBreak="0">
     <w:nsid w:val="524E4633"/>
     <w:multiLevelType w:val="hybridMultilevel"/>
     <w:tmpl w:val="18D03D28"/>
@@ -26249,7 +25945,7 @@
       </w:pPr>
     </w:lvl>
   </w:abstractNum>
-  <w:abstractNum w:abstractNumId="23">
+  <w:abstractNum w:abstractNumId="23" w15:restartNumberingAfterBreak="0">
     <w:nsid w:val="567468B3"/>
     <w:multiLevelType w:val="multilevel"/>
     <w:tmpl w:val="C16E2CF8"/>
@@ -26398,7 +26094,7 @@
       </w:rPr>
     </w:lvl>
   </w:abstractNum>
-  <w:abstractNum w:abstractNumId="24">
+  <w:abstractNum w:abstractNumId="24" w15:restartNumberingAfterBreak="0">
     <w:nsid w:val="58FA3431"/>
     <w:multiLevelType w:val="multilevel"/>
     <w:tmpl w:val="D968FCA8"/>
@@ -26511,7 +26207,7 @@
       </w:pPr>
     </w:lvl>
   </w:abstractNum>
-  <w:abstractNum w:abstractNumId="25">
+  <w:abstractNum w:abstractNumId="25" w15:restartNumberingAfterBreak="0">
     <w:nsid w:val="5A013272"/>
     <w:multiLevelType w:val="hybridMultilevel"/>
     <w:tmpl w:val="DA0EC3B6"/>
@@ -26597,7 +26293,7 @@
       </w:pPr>
     </w:lvl>
   </w:abstractNum>
-  <w:abstractNum w:abstractNumId="26">
+  <w:abstractNum w:abstractNumId="26" w15:restartNumberingAfterBreak="0">
     <w:nsid w:val="5CCC5688"/>
     <w:multiLevelType w:val="hybridMultilevel"/>
     <w:tmpl w:val="C898FB14"/>
@@ -26683,7 +26379,7 @@
       </w:pPr>
     </w:lvl>
   </w:abstractNum>
-  <w:abstractNum w:abstractNumId="27">
+  <w:abstractNum w:abstractNumId="27" w15:restartNumberingAfterBreak="0">
     <w:nsid w:val="5F8A7D59"/>
     <w:multiLevelType w:val="hybridMultilevel"/>
     <w:tmpl w:val="05FCD6D2"/>
@@ -26769,7 +26465,7 @@
       </w:pPr>
     </w:lvl>
   </w:abstractNum>
-  <w:abstractNum w:abstractNumId="28">
+  <w:abstractNum w:abstractNumId="28" w15:restartNumberingAfterBreak="0">
     <w:nsid w:val="6F113FE3"/>
     <w:multiLevelType w:val="hybridMultilevel"/>
     <w:tmpl w:val="9D10F1D8"/>
@@ -26855,7 +26551,7 @@
       </w:pPr>
     </w:lvl>
   </w:abstractNum>
-  <w:abstractNum w:abstractNumId="29">
+  <w:abstractNum w:abstractNumId="29" w15:restartNumberingAfterBreak="0">
     <w:nsid w:val="710055EE"/>
     <w:multiLevelType w:val="hybridMultilevel"/>
     <w:tmpl w:val="D6DEB62C"/>
@@ -26941,7 +26637,7 @@
       </w:pPr>
     </w:lvl>
   </w:abstractNum>
-  <w:abstractNum w:abstractNumId="30">
+  <w:abstractNum w:abstractNumId="30" w15:restartNumberingAfterBreak="0">
     <w:nsid w:val="722E3015"/>
     <w:multiLevelType w:val="hybridMultilevel"/>
     <w:tmpl w:val="B016ECC4"/>
@@ -27027,7 +26723,7 @@
       </w:pPr>
     </w:lvl>
   </w:abstractNum>
-  <w:abstractNum w:abstractNumId="31">
+  <w:abstractNum w:abstractNumId="31" w15:restartNumberingAfterBreak="0">
     <w:nsid w:val="777A4DBF"/>
     <w:multiLevelType w:val="hybridMultilevel"/>
     <w:tmpl w:val="F40AD376"/>
@@ -27116,7 +26812,7 @@
       </w:pPr>
     </w:lvl>
   </w:abstractNum>
-  <w:abstractNum w:abstractNumId="32">
+  <w:abstractNum w:abstractNumId="32" w15:restartNumberingAfterBreak="0">
     <w:nsid w:val="7A1712F9"/>
     <w:multiLevelType w:val="hybridMultilevel"/>
     <w:tmpl w:val="1DD838D8"/>
@@ -27305,7 +27001,7 @@
 </file>
 
 <file path=word/styles.xml><?xml version="1.0" encoding="utf-8"?>
-<w:styles xmlns:mc="http://schemas.openxmlformats.org/markup-compatibility/2006" xmlns:r="http://schemas.openxmlformats.org/officeDocument/2006/relationships" xmlns:w="http://schemas.openxmlformats.org/wordprocessingml/2006/main" xmlns:w14="http://schemas.microsoft.com/office/word/2010/wordml" xmlns:w15="http://schemas.microsoft.com/office/word/2012/wordml" mc:Ignorable="w14 w15">
+<w:styles xmlns:mc="http://schemas.openxmlformats.org/markup-compatibility/2006" xmlns:r="http://schemas.openxmlformats.org/officeDocument/2006/relationships" xmlns:w="http://schemas.openxmlformats.org/wordprocessingml/2006/main" xmlns:w14="http://schemas.microsoft.com/office/word/2010/wordml" xmlns:w15="http://schemas.microsoft.com/office/word/2012/wordml" xmlns:w16se="http://schemas.microsoft.com/office/word/2015/wordml/symex" mc:Ignorable="w14 w15 w16se">
   <w:docDefaults>
     <w:rPrDefault>
       <w:rPr>
@@ -27321,7 +27017,7 @@
       </w:pPr>
     </w:pPrDefault>
   </w:docDefaults>
-  <w:latentStyles w:defLockedState="0" w:defUIPriority="99" w:defSemiHidden="0" w:defUnhideWhenUsed="0" w:defQFormat="0" w:count="380">
+  <w:latentStyles w:defLockedState="0" w:defUIPriority="99" w:defSemiHidden="0" w:defUnhideWhenUsed="0" w:defQFormat="0" w:count="371">
     <w:lsdException w:name="Normal" w:uiPriority="0" w:qFormat="1"/>
     <w:lsdException w:name="heading 1" w:uiPriority="9" w:qFormat="1"/>
     <w:lsdException w:name="heading 2" w:semiHidden="1" w:uiPriority="9" w:unhideWhenUsed="1" w:qFormat="1"/>
@@ -27478,15 +27174,6 @@
     <w:lsdException w:name="Balloon Text" w:semiHidden="1" w:unhideWhenUsed="1"/>
     <w:lsdException w:name="Table Grid" w:uiPriority="59"/>
     <w:lsdException w:name="Table Theme" w:semiHidden="1" w:unhideWhenUsed="1"/>
-    <w:lsdException w:name="Note Level 1" w:semiHidden="1" w:unhideWhenUsed="1"/>
-    <w:lsdException w:name="Note Level 2" w:semiHidden="1" w:unhideWhenUsed="1"/>
-    <w:lsdException w:name="Note Level 3" w:semiHidden="1" w:unhideWhenUsed="1"/>
-    <w:lsdException w:name="Note Level 4" w:semiHidden="1" w:unhideWhenUsed="1"/>
-    <w:lsdException w:name="Note Level 5" w:semiHidden="1" w:unhideWhenUsed="1"/>
-    <w:lsdException w:name="Note Level 6" w:semiHidden="1" w:unhideWhenUsed="1"/>
-    <w:lsdException w:name="Note Level 7" w:semiHidden="1" w:unhideWhenUsed="1"/>
-    <w:lsdException w:name="Note Level 8" w:semiHidden="1" w:unhideWhenUsed="1"/>
-    <w:lsdException w:name="Note Level 9" w:semiHidden="1" w:unhideWhenUsed="1"/>
     <w:lsdException w:name="Placeholder Text" w:semiHidden="1"/>
     <w:lsdException w:name="No Spacing" w:uiPriority="1" w:qFormat="1"/>
     <w:lsdException w:name="Light Shading" w:uiPriority="60"/>
@@ -28016,7 +27703,6 @@
       <w:spacing w:after="0" w:line="240" w:lineRule="auto"/>
     </w:pPr>
     <w:tblPr>
-      <w:tblInd w:w="0" w:type="dxa"/>
       <w:tblBorders>
         <w:top w:val="single" w:sz="4" w:space="0" w:color="auto"/>
         <w:left w:val="single" w:sz="4" w:space="0" w:color="auto"/>
@@ -28025,12 +27711,6 @@
         <w:insideH w:val="single" w:sz="4" w:space="0" w:color="auto"/>
         <w:insideV w:val="single" w:sz="4" w:space="0" w:color="auto"/>
       </w:tblBorders>
-      <w:tblCellMar>
-        <w:top w:w="0" w:type="dxa"/>
-        <w:left w:w="108" w:type="dxa"/>
-        <w:bottom w:w="0" w:type="dxa"/>
-        <w:right w:w="108" w:type="dxa"/>
-      </w:tblCellMar>
     </w:tblPr>
   </w:style>
   <w:style w:type="table" w:customStyle="1" w:styleId="PlainTable31">
@@ -28044,13 +27724,6 @@
     <w:tblPr>
       <w:tblStyleRowBandSize w:val="1"/>
       <w:tblStyleColBandSize w:val="1"/>
-      <w:tblInd w:w="0" w:type="dxa"/>
-      <w:tblCellMar>
-        <w:top w:w="0" w:type="dxa"/>
-        <w:left w:w="108" w:type="dxa"/>
-        <w:bottom w:w="0" w:type="dxa"/>
-        <w:right w:w="108" w:type="dxa"/>
-      </w:tblCellMar>
     </w:tblPr>
     <w:tblStylePr w:type="firstRow">
       <w:rPr>
@@ -28432,7 +28105,6 @@
     <w:tblPr>
       <w:tblStyleRowBandSize w:val="1"/>
       <w:tblStyleColBandSize w:val="1"/>
-      <w:tblInd w:w="0" w:type="dxa"/>
       <w:tblBorders>
         <w:top w:val="single" w:sz="4" w:space="0" w:color="BFBFBF" w:themeColor="background1" w:themeShade="BF"/>
         <w:left w:val="single" w:sz="4" w:space="0" w:color="BFBFBF" w:themeColor="background1" w:themeShade="BF"/>
@@ -28441,12 +28113,6 @@
         <w:insideH w:val="single" w:sz="4" w:space="0" w:color="BFBFBF" w:themeColor="background1" w:themeShade="BF"/>
         <w:insideV w:val="single" w:sz="4" w:space="0" w:color="BFBFBF" w:themeColor="background1" w:themeShade="BF"/>
       </w:tblBorders>
-      <w:tblCellMar>
-        <w:top w:w="0" w:type="dxa"/>
-        <w:left w:w="108" w:type="dxa"/>
-        <w:bottom w:w="0" w:type="dxa"/>
-        <w:right w:w="108" w:type="dxa"/>
-      </w:tblCellMar>
     </w:tblPr>
     <w:tblStylePr w:type="firstRow">
       <w:rPr>
@@ -28502,7 +28168,6 @@
     <w:tblPr>
       <w:tblStyleRowBandSize w:val="1"/>
       <w:tblStyleColBandSize w:val="1"/>
-      <w:tblInd w:w="0" w:type="dxa"/>
       <w:tblBorders>
         <w:top w:val="single" w:sz="4" w:space="0" w:color="DBDBDB" w:themeColor="accent3" w:themeTint="66"/>
         <w:left w:val="single" w:sz="4" w:space="0" w:color="DBDBDB" w:themeColor="accent3" w:themeTint="66"/>
@@ -28511,12 +28176,6 @@
         <w:insideH w:val="single" w:sz="4" w:space="0" w:color="DBDBDB" w:themeColor="accent3" w:themeTint="66"/>
         <w:insideV w:val="single" w:sz="4" w:space="0" w:color="DBDBDB" w:themeColor="accent3" w:themeTint="66"/>
       </w:tblBorders>
-      <w:tblCellMar>
-        <w:top w:w="0" w:type="dxa"/>
-        <w:left w:w="108" w:type="dxa"/>
-        <w:bottom w:w="0" w:type="dxa"/>
-        <w:right w:w="108" w:type="dxa"/>
-      </w:tblCellMar>
     </w:tblPr>
     <w:tblStylePr w:type="firstRow">
       <w:rPr>
@@ -28564,7 +28223,6 @@
       <w:spacing w:after="0" w:line="240" w:lineRule="auto"/>
     </w:pPr>
     <w:tblPr>
-      <w:tblInd w:w="0" w:type="dxa"/>
       <w:tblBorders>
         <w:top w:val="single" w:sz="4" w:space="0" w:color="BFBFBF" w:themeColor="background1" w:themeShade="BF"/>
         <w:left w:val="single" w:sz="4" w:space="0" w:color="BFBFBF" w:themeColor="background1" w:themeShade="BF"/>
@@ -28573,12 +28231,6 @@
         <w:insideH w:val="single" w:sz="4" w:space="0" w:color="BFBFBF" w:themeColor="background1" w:themeShade="BF"/>
         <w:insideV w:val="single" w:sz="4" w:space="0" w:color="BFBFBF" w:themeColor="background1" w:themeShade="BF"/>
       </w:tblBorders>
-      <w:tblCellMar>
-        <w:top w:w="0" w:type="dxa"/>
-        <w:left w:w="108" w:type="dxa"/>
-        <w:bottom w:w="0" w:type="dxa"/>
-        <w:right w:w="108" w:type="dxa"/>
-      </w:tblCellMar>
     </w:tblPr>
   </w:style>
   <w:style w:type="character" w:styleId="PageNumber">
@@ -28855,7 +28507,7 @@
 
 <file path=customXml/item1.xml><?xml version="1.0" encoding="utf-8"?>
 <CoverPageProperties xmlns="http://schemas.microsoft.com/office/2006/coverPageProps">
-  <PublishDate>Summner 2017</PublishDate>
+  <PublishDate>Summer 2017</PublishDate>
   <Abstract/>
   <CompanyAddress/>
   <CompanyPhone/>
@@ -28936,7 +28588,7 @@
 </file>
 
 <file path=customXml/itemProps2.xml><?xml version="1.0" encoding="utf-8"?>
-<ds:datastoreItem xmlns:ds="http://schemas.openxmlformats.org/officeDocument/2006/customXml" ds:itemID="{B365D6F1-8EFA-EA4A-AB98-4A59105260A2}">
+<ds:datastoreItem xmlns:ds="http://schemas.openxmlformats.org/officeDocument/2006/customXml" ds:itemID="{715F19FD-115F-45A6-8139-2182A490592B}">
   <ds:schemaRefs>
     <ds:schemaRef ds:uri="http://schemas.openxmlformats.org/officeDocument/2006/bibliography"/>
   </ds:schemaRefs>

</xml_diff>

<commit_message>
Adds Imam Bux Separator
Adds Imam Bux Separator
</commit_message>
<xml_diff>
--- a/Paper.docx
+++ b/Paper.docx
@@ -12023,46 +12023,29 @@
       </w:r>
       <w:bookmarkEnd w:id="45"/>
     </w:p>
-    <w:p>
-      <w:pPr>
-        <w:spacing w:after="160" w:line="259" w:lineRule="auto"/>
-      </w:pPr>
-    </w:p>
-    <w:p>
-      <w:pPr>
-        <w:spacing w:after="160" w:line="259" w:lineRule="auto"/>
-      </w:pPr>
-    </w:p>
-    <w:p>
-      <w:pPr>
-        <w:spacing w:after="160" w:line="259" w:lineRule="auto"/>
+    <w:p/>
+    <w:p>
+      <w:bookmarkStart w:id="46" w:name="_GoBack"/>
+      <w:bookmarkEnd w:id="46"/>
+    </w:p>
+    <w:p/>
+    <w:p>
+      <w:pPr>
         <w:jc w:val="center"/>
       </w:pPr>
       <w:r>
-        <w:t>&lt;</w:t>
-      </w:r>
-      <w:r>
-        <w:t>Imam</w:t>
-      </w:r>
-      <w:r>
-        <w:t>&gt;</w:t>
-      </w:r>
-    </w:p>
-    <w:p>
-      <w:pPr>
-        <w:spacing w:after="160" w:line="259" w:lineRule="auto"/>
+        <w:t>Imam Bux</w:t>
+      </w:r>
+    </w:p>
+    <w:p>
+      <w:pPr>
         <w:jc w:val="center"/>
-        <w:rPr>
-          <w:rFonts w:eastAsiaTheme="majorEastAsia"/>
-          <w:color w:val="000000" w:themeColor="text1"/>
-        </w:rPr>
-      </w:pPr>
-      <w:r>
-        <w:rPr>
-          <w:rFonts w:eastAsiaTheme="majorEastAsia"/>
-          <w:color w:val="000000" w:themeColor="text1"/>
-        </w:rPr>
-        <w:t>&lt;std no&gt;</w:t>
+      </w:pPr>
+      <w:r>
+        <w:t xml:space="preserve">Matrikel-Nr: </w:t>
+      </w:r>
+      <w:r>
+        <w:t>347704</w:t>
       </w:r>
     </w:p>
     <w:p>
@@ -12092,7 +12075,7 @@
           <w:rFonts w:cs="Times New Roman"/>
         </w:rPr>
       </w:pPr>
-      <w:bookmarkStart w:id="46" w:name="_Toc490070163"/>
+      <w:bookmarkStart w:id="47" w:name="_Toc490070163"/>
       <w:r>
         <w:rPr>
           <w:rFonts w:cs="Times New Roman"/>
@@ -12107,14 +12090,14 @@
         <w:t>Virtual Project Management</w:t>
       </w:r>
       <w:bookmarkEnd w:id="3"/>
-      <w:bookmarkEnd w:id="46"/>
+      <w:bookmarkEnd w:id="47"/>
     </w:p>
     <w:p>
       <w:pPr>
         <w:pStyle w:val="Heading3"/>
       </w:pPr>
-      <w:bookmarkStart w:id="47" w:name="_Toc488149239"/>
-      <w:bookmarkStart w:id="48" w:name="_Toc490070164"/>
+      <w:bookmarkStart w:id="48" w:name="_Toc488149239"/>
+      <w:bookmarkStart w:id="49" w:name="_Toc490070164"/>
       <w:r>
         <w:t xml:space="preserve">1.1 </w:t>
       </w:r>
@@ -12133,8 +12116,8 @@
       <w:r>
         <w:t>irtual</w:t>
       </w:r>
-      <w:bookmarkEnd w:id="47"/>
       <w:bookmarkEnd w:id="48"/>
+      <w:bookmarkEnd w:id="49"/>
     </w:p>
     <w:p>
       <w:pPr>
@@ -12345,16 +12328,16 @@
       <w:pPr>
         <w:pStyle w:val="Heading3"/>
       </w:pPr>
-      <w:bookmarkStart w:id="49" w:name="_Toc488149240"/>
-      <w:bookmarkStart w:id="50" w:name="_Toc490070165"/>
+      <w:bookmarkStart w:id="50" w:name="_Toc488149240"/>
+      <w:bookmarkStart w:id="51" w:name="_Toc490070165"/>
       <w:r>
         <w:t xml:space="preserve">1.2 </w:t>
       </w:r>
       <w:r>
         <w:t>Virtual Project Management</w:t>
       </w:r>
-      <w:bookmarkEnd w:id="49"/>
       <w:bookmarkEnd w:id="50"/>
+      <w:bookmarkEnd w:id="51"/>
     </w:p>
     <w:p>
       <w:pPr>
@@ -12501,16 +12484,16 @@
       <w:pPr>
         <w:pStyle w:val="Heading3"/>
       </w:pPr>
-      <w:bookmarkStart w:id="51" w:name="_Toc488149241"/>
-      <w:bookmarkStart w:id="52" w:name="_Toc490070166"/>
+      <w:bookmarkStart w:id="52" w:name="_Toc488149241"/>
+      <w:bookmarkStart w:id="53" w:name="_Toc490070166"/>
       <w:r>
         <w:t xml:space="preserve">1.3 </w:t>
       </w:r>
       <w:r>
         <w:t>Virtual Teams</w:t>
       </w:r>
-      <w:bookmarkEnd w:id="51"/>
       <w:bookmarkEnd w:id="52"/>
+      <w:bookmarkEnd w:id="53"/>
     </w:p>
     <w:p>
       <w:pPr>
@@ -12553,16 +12536,16 @@
       <w:pPr>
         <w:pStyle w:val="Heading3"/>
       </w:pPr>
-      <w:bookmarkStart w:id="53" w:name="_Toc488149242"/>
-      <w:bookmarkStart w:id="54" w:name="_Toc490070167"/>
+      <w:bookmarkStart w:id="54" w:name="_Toc488149242"/>
+      <w:bookmarkStart w:id="55" w:name="_Toc490070167"/>
       <w:r>
         <w:t xml:space="preserve">1.4 </w:t>
       </w:r>
       <w:r>
         <w:t>Intercultural Virtual Projects</w:t>
       </w:r>
-      <w:bookmarkEnd w:id="53"/>
       <w:bookmarkEnd w:id="54"/>
+      <w:bookmarkEnd w:id="55"/>
     </w:p>
     <w:p>
       <w:pPr>
@@ -12583,8 +12566,8 @@
       <w:pPr>
         <w:pStyle w:val="Heading3"/>
       </w:pPr>
-      <w:bookmarkStart w:id="55" w:name="_Toc488149243"/>
-      <w:bookmarkStart w:id="56" w:name="_Toc490070168"/>
+      <w:bookmarkStart w:id="56" w:name="_Toc488149243"/>
+      <w:bookmarkStart w:id="57" w:name="_Toc490070168"/>
       <w:r>
         <w:t xml:space="preserve">1.5 </w:t>
       </w:r>
@@ -12594,8 +12577,8 @@
       <w:r>
         <w:t xml:space="preserve"> in Intercultural Virtual Projects</w:t>
       </w:r>
-      <w:bookmarkEnd w:id="55"/>
       <w:bookmarkEnd w:id="56"/>
+      <w:bookmarkEnd w:id="57"/>
     </w:p>
     <w:p>
       <w:pPr>
@@ -12779,8 +12762,8 @@
           <w:rFonts w:cs="Times New Roman"/>
         </w:rPr>
       </w:pPr>
-      <w:bookmarkStart w:id="57" w:name="_Toc488149244"/>
-      <w:bookmarkStart w:id="58" w:name="_Toc490070169"/>
+      <w:bookmarkStart w:id="58" w:name="_Toc488149244"/>
+      <w:bookmarkStart w:id="59" w:name="_Toc490070169"/>
       <w:r>
         <w:rPr>
           <w:rFonts w:cs="Times New Roman"/>
@@ -12793,15 +12776,15 @@
         </w:rPr>
         <w:t>Theory and Literature Review</w:t>
       </w:r>
-      <w:bookmarkEnd w:id="57"/>
       <w:bookmarkEnd w:id="58"/>
+      <w:bookmarkEnd w:id="59"/>
     </w:p>
     <w:p>
       <w:pPr>
         <w:pStyle w:val="Heading3"/>
       </w:pPr>
-      <w:bookmarkStart w:id="59" w:name="_Toc488149245"/>
-      <w:bookmarkStart w:id="60" w:name="_Toc490070170"/>
+      <w:bookmarkStart w:id="60" w:name="_Toc488149245"/>
+      <w:bookmarkStart w:id="61" w:name="_Toc490070170"/>
       <w:r>
         <w:t xml:space="preserve">2.1 </w:t>
       </w:r>
@@ -12814,8 +12797,8 @@
       <w:r>
         <w:t>Teams</w:t>
       </w:r>
-      <w:bookmarkEnd w:id="59"/>
       <w:bookmarkEnd w:id="60"/>
+      <w:bookmarkEnd w:id="61"/>
     </w:p>
     <w:p>
       <w:pPr>
@@ -12963,8 +12946,8 @@
       <w:pPr>
         <w:pStyle w:val="Heading3"/>
       </w:pPr>
-      <w:bookmarkStart w:id="61" w:name="_Toc488149246"/>
-      <w:bookmarkStart w:id="62" w:name="_Toc490070171"/>
+      <w:bookmarkStart w:id="62" w:name="_Toc488149246"/>
+      <w:bookmarkStart w:id="63" w:name="_Toc490070171"/>
       <w:r>
         <w:t xml:space="preserve">2.2 </w:t>
       </w:r>
@@ -12974,8 +12957,8 @@
       <w:r>
         <w:t xml:space="preserve"> in Virtual Projects</w:t>
       </w:r>
-      <w:bookmarkEnd w:id="61"/>
       <w:bookmarkEnd w:id="62"/>
+      <w:bookmarkEnd w:id="63"/>
     </w:p>
     <w:p>
       <w:pPr>
@@ -13290,8 +13273,8 @@
       <w:pPr>
         <w:pStyle w:val="Heading3"/>
       </w:pPr>
-      <w:bookmarkStart w:id="63" w:name="_Toc488149247"/>
-      <w:bookmarkStart w:id="64" w:name="_Toc490070172"/>
+      <w:bookmarkStart w:id="64" w:name="_Toc488149247"/>
+      <w:bookmarkStart w:id="65" w:name="_Toc490070172"/>
       <w:r>
         <w:lastRenderedPageBreak/>
         <w:t xml:space="preserve">2.3 </w:t>
@@ -13299,8 +13282,8 @@
       <w:r>
         <w:t>Motivation in Virtual Projects</w:t>
       </w:r>
-      <w:bookmarkEnd w:id="63"/>
       <w:bookmarkEnd w:id="64"/>
+      <w:bookmarkEnd w:id="65"/>
     </w:p>
     <w:p>
       <w:pPr>
@@ -13372,8 +13355,8 @@
           <w:rFonts w:cs="Times New Roman"/>
         </w:rPr>
       </w:pPr>
-      <w:bookmarkStart w:id="65" w:name="_Toc488149248"/>
-      <w:bookmarkStart w:id="66" w:name="_Toc490070173"/>
+      <w:bookmarkStart w:id="66" w:name="_Toc488149248"/>
+      <w:bookmarkStart w:id="67" w:name="_Toc490070173"/>
       <w:r>
         <w:rPr>
           <w:rFonts w:cs="Times New Roman"/>
@@ -13392,15 +13375,15 @@
         </w:rPr>
         <w:t xml:space="preserve"> and Analysis</w:t>
       </w:r>
-      <w:bookmarkEnd w:id="65"/>
       <w:bookmarkEnd w:id="66"/>
+      <w:bookmarkEnd w:id="67"/>
     </w:p>
     <w:p>
       <w:pPr>
         <w:pStyle w:val="Heading3"/>
       </w:pPr>
-      <w:bookmarkStart w:id="67" w:name="_Toc488149249"/>
-      <w:bookmarkStart w:id="68" w:name="_Toc490070174"/>
+      <w:bookmarkStart w:id="68" w:name="_Toc488149249"/>
+      <w:bookmarkStart w:id="69" w:name="_Toc490070174"/>
       <w:r>
         <w:t xml:space="preserve">3.1 </w:t>
       </w:r>
@@ -13413,8 +13396,8 @@
       <w:r>
         <w:t xml:space="preserve"> Google Forms</w:t>
       </w:r>
-      <w:bookmarkEnd w:id="67"/>
       <w:bookmarkEnd w:id="68"/>
+      <w:bookmarkEnd w:id="69"/>
     </w:p>
     <w:p>
       <w:pPr>
@@ -13483,8 +13466,8 @@
       <w:pPr>
         <w:pStyle w:val="Heading3"/>
       </w:pPr>
-      <w:bookmarkStart w:id="69" w:name="_Toc488149250"/>
-      <w:bookmarkStart w:id="70" w:name="_Toc490070175"/>
+      <w:bookmarkStart w:id="70" w:name="_Toc488149250"/>
+      <w:bookmarkStart w:id="71" w:name="_Toc490070175"/>
       <w:r>
         <w:t xml:space="preserve">3.2 </w:t>
       </w:r>
@@ -13494,8 +13477,8 @@
       <w:r>
         <w:t>ata and Analysis</w:t>
       </w:r>
-      <w:bookmarkEnd w:id="69"/>
       <w:bookmarkEnd w:id="70"/>
+      <w:bookmarkEnd w:id="71"/>
     </w:p>
     <w:p>
       <w:pPr>
@@ -13504,7 +13487,7 @@
           <w:rFonts w:cs="Times New Roman"/>
         </w:rPr>
       </w:pPr>
-      <w:bookmarkStart w:id="71" w:name="_Toc488149251"/>
+      <w:bookmarkStart w:id="72" w:name="_Toc488149251"/>
       <w:r>
         <w:rPr>
           <w:rFonts w:cs="Times New Roman"/>
@@ -13517,7 +13500,7 @@
         </w:rPr>
         <w:t>Virtual Environments</w:t>
       </w:r>
-      <w:bookmarkEnd w:id="71"/>
+      <w:bookmarkEnd w:id="72"/>
     </w:p>
     <w:tbl>
       <w:tblPr>
@@ -14258,8 +14241,8 @@
           <w:szCs w:val="24"/>
         </w:rPr>
       </w:pPr>
-      <w:bookmarkStart w:id="72" w:name="_Toc484444274"/>
-      <w:bookmarkStart w:id="73" w:name="_Toc484446694"/>
+      <w:bookmarkStart w:id="73" w:name="_Toc484444274"/>
+      <w:bookmarkStart w:id="74" w:name="_Toc484446694"/>
       <w:r>
         <w:rPr>
           <w:rFonts w:ascii="Times New Roman" w:hAnsi="Times New Roman" w:cs="Times New Roman"/>
@@ -14334,8 +14317,8 @@
         </w:rPr>
         <w:t>Virtual Environments</w:t>
       </w:r>
-      <w:bookmarkEnd w:id="72"/>
       <w:bookmarkEnd w:id="73"/>
+      <w:bookmarkEnd w:id="74"/>
     </w:p>
     <w:p>
       <w:pPr>
@@ -14426,7 +14409,7 @@
           <w:rFonts w:cs="Times New Roman"/>
         </w:rPr>
       </w:pPr>
-      <w:bookmarkStart w:id="74" w:name="_Toc488149252"/>
+      <w:bookmarkStart w:id="75" w:name="_Toc488149252"/>
       <w:r>
         <w:rPr>
           <w:rFonts w:cs="Times New Roman"/>
@@ -14457,7 +14440,7 @@
         </w:rPr>
         <w:t>)</w:t>
       </w:r>
-      <w:bookmarkEnd w:id="74"/>
+      <w:bookmarkEnd w:id="75"/>
     </w:p>
     <w:p>
       <w:pPr>
@@ -15336,8 +15319,8 @@
           <w:szCs w:val="24"/>
         </w:rPr>
       </w:pPr>
-      <w:bookmarkStart w:id="75" w:name="_Toc484444275"/>
-      <w:bookmarkStart w:id="76" w:name="_Toc484446695"/>
+      <w:bookmarkStart w:id="76" w:name="_Toc484444275"/>
+      <w:bookmarkStart w:id="77" w:name="_Toc484446695"/>
       <w:r>
         <w:rPr>
           <w:rFonts w:ascii="Times New Roman" w:hAnsi="Times New Roman" w:cs="Times New Roman"/>
@@ -15403,8 +15386,8 @@
         </w:rPr>
         <w:t xml:space="preserve"> Virtual Teams</w:t>
       </w:r>
-      <w:bookmarkEnd w:id="75"/>
       <w:bookmarkEnd w:id="76"/>
+      <w:bookmarkEnd w:id="77"/>
       <w:r>
         <w:rPr>
           <w:rFonts w:ascii="Times New Roman" w:hAnsi="Times New Roman" w:cs="Times New Roman"/>
@@ -15771,7 +15754,7 @@
           <w:rFonts w:cs="Times New Roman"/>
         </w:rPr>
       </w:pPr>
-      <w:bookmarkStart w:id="77" w:name="_Toc488149253"/>
+      <w:bookmarkStart w:id="78" w:name="_Toc488149253"/>
       <w:r>
         <w:rPr>
           <w:rFonts w:cs="Times New Roman"/>
@@ -15790,7 +15773,7 @@
         </w:rPr>
         <w:t>ultural Virtual Projects</w:t>
       </w:r>
-      <w:bookmarkEnd w:id="77"/>
+      <w:bookmarkEnd w:id="78"/>
     </w:p>
     <w:p>
       <w:pPr>
@@ -16529,7 +16512,7 @@
           <w:szCs w:val="24"/>
         </w:rPr>
       </w:pPr>
-      <w:bookmarkStart w:id="78" w:name="_Toc484446696"/>
+      <w:bookmarkStart w:id="79" w:name="_Toc484446696"/>
       <w:r>
         <w:rPr>
           <w:rFonts w:ascii="Times New Roman" w:hAnsi="Times New Roman" w:cs="Times New Roman"/>
@@ -16595,7 +16578,7 @@
         </w:rPr>
         <w:t xml:space="preserve"> Motivation in Inter-Cultural Virtual Projects</w:t>
       </w:r>
-      <w:bookmarkEnd w:id="78"/>
+      <w:bookmarkEnd w:id="79"/>
     </w:p>
     <w:p>
       <w:pPr>
@@ -16772,7 +16755,7 @@
           <w:rFonts w:cs="Times New Roman"/>
         </w:rPr>
       </w:pPr>
-      <w:bookmarkStart w:id="79" w:name="_Toc488149254"/>
+      <w:bookmarkStart w:id="80" w:name="_Toc488149254"/>
       <w:r>
         <w:rPr>
           <w:rFonts w:cs="Times New Roman"/>
@@ -16785,7 +16768,7 @@
         </w:rPr>
         <w:t>Self-Motivation in Inter-Cultural Virtual Projects</w:t>
       </w:r>
-      <w:bookmarkEnd w:id="79"/>
+      <w:bookmarkEnd w:id="80"/>
     </w:p>
     <w:tbl>
       <w:tblPr>
@@ -17137,7 +17120,7 @@
           <w:szCs w:val="24"/>
         </w:rPr>
       </w:pPr>
-      <w:bookmarkStart w:id="80" w:name="_Toc484446697"/>
+      <w:bookmarkStart w:id="81" w:name="_Toc484446697"/>
       <w:r>
         <w:rPr>
           <w:rFonts w:ascii="Times New Roman" w:hAnsi="Times New Roman" w:cs="Times New Roman"/>
@@ -17203,7 +17186,7 @@
         </w:rPr>
         <w:t xml:space="preserve"> Self-Motivation in Inter-Cultural Virtual Projects</w:t>
       </w:r>
-      <w:bookmarkEnd w:id="80"/>
+      <w:bookmarkEnd w:id="81"/>
     </w:p>
     <w:p>
       <w:pPr>
@@ -17417,8 +17400,8 @@
           <w:rFonts w:cs="Times New Roman"/>
         </w:rPr>
       </w:pPr>
-      <w:bookmarkStart w:id="81" w:name="_Toc488149255"/>
-      <w:bookmarkStart w:id="82" w:name="_Toc490070176"/>
+      <w:bookmarkStart w:id="82" w:name="_Toc488149255"/>
+      <w:bookmarkStart w:id="83" w:name="_Toc490070176"/>
       <w:r>
         <w:rPr>
           <w:rFonts w:cs="Times New Roman"/>
@@ -17443,15 +17426,15 @@
         </w:rPr>
         <w:t>onclusion</w:t>
       </w:r>
-      <w:bookmarkEnd w:id="81"/>
       <w:bookmarkEnd w:id="82"/>
+      <w:bookmarkEnd w:id="83"/>
     </w:p>
     <w:p>
       <w:pPr>
         <w:pStyle w:val="Heading3"/>
       </w:pPr>
-      <w:bookmarkStart w:id="83" w:name="_Toc488149256"/>
-      <w:bookmarkStart w:id="84" w:name="_Toc490070177"/>
+      <w:bookmarkStart w:id="84" w:name="_Toc488149256"/>
+      <w:bookmarkStart w:id="85" w:name="_Toc490070177"/>
       <w:r>
         <w:t xml:space="preserve">4.1 </w:t>
       </w:r>
@@ -17464,8 +17447,8 @@
       <w:r>
         <w:t>nalysis</w:t>
       </w:r>
-      <w:bookmarkEnd w:id="83"/>
       <w:bookmarkEnd w:id="84"/>
+      <w:bookmarkEnd w:id="85"/>
     </w:p>
     <w:p>
       <w:pPr>
@@ -17570,16 +17553,16 @@
       <w:pPr>
         <w:pStyle w:val="Heading3"/>
       </w:pPr>
-      <w:bookmarkStart w:id="85" w:name="_Toc488149257"/>
-      <w:bookmarkStart w:id="86" w:name="_Toc490070178"/>
+      <w:bookmarkStart w:id="86" w:name="_Toc488149257"/>
+      <w:bookmarkStart w:id="87" w:name="_Toc490070178"/>
       <w:r>
         <w:t xml:space="preserve">4.2 </w:t>
       </w:r>
       <w:r>
         <w:t>Conclusion</w:t>
       </w:r>
-      <w:bookmarkEnd w:id="85"/>
       <w:bookmarkEnd w:id="86"/>
+      <w:bookmarkEnd w:id="87"/>
     </w:p>
     <w:p>
       <w:pPr>
@@ -17764,7 +17747,7 @@
           <w:rFonts w:cs="Times New Roman"/>
         </w:rPr>
       </w:pPr>
-      <w:bookmarkStart w:id="87" w:name="_Toc490070179"/>
+      <w:bookmarkStart w:id="88" w:name="_Toc490070179"/>
       <w:r>
         <w:rPr>
           <w:rFonts w:cs="Times New Roman"/>
@@ -17772,7 +17755,7 @@
         <w:lastRenderedPageBreak/>
         <w:t>INTERCULTURAL ONSITE PROJECT MANAGEMENT</w:t>
       </w:r>
-      <w:bookmarkEnd w:id="87"/>
+      <w:bookmarkEnd w:id="88"/>
     </w:p>
     <w:p/>
     <w:p>
@@ -17839,7 +17822,7 @@
           <w:rFonts w:cs="Times New Roman"/>
         </w:rPr>
       </w:pPr>
-      <w:bookmarkStart w:id="88" w:name="_Toc490070180"/>
+      <w:bookmarkStart w:id="89" w:name="_Toc490070180"/>
       <w:r>
         <w:rPr>
           <w:rFonts w:cs="Times New Roman"/>
@@ -17871,13 +17854,13 @@
         </w:rPr>
         <w:t>s</w:t>
       </w:r>
-      <w:bookmarkEnd w:id="88"/>
+      <w:bookmarkEnd w:id="89"/>
     </w:p>
     <w:p>
       <w:pPr>
         <w:pStyle w:val="Heading3"/>
       </w:pPr>
-      <w:bookmarkStart w:id="89" w:name="_Toc490070181"/>
+      <w:bookmarkStart w:id="90" w:name="_Toc490070181"/>
       <w:r>
         <w:t>5</w:t>
       </w:r>
@@ -17887,7 +17870,7 @@
       <w:r>
         <w:t>Background</w:t>
       </w:r>
-      <w:bookmarkEnd w:id="89"/>
+      <w:bookmarkEnd w:id="90"/>
     </w:p>
     <w:p>
       <w:pPr>
@@ -18193,11 +18176,11 @@
       <w:pPr>
         <w:pStyle w:val="Heading3"/>
       </w:pPr>
-      <w:bookmarkStart w:id="90" w:name="_Toc490070182"/>
+      <w:bookmarkStart w:id="91" w:name="_Toc490070182"/>
       <w:r>
         <w:t>5.2 Objectives</w:t>
       </w:r>
-      <w:bookmarkEnd w:id="90"/>
+      <w:bookmarkEnd w:id="91"/>
     </w:p>
     <w:p>
       <w:pPr>
@@ -18702,11 +18685,11 @@
       <w:pPr>
         <w:pStyle w:val="Heading3"/>
       </w:pPr>
-      <w:bookmarkStart w:id="91" w:name="_Toc490070183"/>
+      <w:bookmarkStart w:id="92" w:name="_Toc490070183"/>
       <w:r>
         <w:t>5.3 Survey Method</w:t>
       </w:r>
-      <w:bookmarkEnd w:id="91"/>
+      <w:bookmarkEnd w:id="92"/>
     </w:p>
     <w:p>
       <w:pPr>
@@ -18828,14 +18811,14 @@
       <w:pPr>
         <w:pStyle w:val="Heading3"/>
       </w:pPr>
-      <w:bookmarkStart w:id="92" w:name="_Toc490070184"/>
+      <w:bookmarkStart w:id="93" w:name="_Toc490070184"/>
       <w:r>
         <w:t xml:space="preserve">5.3 </w:t>
       </w:r>
       <w:r>
         <w:t>Analysis and Results</w:t>
       </w:r>
-      <w:bookmarkEnd w:id="92"/>
+      <w:bookmarkEnd w:id="93"/>
     </w:p>
     <w:p>
       <w:r>
@@ -18875,14 +18858,14 @@
       <w:pPr>
         <w:pStyle w:val="Heading3"/>
       </w:pPr>
-      <w:bookmarkStart w:id="93" w:name="_Toc490070185"/>
+      <w:bookmarkStart w:id="94" w:name="_Toc490070185"/>
       <w:r>
         <w:t xml:space="preserve">5.3.1 </w:t>
       </w:r>
       <w:r>
         <w:t>Workplace</w:t>
       </w:r>
-      <w:bookmarkEnd w:id="93"/>
+      <w:bookmarkEnd w:id="94"/>
     </w:p>
     <w:p>
       <w:pPr>
@@ -20114,7 +20097,7 @@
       <w:pPr>
         <w:pStyle w:val="Heading3"/>
       </w:pPr>
-      <w:bookmarkStart w:id="94" w:name="_Toc490070186"/>
+      <w:bookmarkStart w:id="95" w:name="_Toc490070186"/>
       <w:r>
         <w:t xml:space="preserve">5.3.2 </w:t>
       </w:r>
@@ -20130,7 +20113,7 @@
       <w:r>
         <w:t>parameter</w:t>
       </w:r>
-      <w:bookmarkEnd w:id="94"/>
+      <w:bookmarkEnd w:id="95"/>
     </w:p>
     <w:p>
       <w:pPr>
@@ -21437,11 +21420,11 @@
       <w:pPr>
         <w:pStyle w:val="Heading3"/>
       </w:pPr>
-      <w:bookmarkStart w:id="95" w:name="_Toc490070187"/>
+      <w:bookmarkStart w:id="96" w:name="_Toc490070187"/>
       <w:r>
         <w:t>5.3.4 Communication</w:t>
       </w:r>
-      <w:bookmarkEnd w:id="95"/>
+      <w:bookmarkEnd w:id="96"/>
     </w:p>
     <w:p>
       <w:pPr>
@@ -22056,14 +22039,14 @@
       <w:pPr>
         <w:pStyle w:val="Heading3"/>
       </w:pPr>
-      <w:bookmarkStart w:id="96" w:name="_Toc490070188"/>
+      <w:bookmarkStart w:id="97" w:name="_Toc490070188"/>
       <w:r>
         <w:t>5.3</w:t>
       </w:r>
       <w:r>
         <w:t>.4 Recruitment</w:t>
       </w:r>
-      <w:bookmarkEnd w:id="96"/>
+      <w:bookmarkEnd w:id="97"/>
     </w:p>
     <w:p>
       <w:pPr>
@@ -22417,7 +22400,7 @@
       <w:pPr>
         <w:pStyle w:val="Heading3"/>
       </w:pPr>
-      <w:bookmarkStart w:id="97" w:name="_Toc490070189"/>
+      <w:bookmarkStart w:id="98" w:name="_Toc490070189"/>
       <w:r>
         <w:t xml:space="preserve">5.3.5 </w:t>
       </w:r>
@@ -22427,7 +22410,7 @@
       <w:r>
         <w:t>utonomy</w:t>
       </w:r>
-      <w:bookmarkEnd w:id="97"/>
+      <w:bookmarkEnd w:id="98"/>
       <w:r>
         <w:t xml:space="preserve"> </w:t>
       </w:r>
@@ -22962,24 +22945,24 @@
       <w:pPr>
         <w:pStyle w:val="Heading3"/>
       </w:pPr>
-      <w:bookmarkStart w:id="98" w:name="_Toc490070190"/>
+      <w:bookmarkStart w:id="99" w:name="_Toc490070190"/>
       <w:r>
         <w:t xml:space="preserve">5.4 </w:t>
       </w:r>
       <w:r>
         <w:t>Conclusion and recommendations</w:t>
       </w:r>
-      <w:bookmarkEnd w:id="98"/>
+      <w:bookmarkEnd w:id="99"/>
     </w:p>
     <w:p>
       <w:pPr>
         <w:pStyle w:val="Heading3"/>
       </w:pPr>
-      <w:bookmarkStart w:id="99" w:name="_Toc490070191"/>
+      <w:bookmarkStart w:id="100" w:name="_Toc490070191"/>
       <w:r>
         <w:t>5.4.1 Conclusion</w:t>
       </w:r>
-      <w:bookmarkEnd w:id="99"/>
+      <w:bookmarkEnd w:id="100"/>
     </w:p>
     <w:p>
       <w:pPr>
@@ -23003,11 +22986,11 @@
         <w:pStyle w:val="Heading3"/>
         <w:jc w:val="both"/>
       </w:pPr>
-      <w:bookmarkStart w:id="100" w:name="_Toc490070192"/>
+      <w:bookmarkStart w:id="101" w:name="_Toc490070192"/>
       <w:r>
         <w:t>5.4.2 Action point for future</w:t>
       </w:r>
-      <w:bookmarkEnd w:id="100"/>
+      <w:bookmarkEnd w:id="101"/>
     </w:p>
     <w:p>
       <w:pPr>
@@ -23182,9 +23165,9 @@
           <w:docGrid w:linePitch="360"/>
         </w:sectPr>
       </w:pPr>
-      <w:bookmarkStart w:id="101" w:name="_Toc488149258"/>
-    </w:p>
-    <w:bookmarkStart w:id="102" w:name="_Toc490070193" w:displacedByCustomXml="next"/>
+      <w:bookmarkStart w:id="102" w:name="_Toc488149258"/>
+    </w:p>
+    <w:bookmarkStart w:id="103" w:name="_Toc490070193" w:displacedByCustomXml="next"/>
     <w:sdt>
       <w:sdtPr>
         <w:rPr>
@@ -23226,8 +23209,8 @@
             </w:rPr>
             <w:t>References</w:t>
           </w:r>
-          <w:bookmarkEnd w:id="101"/>
           <w:bookmarkEnd w:id="102"/>
+          <w:bookmarkEnd w:id="103"/>
         </w:p>
         <w:p/>
         <w:p>
@@ -23245,7 +23228,7 @@
               <w:szCs w:val="24"/>
             </w:rPr>
           </w:pPr>
-          <w:bookmarkStart w:id="103" w:name="_Ref489990530"/>
+          <w:bookmarkStart w:id="104" w:name="_Ref489990530"/>
           <w:r>
             <w:rPr>
               <w:rFonts w:ascii="Times New Roman" w:eastAsia="Times New Roman" w:hAnsi="Times New Roman" w:cs="Times New Roman"/>
@@ -23254,9 +23237,9 @@
             </w:rPr>
             <w:t>Bangladesh's IT Industry - Muhammad Helal &amp; Mahjabeen Rahman, Op Ed, the dailystar.net</w:t>
           </w:r>
-          <w:bookmarkEnd w:id="103"/>
+          <w:bookmarkEnd w:id="104"/>
         </w:p>
-        <w:bookmarkStart w:id="104" w:name="_Ref489990609"/>
+        <w:bookmarkStart w:id="105" w:name="_Ref489990609"/>
         <w:p>
           <w:pPr>
             <w:pStyle w:val="ListParagraph"/>
@@ -23320,32 +23303,6 @@
             </w:rPr>
             <w:t>. Pmi.org. Retrieved 2014-06-04.</w:t>
           </w:r>
-          <w:bookmarkEnd w:id="104"/>
-        </w:p>
-        <w:p>
-          <w:pPr>
-            <w:pStyle w:val="ListParagraph"/>
-            <w:numPr>
-              <w:ilvl w:val="0"/>
-              <w:numId w:val="33"/>
-            </w:numPr>
-            <w:spacing w:after="0" w:line="364" w:lineRule="auto"/>
-            <w:jc w:val="both"/>
-            <w:rPr>
-              <w:rFonts w:ascii="Times New Roman" w:eastAsia="Times New Roman" w:hAnsi="Times New Roman" w:cs="Times New Roman"/>
-              <w:sz w:val="24"/>
-              <w:szCs w:val="24"/>
-            </w:rPr>
-          </w:pPr>
-          <w:bookmarkStart w:id="105" w:name="_Ref489990633"/>
-          <w:r>
-            <w:rPr>
-              <w:rFonts w:ascii="Times New Roman" w:eastAsia="Times New Roman" w:hAnsi="Times New Roman" w:cs="Times New Roman"/>
-              <w:sz w:val="24"/>
-              <w:szCs w:val="24"/>
-            </w:rPr>
-            <w:t>A Guide to the Project Management Body of Knowledge (PMBOK® Guide) 4th edition from Management Institute [PMI[, 2008</w:t>
-          </w:r>
           <w:bookmarkEnd w:id="105"/>
         </w:p>
         <w:p>
@@ -23363,14 +23320,14 @@
               <w:szCs w:val="24"/>
             </w:rPr>
           </w:pPr>
-          <w:bookmarkStart w:id="106" w:name="_Ref489990657"/>
+          <w:bookmarkStart w:id="106" w:name="_Ref489990633"/>
           <w:r>
             <w:rPr>
               <w:rFonts w:ascii="Times New Roman" w:eastAsia="Times New Roman" w:hAnsi="Times New Roman" w:cs="Times New Roman"/>
               <w:sz w:val="24"/>
               <w:szCs w:val="24"/>
             </w:rPr>
-            <w:t>Project Management -  A managerial approach</w:t>
+            <w:t>A Guide to the Project Management Body of Knowledge (PMBOK® Guide) 4th edition from Management Institute [PMI[, 2008</w:t>
           </w:r>
           <w:bookmarkEnd w:id="106"/>
         </w:p>
@@ -23389,14 +23346,14 @@
               <w:szCs w:val="24"/>
             </w:rPr>
           </w:pPr>
-          <w:bookmarkStart w:id="107" w:name="_Ref489990690"/>
+          <w:bookmarkStart w:id="107" w:name="_Ref489990657"/>
           <w:r>
             <w:rPr>
               <w:rFonts w:ascii="Times New Roman" w:eastAsia="Times New Roman" w:hAnsi="Times New Roman" w:cs="Times New Roman"/>
               <w:sz w:val="24"/>
               <w:szCs w:val="24"/>
             </w:rPr>
-            <w:t>2013 Project Management Institute, A Guide to the Project Management Body of Knowledge, (PMBOK Guide) - fifth Edition</w:t>
+            <w:t>Project Management -  A managerial approach</w:t>
           </w:r>
           <w:bookmarkEnd w:id="107"/>
         </w:p>
@@ -23415,14 +23372,14 @@
               <w:szCs w:val="24"/>
             </w:rPr>
           </w:pPr>
-          <w:bookmarkStart w:id="108" w:name="_Ref489990708"/>
+          <w:bookmarkStart w:id="108" w:name="_Ref489990690"/>
           <w:r>
             <w:rPr>
               <w:rFonts w:ascii="Times New Roman" w:eastAsia="Times New Roman" w:hAnsi="Times New Roman" w:cs="Times New Roman"/>
               <w:sz w:val="24"/>
               <w:szCs w:val="24"/>
             </w:rPr>
-            <w:t>Project Management -  A managerial approach</w:t>
+            <w:t>2013 Project Management Institute, A Guide to the Project Management Body of Knowledge, (PMBOK Guide) - fifth Edition</w:t>
           </w:r>
           <w:bookmarkEnd w:id="108"/>
         </w:p>
@@ -23441,7 +23398,33 @@
               <w:szCs w:val="24"/>
             </w:rPr>
           </w:pPr>
-          <w:bookmarkStart w:id="109" w:name="_Ref489990729"/>
+          <w:bookmarkStart w:id="109" w:name="_Ref489990708"/>
+          <w:r>
+            <w:rPr>
+              <w:rFonts w:ascii="Times New Roman" w:eastAsia="Times New Roman" w:hAnsi="Times New Roman" w:cs="Times New Roman"/>
+              <w:sz w:val="24"/>
+              <w:szCs w:val="24"/>
+            </w:rPr>
+            <w:t>Project Management -  A managerial approach</w:t>
+          </w:r>
+          <w:bookmarkEnd w:id="109"/>
+        </w:p>
+        <w:p>
+          <w:pPr>
+            <w:pStyle w:val="ListParagraph"/>
+            <w:numPr>
+              <w:ilvl w:val="0"/>
+              <w:numId w:val="33"/>
+            </w:numPr>
+            <w:spacing w:after="0" w:line="364" w:lineRule="auto"/>
+            <w:jc w:val="both"/>
+            <w:rPr>
+              <w:rFonts w:ascii="Times New Roman" w:eastAsia="Times New Roman" w:hAnsi="Times New Roman" w:cs="Times New Roman"/>
+              <w:sz w:val="24"/>
+              <w:szCs w:val="24"/>
+            </w:rPr>
+          </w:pPr>
+          <w:bookmarkStart w:id="110" w:name="_Ref489990729"/>
           <w:r>
             <w:rPr>
               <w:rFonts w:ascii="Times New Roman" w:eastAsia="Times New Roman" w:hAnsi="Times New Roman" w:cs="Times New Roman"/>
@@ -23450,7 +23433,7 @@
             </w:rPr>
             <w:t>Explore the Top 4 Project Management Methodologies, Retrieved 8th July from http://www.devx.com/enterprise/explore-the-top-4-project-management-methodologies.html#fn1</w:t>
           </w:r>
-          <w:bookmarkEnd w:id="109"/>
+          <w:bookmarkEnd w:id="110"/>
         </w:p>
         <w:p>
           <w:pPr>
@@ -23964,7 +23947,7 @@
         <w:rStyle w:val="PageNumber"/>
         <w:noProof/>
       </w:rPr>
-      <w:t>I</w:t>
+      <w:t>3</w:t>
     </w:r>
     <w:r>
       <w:rPr>
@@ -28588,7 +28571,7 @@
 </file>
 
 <file path=customXml/itemProps2.xml><?xml version="1.0" encoding="utf-8"?>
-<ds:datastoreItem xmlns:ds="http://schemas.openxmlformats.org/officeDocument/2006/customXml" ds:itemID="{715F19FD-115F-45A6-8139-2182A490592B}">
+<ds:datastoreItem xmlns:ds="http://schemas.openxmlformats.org/officeDocument/2006/customXml" ds:itemID="{11ACA977-6DCB-4DEA-B298-06A789E03712}">
   <ds:schemaRefs>
     <ds:schemaRef ds:uri="http://schemas.openxmlformats.org/officeDocument/2006/bibliography"/>
   </ds:schemaRefs>

</xml_diff>